<commit_message>
* Sửa lỗi giao diện trong các files: ChatPage.jsx, Chat.Form.jsx, Chat.Body.jsx; * Thêm flask-cors vào requirements.txt trong thư mục chatbot. * Sửa valid url (1119) trong file main.py * Cập nhật .gitignore cho các folder bị thiếu
</commit_message>
<xml_diff>
--- a/report/report.docx
+++ b/report/report.docx
@@ -2342,13 +2342,7 @@
         <w:rPr>
           <w:lang w:val="vi-VN"/>
         </w:rPr>
-        <w:t xml:space="preserve">, tóm tắt </w:t>
-      </w:r>
-      <w:r>
-        <w:rPr>
-          <w:lang w:val="vi-VN"/>
-        </w:rPr>
-        <w:t xml:space="preserve">và </w:t>
+        <w:t xml:space="preserve">, tóm tắt và </w:t>
       </w:r>
       <w:r>
         <w:rPr>
@@ -5594,6 +5588,7 @@
         <w:rPr>
           <w:lang w:val="en-US"/>
         </w:rPr>
+        <w:lastRenderedPageBreak/>
         <w:t>Module Website</w:t>
       </w:r>
       <w:bookmarkEnd w:id="11"/>
@@ -5602,11 +5597,17 @@
       <w:pPr>
         <w:pStyle w:val="Heading3"/>
       </w:pPr>
-      <w:bookmarkStart w:id="12" w:name="_Toc159858309"/>
-      <w:r>
-        <w:t>a</w:t>
-      </w:r>
-      <w:bookmarkEnd w:id="12"/>
+      <w:r>
+        <w:t>MongoDB và Mongoose</w:t>
+      </w:r>
+    </w:p>
+    <w:p>
+      <w:pPr>
+        <w:pStyle w:val="Heading4"/>
+      </w:pPr>
+      <w:r>
+        <w:t>Tổng quan về MongoDB:</w:t>
+      </w:r>
     </w:p>
     <w:p>
       <w:pPr>
@@ -5618,13 +5619,70 @@
     </w:p>
     <w:p>
       <w:pPr>
+        <w:pStyle w:val="Heading4"/>
+      </w:pPr>
+      <w:r>
+        <w:t>Ưu và nhược điểm của MongoDB</w:t>
+      </w:r>
+      <w:r>
+        <w:t>:</w:t>
+      </w:r>
+    </w:p>
+    <w:p>
+      <w:pPr>
+        <w:pStyle w:val="Nidungvnbn"/>
+      </w:pPr>
+      <w:r>
+        <w:t>…</w:t>
+      </w:r>
+    </w:p>
+    <w:p>
+      <w:pPr>
+        <w:pStyle w:val="Heading4"/>
+      </w:pPr>
+      <w:r>
+        <w:t>Tổng quan về Mongoose:</w:t>
+      </w:r>
+    </w:p>
+    <w:p>
+      <w:pPr>
+        <w:pStyle w:val="Nidungvnbn"/>
+      </w:pPr>
+      <w:r>
+        <w:t>…</w:t>
+      </w:r>
+    </w:p>
+    <w:p>
+      <w:pPr>
+        <w:pStyle w:val="Heading4"/>
+      </w:pPr>
+      <w:r>
+        <w:t>Ưu và nhược điểm của Mongoose:</w:t>
+      </w:r>
+    </w:p>
+    <w:p>
+      <w:pPr>
+        <w:pStyle w:val="Nidungvnbn"/>
+      </w:pPr>
+      <w:r>
+        <w:t>…</w:t>
+      </w:r>
+    </w:p>
+    <w:p>
+      <w:pPr>
         <w:pStyle w:val="Heading3"/>
       </w:pPr>
-      <w:bookmarkStart w:id="13" w:name="_Toc159858310"/>
-      <w:r>
-        <w:t>b</w:t>
-      </w:r>
-      <w:bookmarkEnd w:id="13"/>
+      <w:r>
+        <w:t>ExpressJS</w:t>
+      </w:r>
+    </w:p>
+    <w:p>
+      <w:pPr>
+        <w:pStyle w:val="Heading4"/>
+      </w:pPr>
+      <w:r>
+        <w:t>Tổng quan:</w:t>
+      </w:r>
     </w:p>
     <w:p>
       <w:pPr>
@@ -5636,13 +5694,92 @@
     </w:p>
     <w:p>
       <w:pPr>
+        <w:pStyle w:val="Heading4"/>
+      </w:pPr>
+      <w:r>
+        <w:t>Ưu và nhược điểm:</w:t>
+      </w:r>
+    </w:p>
+    <w:p>
+      <w:pPr>
+        <w:pStyle w:val="Nidungvnbn"/>
+      </w:pPr>
+      <w:r>
+        <w:t>…</w:t>
+      </w:r>
+    </w:p>
+    <w:p>
+      <w:pPr>
         <w:pStyle w:val="Heading3"/>
       </w:pPr>
-      <w:bookmarkStart w:id="14" w:name="_Toc159858311"/>
-      <w:r>
-        <w:t>c</w:t>
-      </w:r>
-      <w:bookmarkEnd w:id="14"/>
+      <w:r>
+        <w:t>ReactJS</w:t>
+      </w:r>
+    </w:p>
+    <w:p>
+      <w:pPr>
+        <w:pStyle w:val="Heading4"/>
+      </w:pPr>
+      <w:r>
+        <w:t>Tổng quan:</w:t>
+      </w:r>
+    </w:p>
+    <w:p>
+      <w:pPr>
+        <w:pStyle w:val="Nidungvnbn"/>
+      </w:pPr>
+      <w:r>
+        <w:t>…</w:t>
+      </w:r>
+    </w:p>
+    <w:p>
+      <w:pPr>
+        <w:pStyle w:val="Heading4"/>
+      </w:pPr>
+      <w:r>
+        <w:t>Ưu và nhược điểm:</w:t>
+      </w:r>
+    </w:p>
+    <w:p>
+      <w:pPr>
+        <w:pStyle w:val="Nidungvnbn"/>
+      </w:pPr>
+      <w:r>
+        <w:t>…</w:t>
+      </w:r>
+    </w:p>
+    <w:p>
+      <w:pPr>
+        <w:pStyle w:val="Heading3"/>
+      </w:pPr>
+      <w:r>
+        <w:t>NodeJS</w:t>
+      </w:r>
+    </w:p>
+    <w:p>
+      <w:pPr>
+        <w:pStyle w:val="Heading4"/>
+      </w:pPr>
+      <w:r>
+        <w:t>Tổng quan:</w:t>
+      </w:r>
+    </w:p>
+    <w:p>
+      <w:pPr>
+        <w:pStyle w:val="Nidungvnbn"/>
+      </w:pPr>
+      <w:r>
+        <w:lastRenderedPageBreak/>
+        <w:t>…</w:t>
+      </w:r>
+    </w:p>
+    <w:p>
+      <w:pPr>
+        <w:pStyle w:val="Heading4"/>
+      </w:pPr>
+      <w:r>
+        <w:t>Ưu và nhược điểm:</w:t>
+      </w:r>
     </w:p>
     <w:p>
       <w:pPr>
@@ -5668,285 +5805,450 @@
           <w:lang w:val="en-US"/>
         </w:rPr>
       </w:pPr>
-      <w:bookmarkStart w:id="15" w:name="_Toc159858312"/>
+      <w:bookmarkStart w:id="12" w:name="_Toc159858312"/>
       <w:r>
         <w:rPr>
           <w:lang w:val="en-US"/>
         </w:rPr>
+        <w:lastRenderedPageBreak/>
         <w:t>MÔ HÌNH ĐỀ XUẤT</w:t>
       </w:r>
+      <w:bookmarkEnd w:id="12"/>
+    </w:p>
+    <w:p>
+      <w:pPr>
+        <w:pStyle w:val="Heading2"/>
+      </w:pPr>
+      <w:bookmarkStart w:id="13" w:name="_Toc159858313"/>
+      <w:r>
+        <w:t>Mô hình classicIR(Retriever)</w:t>
+      </w:r>
+      <w:bookmarkEnd w:id="13"/>
+      <w:r>
+        <w:t xml:space="preserve"> </w:t>
+      </w:r>
+    </w:p>
+    <w:p>
+      <w:pPr>
+        <w:pStyle w:val="Heading3"/>
+      </w:pPr>
+      <w:bookmarkStart w:id="14" w:name="_Toc159858314"/>
+      <w:r>
+        <w:t>Giới thiệu mô hình classicIR</w:t>
+      </w:r>
+      <w:bookmarkEnd w:id="14"/>
+    </w:p>
+    <w:p>
+      <w:pPr>
+        <w:pStyle w:val="Nidungvnbn"/>
+      </w:pPr>
+    </w:p>
+    <w:p>
+      <w:pPr>
+        <w:pStyle w:val="Heading3"/>
+      </w:pPr>
+      <w:bookmarkStart w:id="15" w:name="_Toc159858315"/>
+      <w:r>
+        <w:t>Phương pháp tìm kiếm thông tin</w:t>
+      </w:r>
       <w:bookmarkEnd w:id="15"/>
     </w:p>
     <w:p>
       <w:pPr>
+        <w:pStyle w:val="Nidungvnbn"/>
+      </w:pPr>
+    </w:p>
+    <w:p>
+      <w:pPr>
         <w:pStyle w:val="Heading2"/>
       </w:pPr>
-      <w:bookmarkStart w:id="16" w:name="_Toc159858313"/>
-      <w:r>
-        <w:t>Mô hình classicIR(Retriever)</w:t>
+      <w:bookmarkStart w:id="16" w:name="_Toc159858316"/>
+      <w:r>
+        <w:t>Mô hình BiLSTM(Reader)</w:t>
       </w:r>
       <w:bookmarkEnd w:id="16"/>
-      <w:r>
+    </w:p>
+    <w:p>
+      <w:pPr>
+        <w:pStyle w:val="Heading3"/>
+      </w:pPr>
+      <w:bookmarkStart w:id="17" w:name="_Toc159858317"/>
+      <w:r>
+        <w:t>Giới thiệu mô hình BiLSTM</w:t>
+      </w:r>
+      <w:bookmarkEnd w:id="17"/>
+    </w:p>
+    <w:p>
+      <w:pPr>
+        <w:pStyle w:val="Nidungvnbn"/>
+      </w:pPr>
+    </w:p>
+    <w:p>
+      <w:pPr>
+        <w:pStyle w:val="Heading3"/>
+      </w:pPr>
+      <w:bookmarkStart w:id="18" w:name="_Toc159858318"/>
+      <w:r>
+        <w:t>Quá trình đọc và trích xuất thông tin</w:t>
+      </w:r>
+      <w:bookmarkEnd w:id="18"/>
+    </w:p>
+    <w:p>
+      <w:pPr>
+        <w:pStyle w:val="Nidungvnbn"/>
+      </w:pPr>
+    </w:p>
+    <w:p>
+      <w:pPr>
+        <w:pStyle w:val="Heading2"/>
+      </w:pPr>
+      <w:bookmarkStart w:id="19" w:name="_Toc159858319"/>
+      <w:r>
+        <w:t>Mô hình PhoBERT (Generative)</w:t>
+      </w:r>
+      <w:bookmarkEnd w:id="19"/>
+    </w:p>
+    <w:p>
+      <w:pPr>
+        <w:pStyle w:val="Heading3"/>
+      </w:pPr>
+      <w:bookmarkStart w:id="20" w:name="_Toc159858320"/>
+      <w:r>
+        <w:t>Giới thiệu mô hình PhoBERT</w:t>
+      </w:r>
+      <w:bookmarkEnd w:id="20"/>
+    </w:p>
+    <w:p>
+      <w:pPr>
+        <w:pStyle w:val="Nidungvnbn"/>
+      </w:pPr>
+    </w:p>
+    <w:p>
+      <w:pPr>
+        <w:pStyle w:val="Heading3"/>
+      </w:pPr>
+      <w:bookmarkStart w:id="21" w:name="_Toc159858321"/>
+      <w:r>
+        <w:t>Tạo câu trả lời tự nhiên</w:t>
+      </w:r>
+      <w:bookmarkEnd w:id="21"/>
+    </w:p>
+    <w:p>
+      <w:pPr>
+        <w:spacing w:before="0" w:after="160" w:line="259" w:lineRule="auto"/>
+        <w:rPr>
+          <w:b/>
+          <w:i/>
+          <w:sz w:val="28"/>
+          <w:szCs w:val="26"/>
+        </w:rPr>
+      </w:pPr>
+      <w:r>
+        <w:br w:type="page"/>
+      </w:r>
+    </w:p>
+    <w:p>
+      <w:pPr>
+        <w:pStyle w:val="Heading1"/>
+        <w:rPr>
+          <w:lang w:val="en-US"/>
+        </w:rPr>
+      </w:pPr>
+      <w:r>
+        <w:rPr>
+          <w:lang w:val="en-US"/>
+        </w:rPr>
+        <w:lastRenderedPageBreak/>
+        <w:t>PHÂN TÍCH HỆ THỐNG</w:t>
+      </w:r>
+    </w:p>
+    <w:p>
+      <w:pPr>
+        <w:pStyle w:val="Heading2"/>
+        <w:rPr>
+          <w:lang w:val="en-US"/>
+        </w:rPr>
+      </w:pPr>
+      <w:r>
+        <w:rPr>
+          <w:lang w:val="en-US"/>
+        </w:rPr>
+        <w:t xml:space="preserve">Module </w:t>
+      </w:r>
+      <w:commentRangeStart w:id="22"/>
+      <w:r>
+        <w:rPr>
+          <w:lang w:val="en-US"/>
+        </w:rPr>
+        <w:t>Chatbot</w:t>
+      </w:r>
+      <w:commentRangeEnd w:id="22"/>
+      <w:r>
+        <w:rPr>
+          <w:rStyle w:val="CommentReference"/>
+          <w:b w:val="0"/>
+          <w:lang w:val="en-US"/>
+        </w:rPr>
+        <w:commentReference w:id="22"/>
+      </w:r>
+      <w:r>
+        <w:rPr>
+          <w:lang w:val="en-US"/>
+        </w:rPr>
         <w:t xml:space="preserve"> </w:t>
       </w:r>
     </w:p>
     <w:p>
       <w:pPr>
+        <w:pStyle w:val="Nidungvnbn"/>
+      </w:pPr>
+      <w:r>
+        <w:t>…</w:t>
+      </w:r>
+    </w:p>
+    <w:p>
+      <w:pPr>
+        <w:pStyle w:val="Heading2"/>
+        <w:rPr>
+          <w:lang w:val="en-US"/>
+        </w:rPr>
+      </w:pPr>
+      <w:r>
+        <w:rPr>
+          <w:lang w:val="en-US"/>
+        </w:rPr>
+        <w:t>Module Website</w:t>
+      </w:r>
+    </w:p>
+    <w:p>
+      <w:pPr>
         <w:pStyle w:val="Heading3"/>
       </w:pPr>
-      <w:bookmarkStart w:id="17" w:name="_Toc159858314"/>
-      <w:r>
-        <w:t>Giới thiệu mô hình classicIR</w:t>
-      </w:r>
-      <w:bookmarkEnd w:id="17"/>
+      <w:r>
+        <w:t>Các tác nhân của hệ thống</w:t>
+      </w:r>
     </w:p>
     <w:p>
       <w:pPr>
         <w:pStyle w:val="Nidungvnbn"/>
       </w:pPr>
+      <w:r>
+        <w:t>…</w:t>
+      </w:r>
     </w:p>
     <w:p>
       <w:pPr>
         <w:pStyle w:val="Heading3"/>
       </w:pPr>
-      <w:bookmarkStart w:id="18" w:name="_Toc159858315"/>
-      <w:r>
-        <w:t>Phương pháp tìm kiếm thông tin</w:t>
-      </w:r>
-      <w:bookmarkEnd w:id="18"/>
+      <w:r>
+        <w:t>Các yêu cầu chức năng</w:t>
+      </w:r>
     </w:p>
     <w:p>
       <w:pPr>
         <w:pStyle w:val="Nidungvnbn"/>
       </w:pPr>
+      <w:r>
+        <w:t>…</w:t>
+      </w:r>
+    </w:p>
+    <w:p>
+      <w:pPr>
+        <w:pStyle w:val="Heading3"/>
+      </w:pPr>
+      <w:r>
+        <w:t>Các yêu cầu phi chức năng</w:t>
+      </w:r>
+    </w:p>
+    <w:p>
+      <w:pPr>
+        <w:pStyle w:val="Nidungvnbn"/>
+      </w:pPr>
+      <w:r>
+        <w:t>...</w:t>
+      </w:r>
+    </w:p>
+    <w:p>
+      <w:pPr>
+        <w:pStyle w:val="Heading3"/>
+      </w:pPr>
+      <w:r>
+        <w:t>Use cases</w:t>
+      </w:r>
+    </w:p>
+    <w:p>
+      <w:pPr>
+        <w:pStyle w:val="Nidungvnbn"/>
+      </w:pPr>
+      <w:r>
+        <w:t>…</w:t>
+      </w:r>
+    </w:p>
+    <w:p>
+      <w:pPr>
+        <w:pStyle w:val="Heading3"/>
+      </w:pPr>
+      <w:r>
+        <w:t xml:space="preserve">Lược đồ quan hệ thực thể - </w:t>
+      </w:r>
+      <w:r>
+        <w:t>ERD</w:t>
+      </w:r>
+    </w:p>
+    <w:p>
+      <w:pPr>
+        <w:pStyle w:val="Nidungvnbn"/>
+      </w:pPr>
+      <w:r>
+        <w:t>…</w:t>
+      </w:r>
+    </w:p>
+    <w:p>
+      <w:pPr>
+        <w:pStyle w:val="Heading1"/>
+        <w:rPr>
+          <w:lang w:val="en-US"/>
+        </w:rPr>
+      </w:pPr>
+      <w:bookmarkStart w:id="23" w:name="_Toc159858322"/>
+      <w:r>
+        <w:rPr>
+          <w:lang w:val="en-US"/>
+        </w:rPr>
+        <w:t>THỰC NGHIỆM</w:t>
+      </w:r>
+      <w:bookmarkEnd w:id="23"/>
     </w:p>
     <w:p>
       <w:pPr>
         <w:pStyle w:val="Heading2"/>
-      </w:pPr>
-      <w:bookmarkStart w:id="19" w:name="_Toc159858316"/>
-      <w:r>
-        <w:t>Mô hình BiLSTM(Reader)</w:t>
-      </w:r>
-      <w:bookmarkEnd w:id="19"/>
-    </w:p>
-    <w:p>
-      <w:pPr>
-        <w:pStyle w:val="Heading3"/>
-      </w:pPr>
-      <w:bookmarkStart w:id="20" w:name="_Toc159858317"/>
-      <w:r>
-        <w:t>Giới thiệu mô hình BiLSTM</w:t>
-      </w:r>
-      <w:bookmarkEnd w:id="20"/>
+        <w:rPr>
+          <w:lang w:val="en-US"/>
+        </w:rPr>
+      </w:pPr>
+      <w:bookmarkStart w:id="24" w:name="_Toc159858323"/>
+      <w:r>
+        <w:rPr>
+          <w:lang w:val="en-US"/>
+        </w:rPr>
+        <w:t>Dữ liệu thực nghiệm</w:t>
+      </w:r>
+      <w:bookmarkEnd w:id="24"/>
     </w:p>
     <w:p>
       <w:pPr>
         <w:pStyle w:val="Nidungvnbn"/>
-      </w:pPr>
-    </w:p>
-    <w:p>
-      <w:pPr>
-        <w:pStyle w:val="Heading3"/>
-      </w:pPr>
-      <w:bookmarkStart w:id="21" w:name="_Toc159858318"/>
-      <w:r>
-        <w:t>Quá trình đọc và trích xuất thông tin</w:t>
-      </w:r>
-      <w:bookmarkEnd w:id="21"/>
+        <w:rPr>
+          <w:b/>
+        </w:rPr>
+      </w:pPr>
+      <w:r>
+        <w:t xml:space="preserve">Dữ liệu trong VLSP-2016 đã được chia sẵn thành hai tập huấn luyện và kiểm thử. Thống kê chi tiết của các kiểu thực thể và các tập dữ liệu được mô tả trong </w:t>
+      </w:r>
+      <w:r>
+        <w:rPr>
+          <w:b/>
+        </w:rPr>
+        <w:fldChar w:fldCharType="begin"/>
+      </w:r>
+      <w:r>
+        <w:rPr>
+          <w:b/>
+        </w:rPr>
+        <w:instrText xml:space="preserve"> REF _Ref142677395 \h </w:instrText>
+      </w:r>
+      <w:r>
+        <w:rPr>
+          <w:b/>
+        </w:rPr>
+      </w:r>
+      <w:r>
+        <w:rPr>
+          <w:b/>
+        </w:rPr>
+        <w:fldChar w:fldCharType="separate"/>
+      </w:r>
+      <w:r>
+        <w:t>Bảng 4.1</w:t>
+      </w:r>
+      <w:r>
+        <w:rPr>
+          <w:b/>
+        </w:rPr>
+        <w:fldChar w:fldCharType="end"/>
+      </w:r>
+      <w:r>
+        <w:rPr>
+          <w:b/>
+        </w:rPr>
+        <w:t>.</w:t>
+      </w:r>
     </w:p>
     <w:p>
       <w:pPr>
         <w:pStyle w:val="Nidungvnbn"/>
-      </w:pPr>
-    </w:p>
-    <w:p>
-      <w:pPr>
-        <w:pStyle w:val="Heading2"/>
-      </w:pPr>
-      <w:bookmarkStart w:id="22" w:name="_Toc159858319"/>
-      <w:r>
-        <w:t>Mô hình PhoBERT (Generative)</w:t>
-      </w:r>
-      <w:bookmarkEnd w:id="22"/>
-    </w:p>
-    <w:p>
-      <w:pPr>
-        <w:pStyle w:val="Heading3"/>
-      </w:pPr>
-      <w:bookmarkStart w:id="23" w:name="_Toc159858320"/>
-      <w:r>
-        <w:t>Giới thiệu mô hình PhoBERT</w:t>
-      </w:r>
-      <w:bookmarkEnd w:id="23"/>
+        <w:rPr>
+          <w:b/>
+        </w:rPr>
+      </w:pPr>
     </w:p>
     <w:p>
       <w:pPr>
         <w:pStyle w:val="Nidungvnbn"/>
-      </w:pPr>
-    </w:p>
-    <w:p>
-      <w:pPr>
-        <w:pStyle w:val="Heading3"/>
-      </w:pPr>
-      <w:bookmarkStart w:id="24" w:name="_Toc159858321"/>
-      <w:r>
-        <w:t>Tạo câu trả lời tự nhiên</w:t>
-      </w:r>
-      <w:bookmarkEnd w:id="24"/>
-    </w:p>
-    <w:p>
-      <w:pPr>
-        <w:pStyle w:val="Nidungvnbn"/>
-        <w:ind w:firstLine="0"/>
-      </w:pPr>
-    </w:p>
-    <w:p>
-      <w:pPr>
-        <w:pStyle w:val="Heading1"/>
-        <w:rPr>
-          <w:lang w:val="en-US"/>
-        </w:rPr>
-      </w:pPr>
-      <w:bookmarkStart w:id="25" w:name="_Toc159858322"/>
-      <w:r>
-        <w:rPr>
-          <w:lang w:val="en-US"/>
-        </w:rPr>
-        <w:t>THỰC NGHIỆM</w:t>
-      </w:r>
+        <w:rPr>
+          <w:b/>
+        </w:rPr>
+      </w:pPr>
+    </w:p>
+    <w:p>
+      <w:pPr>
+        <w:pStyle w:val="Caption"/>
+      </w:pPr>
+      <w:bookmarkStart w:id="25" w:name="_Ref142677395"/>
+      <w:bookmarkStart w:id="26" w:name="_Ref142677390"/>
+      <w:r>
+        <w:t xml:space="preserve">Bảng </w:t>
+      </w:r>
+      <w:r>
+        <w:fldChar w:fldCharType="begin"/>
+      </w:r>
+      <w:r>
+        <w:instrText xml:space="preserve"> STYLEREF 1 \s </w:instrText>
+      </w:r>
+      <w:r>
+        <w:fldChar w:fldCharType="separate"/>
+      </w:r>
+      <w:r>
+        <w:t>4</w:t>
+      </w:r>
+      <w:r>
+        <w:fldChar w:fldCharType="end"/>
+      </w:r>
+      <w:r>
+        <w:t>.</w:t>
+      </w:r>
+      <w:r>
+        <w:fldChar w:fldCharType="begin"/>
+      </w:r>
+      <w:r>
+        <w:instrText xml:space="preserve"> SEQ Bảng \* ARABIC \s 1 </w:instrText>
+      </w:r>
+      <w:r>
+        <w:fldChar w:fldCharType="separate"/>
+      </w:r>
+      <w:r>
+        <w:t>1</w:t>
+      </w:r>
+      <w:r>
+        <w:fldChar w:fldCharType="end"/>
+      </w:r>
+      <w:bookmarkStart w:id="27" w:name="_Toc1673580053"/>
       <w:bookmarkEnd w:id="25"/>
-    </w:p>
-    <w:p>
-      <w:pPr>
-        <w:pStyle w:val="Heading2"/>
-        <w:rPr>
-          <w:lang w:val="en-US"/>
-        </w:rPr>
-      </w:pPr>
-      <w:bookmarkStart w:id="26" w:name="_Toc159858323"/>
-      <w:r>
-        <w:rPr>
-          <w:lang w:val="en-US"/>
-        </w:rPr>
-        <w:t>Dữ liệu thực nghiệm</w:t>
+      <w:r>
+        <w:t>: Thống kê kiểu thực thể trong tập VLSP 2016</w:t>
       </w:r>
       <w:bookmarkEnd w:id="26"/>
-    </w:p>
-    <w:p>
-      <w:pPr>
-        <w:pStyle w:val="Nidungvnbn"/>
-        <w:rPr>
-          <w:b/>
-        </w:rPr>
-      </w:pPr>
-      <w:r>
-        <w:t xml:space="preserve">Dữ liệu trong VLSP-2016 đã được chia sẵn thành hai tập huấn luyện và kiểm thử. Thống kê chi tiết của các kiểu thực thể và các tập dữ liệu được mô tả trong </w:t>
-      </w:r>
-      <w:r>
-        <w:rPr>
-          <w:b/>
-        </w:rPr>
-        <w:fldChar w:fldCharType="begin"/>
-      </w:r>
-      <w:r>
-        <w:rPr>
-          <w:b/>
-        </w:rPr>
-        <w:instrText xml:space="preserve"> REF _Ref142677395 \h </w:instrText>
-      </w:r>
-      <w:r>
-        <w:rPr>
-          <w:b/>
-        </w:rPr>
-      </w:r>
-      <w:r>
-        <w:rPr>
-          <w:b/>
-        </w:rPr>
-        <w:fldChar w:fldCharType="separate"/>
-      </w:r>
-      <w:r>
-        <w:t>Bảng 4.1</w:t>
-      </w:r>
-      <w:r>
-        <w:rPr>
-          <w:b/>
-        </w:rPr>
-        <w:fldChar w:fldCharType="end"/>
-      </w:r>
-      <w:r>
-        <w:rPr>
-          <w:b/>
-        </w:rPr>
-        <w:t>.</w:t>
-      </w:r>
-    </w:p>
-    <w:p>
-      <w:pPr>
-        <w:pStyle w:val="Nidungvnbn"/>
-        <w:rPr>
-          <w:b/>
-        </w:rPr>
-      </w:pPr>
-    </w:p>
-    <w:p>
-      <w:pPr>
-        <w:pStyle w:val="Nidungvnbn"/>
-        <w:rPr>
-          <w:b/>
-        </w:rPr>
-      </w:pPr>
-    </w:p>
-    <w:p>
-      <w:pPr>
-        <w:pStyle w:val="Caption"/>
-      </w:pPr>
-      <w:bookmarkStart w:id="27" w:name="_Ref142677395"/>
-      <w:bookmarkStart w:id="28" w:name="_Ref142677390"/>
-      <w:r>
-        <w:t xml:space="preserve">Bảng </w:t>
-      </w:r>
-      <w:r>
-        <w:fldChar w:fldCharType="begin"/>
-      </w:r>
-      <w:r>
-        <w:instrText xml:space="preserve"> STYLEREF 1 \s </w:instrText>
-      </w:r>
-      <w:r>
-        <w:fldChar w:fldCharType="separate"/>
-      </w:r>
-      <w:r>
-        <w:t>4</w:t>
-      </w:r>
-      <w:r>
-        <w:fldChar w:fldCharType="end"/>
-      </w:r>
-      <w:r>
-        <w:t>.</w:t>
-      </w:r>
-      <w:r>
-        <w:fldChar w:fldCharType="begin"/>
-      </w:r>
-      <w:r>
-        <w:instrText xml:space="preserve"> SEQ Bảng \* ARABIC \s 1 </w:instrText>
-      </w:r>
-      <w:r>
-        <w:fldChar w:fldCharType="separate"/>
-      </w:r>
-      <w:r>
-        <w:t>1</w:t>
-      </w:r>
-      <w:r>
-        <w:fldChar w:fldCharType="end"/>
-      </w:r>
-      <w:bookmarkStart w:id="29" w:name="_Toc1673580053"/>
       <w:bookmarkEnd w:id="27"/>
-      <w:r>
-        <w:t>: Thống kê kiểu thực thể trong tập VLSP 2016</w:t>
-      </w:r>
-      <w:bookmarkEnd w:id="28"/>
-      <w:bookmarkEnd w:id="29"/>
     </w:p>
     <w:tbl>
       <w:tblPr>
@@ -6093,6 +6395,7 @@
                 <w:sz w:val="28"/>
                 <w:szCs w:val="28"/>
               </w:rPr>
+              <w:lastRenderedPageBreak/>
               <w:t>LOC</w:t>
             </w:r>
           </w:p>
@@ -6532,13 +6835,53 @@
           <w:lang w:val="en-US"/>
         </w:rPr>
       </w:pPr>
-      <w:bookmarkStart w:id="30" w:name="_Toc159858324"/>
+      <w:bookmarkStart w:id="28" w:name="_Toc159858324"/>
       <w:r>
         <w:rPr>
           <w:lang w:val="en-US"/>
         </w:rPr>
         <w:t>Cài đặt thực nghiệm</w:t>
       </w:r>
+      <w:bookmarkEnd w:id="28"/>
+    </w:p>
+    <w:p>
+      <w:pPr>
+        <w:pStyle w:val="Nidungvnbn"/>
+      </w:pPr>
+      <w:r>
+        <w:t>…</w:t>
+      </w:r>
+    </w:p>
+    <w:p>
+      <w:pPr>
+        <w:pStyle w:val="Heading1"/>
+        <w:rPr>
+          <w:lang w:val="en-US"/>
+        </w:rPr>
+      </w:pPr>
+      <w:bookmarkStart w:id="29" w:name="_Toc159858325"/>
+      <w:r>
+        <w:rPr>
+          <w:lang w:val="en-US"/>
+        </w:rPr>
+        <w:t>KẾT QUẢ ĐẠT ĐƯỢC</w:t>
+      </w:r>
+      <w:bookmarkEnd w:id="29"/>
+    </w:p>
+    <w:p>
+      <w:pPr>
+        <w:pStyle w:val="Heading2"/>
+        <w:rPr>
+          <w:lang w:val="en-US"/>
+        </w:rPr>
+      </w:pPr>
+      <w:bookmarkStart w:id="30" w:name="_Toc159858326"/>
+      <w:r>
+        <w:rPr>
+          <w:lang w:val="en-US"/>
+        </w:rPr>
+        <w:t>Mô hình &lt;tên mô hình&gt; của Module ChatBot</w:t>
+      </w:r>
       <w:bookmarkEnd w:id="30"/>
     </w:p>
     <w:p>
@@ -6551,81 +6894,52 @@
     </w:p>
     <w:p>
       <w:pPr>
-        <w:pStyle w:val="Heading1"/>
+        <w:pStyle w:val="Heading2"/>
         <w:rPr>
           <w:lang w:val="en-US"/>
         </w:rPr>
       </w:pPr>
-      <w:bookmarkStart w:id="31" w:name="_Toc159858325"/>
+      <w:bookmarkStart w:id="31" w:name="_Toc159858327"/>
       <w:r>
         <w:rPr>
           <w:lang w:val="en-US"/>
         </w:rPr>
-        <w:t>KẾT QUẢ ĐẠT ĐƯỢC</w:t>
+        <w:t>Giao diện</w:t>
+      </w:r>
+      <w:r>
+        <w:rPr>
+          <w:lang w:val="en-US"/>
+        </w:rPr>
+        <w:t xml:space="preserve"> của Module ChatBot</w:t>
       </w:r>
       <w:bookmarkEnd w:id="31"/>
     </w:p>
     <w:p>
       <w:pPr>
+        <w:pStyle w:val="Nidungvnbn"/>
+      </w:pPr>
+      <w:r>
+        <w:t>…</w:t>
+      </w:r>
+    </w:p>
+    <w:p>
+      <w:pPr>
         <w:pStyle w:val="Heading2"/>
+      </w:pPr>
+      <w:bookmarkStart w:id="32" w:name="_Toc159858328"/>
+      <w:r>
         <w:rPr>
           <w:lang w:val="en-US"/>
         </w:rPr>
-      </w:pPr>
-      <w:bookmarkStart w:id="32" w:name="_Toc159858326"/>
+        <w:t>Giao diện</w:t>
+      </w:r>
       <w:r>
         <w:rPr>
           <w:lang w:val="en-US"/>
         </w:rPr>
-        <w:t>Mô hình &lt;tên mô hình&gt; của Module ChatBot</w:t>
+        <w:t xml:space="preserve"> của Module Website</w:t>
       </w:r>
       <w:bookmarkEnd w:id="32"/>
-    </w:p>
-    <w:p>
-      <w:pPr>
-        <w:pStyle w:val="Nidungvnbn"/>
-      </w:pPr>
-      <w:r>
-        <w:t>…</w:t>
-      </w:r>
-    </w:p>
-    <w:p>
-      <w:pPr>
-        <w:pStyle w:val="Heading2"/>
-        <w:rPr>
-          <w:lang w:val="en-US"/>
-        </w:rPr>
-      </w:pPr>
-      <w:bookmarkStart w:id="33" w:name="_Toc159858327"/>
-      <w:r>
-        <w:rPr>
-          <w:lang w:val="en-US"/>
-        </w:rPr>
-        <w:lastRenderedPageBreak/>
-        <w:t>Front-end của Module ChatBot</w:t>
-      </w:r>
-      <w:bookmarkEnd w:id="33"/>
-    </w:p>
-    <w:p>
-      <w:pPr>
-        <w:pStyle w:val="Nidungvnbn"/>
-      </w:pPr>
-      <w:r>
-        <w:t>…</w:t>
-      </w:r>
-    </w:p>
-    <w:p>
-      <w:pPr>
-        <w:pStyle w:val="Heading2"/>
-      </w:pPr>
-      <w:bookmarkStart w:id="34" w:name="_Toc159858328"/>
-      <w:r>
-        <w:rPr>
-          <w:lang w:val="en-US"/>
-        </w:rPr>
-        <w:t>Front-end của Module Website</w:t>
-      </w:r>
-      <w:bookmarkEnd w:id="34"/>
     </w:p>
     <w:p>
       <w:pPr>
@@ -6645,32 +6959,60 @@
       <w:pPr>
         <w:pStyle w:val="Heading1"/>
       </w:pPr>
-      <w:bookmarkStart w:id="35" w:name="_Toc159858329"/>
+      <w:bookmarkStart w:id="33" w:name="_Toc159858329"/>
       <w:r>
         <w:lastRenderedPageBreak/>
         <w:t>KẾT LUẬN</w:t>
       </w:r>
+      <w:bookmarkEnd w:id="33"/>
+    </w:p>
+    <w:p>
+      <w:pPr>
+        <w:pStyle w:val="Heading2"/>
+      </w:pPr>
+      <w:bookmarkStart w:id="34" w:name="_Toc159858330"/>
+      <w:r>
+        <w:t>Kết luận</w:t>
+      </w:r>
+      <w:bookmarkEnd w:id="34"/>
+    </w:p>
+    <w:p>
+      <w:pPr>
+        <w:pStyle w:val="Nidungvnbn"/>
+        <w:rPr>
+          <w:lang w:val="vi-VN"/>
+        </w:rPr>
+      </w:pPr>
+      <w:r>
+        <w:rPr>
+          <w:lang w:val="vi-VN"/>
+        </w:rPr>
+        <w:t>…</w:t>
+      </w:r>
+    </w:p>
+    <w:p>
+      <w:pPr>
+        <w:pStyle w:val="Heading2"/>
+      </w:pPr>
+      <w:bookmarkStart w:id="35" w:name="_Toc159858331"/>
+      <w:r>
+        <w:t>Hướng phát triển</w:t>
+      </w:r>
       <w:bookmarkEnd w:id="35"/>
     </w:p>
     <w:p>
       <w:pPr>
-        <w:pStyle w:val="Heading2"/>
-      </w:pPr>
-      <w:bookmarkStart w:id="36" w:name="_Toc159858330"/>
-      <w:r>
-        <w:t>Kết luận</w:t>
-      </w:r>
-      <w:bookmarkEnd w:id="36"/>
-    </w:p>
-    <w:p>
-      <w:pPr>
-        <w:pStyle w:val="Heading2"/>
-      </w:pPr>
-      <w:bookmarkStart w:id="37" w:name="_Toc159858331"/>
-      <w:r>
-        <w:t>Hướng phát triển</w:t>
-      </w:r>
-      <w:bookmarkEnd w:id="37"/>
+        <w:pStyle w:val="Nidungvnbn"/>
+        <w:rPr>
+          <w:lang w:val="vi-VN"/>
+        </w:rPr>
+      </w:pPr>
+      <w:r>
+        <w:rPr>
+          <w:lang w:val="vi-VN"/>
+        </w:rPr>
+        <w:t>….</w:t>
+      </w:r>
     </w:p>
     <w:p>
       <w:pPr>
@@ -6698,12 +7040,12 @@
         </w:numPr>
         <w:jc w:val="center"/>
       </w:pPr>
-      <w:bookmarkStart w:id="38" w:name="_Toc159858332"/>
+      <w:bookmarkStart w:id="36" w:name="_Toc159858332"/>
       <w:r>
         <w:lastRenderedPageBreak/>
         <w:t>TÀI LIỆU THAM KHẢO</w:t>
       </w:r>
-      <w:bookmarkEnd w:id="38"/>
+      <w:bookmarkEnd w:id="36"/>
     </w:p>
     <w:p>
       <w:pPr>
@@ -6843,19 +7185,7 @@
           <w:rPr>
             <w:rStyle w:val="Hyperlink"/>
           </w:rPr>
-          <w:t>La</w:t>
-        </w:r>
-        <w:r>
-          <w:rPr>
-            <w:rStyle w:val="Hyperlink"/>
-          </w:rPr>
-          <w:t>n</w:t>
-        </w:r>
-        <w:r>
-          <w:rPr>
-            <w:rStyle w:val="Hyperlink"/>
-          </w:rPr>
-          <w:t>guage Translator: Advanced AI Translator Tool—QuillBot AI</w:t>
+          <w:t>Language Translator: Advanced AI Translator Tool—QuillBot AI</w:t>
         </w:r>
       </w:hyperlink>
       <w:r>
@@ -6868,6 +7198,22 @@
       </w:pPr>
       <w:r>
         <w:t>Nhớ check lại bằng google dịch coi đúng ý mình đã viết 0 nha.</w:t>
+      </w:r>
+    </w:p>
+  </w:comment>
+  <w:comment w:id="22" w:author="Huy Công" w:date="2024-02-27T14:36:00Z" w:initials="HC">
+    <w:p>
+      <w:pPr>
+        <w:pStyle w:val="CommentText"/>
+      </w:pPr>
+      <w:r>
+        <w:rPr>
+          <w:rStyle w:val="CommentReference"/>
+        </w:rPr>
+        <w:annotationRef/>
+      </w:r>
+      <w:r>
+        <w:t>Bro có phân tích thì thêm vào</w:t>
       </w:r>
     </w:p>
   </w:comment>
@@ -6878,6 +7224,7 @@
 <w15:commentsEx xmlns:wpc="http://schemas.microsoft.com/office/word/2010/wordprocessingCanvas" xmlns:cx="http://schemas.microsoft.com/office/drawing/2014/chartex" xmlns:cx1="http://schemas.microsoft.com/office/drawing/2015/9/8/chartex" xmlns:cx2="http://schemas.microsoft.com/office/drawing/2015/10/21/chartex" xmlns:cx3="http://schemas.microsoft.com/office/drawing/2016/5/9/chartex" xmlns:cx4="http://schemas.microsoft.com/office/drawing/2016/5/10/chartex" xmlns:cx5="http://schemas.microsoft.com/office/drawing/2016/5/11/chartex" xmlns:cx6="http://schemas.microsoft.com/office/drawing/2016/5/12/chartex" xmlns:cx7="http://schemas.microsoft.com/office/drawing/2016/5/13/chartex" xmlns:cx8="http://schemas.microsoft.com/office/drawing/2016/5/14/chartex" xmlns:mc="http://schemas.openxmlformats.org/markup-compatibility/2006" xmlns:aink="http://schemas.microsoft.com/office/drawing/2016/ink" xmlns:am3d="http://schemas.microsoft.com/office/drawing/2017/model3d" xmlns:o="urn:schemas-microsoft-com:office:office" xmlns:oel="http://schemas.microsoft.com/office/2019/extlst" xmlns:r="http://schemas.openxmlformats.org/officeDocument/2006/relationships" xmlns:m="http://schemas.openxmlformats.org/officeDocument/2006/math" xmlns:v="urn:schemas-microsoft-com:vml" xmlns:wp14="http://schemas.microsoft.com/office/word/2010/wordprocessingDrawing" xmlns:wp="http://schemas.openxmlformats.org/drawingml/2006/wordprocessingDrawing" xmlns:w10="urn:schemas-microsoft-com:office:word" xmlns:w="http://schemas.openxmlformats.org/wordprocessingml/2006/main" xmlns:w14="http://schemas.microsoft.com/office/word/2010/wordml" xmlns:w15="http://schemas.microsoft.com/office/word/2012/wordml" xmlns:w16cex="http://schemas.microsoft.com/office/word/2018/wordml/cex" xmlns:w16cid="http://schemas.microsoft.com/office/word/2016/wordml/cid" xmlns:w16="http://schemas.microsoft.com/office/word/2018/wordml" xmlns:w16sdtdh="http://schemas.microsoft.com/office/word/2020/wordml/sdtdatahash" xmlns:w16se="http://schemas.microsoft.com/office/word/2015/wordml/symex" xmlns:wpg="http://schemas.microsoft.com/office/word/2010/wordprocessingGroup" xmlns:wpi="http://schemas.microsoft.com/office/word/2010/wordprocessingInk" xmlns:wne="http://schemas.microsoft.com/office/word/2006/wordml" xmlns:wps="http://schemas.microsoft.com/office/word/2010/wordprocessingShape" mc:Ignorable="w14 w15 w16se w16cid w16 w16cex w16sdtdh wp14">
   <w15:commentEx w15:paraId="3512F85A" w15:done="0"/>
   <w15:commentEx w15:paraId="37D377F1" w15:done="0"/>
+  <w15:commentEx w15:paraId="43416E6B" w15:done="0"/>
 </w15:commentsEx>
 </file>
 
@@ -6885,6 +7232,7 @@
 <w16cex:commentsExtensible xmlns:wpc="http://schemas.microsoft.com/office/word/2010/wordprocessingCanvas" xmlns:cx="http://schemas.microsoft.com/office/drawing/2014/chartex" xmlns:cx1="http://schemas.microsoft.com/office/drawing/2015/9/8/chartex" xmlns:cx2="http://schemas.microsoft.com/office/drawing/2015/10/21/chartex" xmlns:cx3="http://schemas.microsoft.com/office/drawing/2016/5/9/chartex" xmlns:cx4="http://schemas.microsoft.com/office/drawing/2016/5/10/chartex" xmlns:cx5="http://schemas.microsoft.com/office/drawing/2016/5/11/chartex" xmlns:cx6="http://schemas.microsoft.com/office/drawing/2016/5/12/chartex" xmlns:cx7="http://schemas.microsoft.com/office/drawing/2016/5/13/chartex" xmlns:cx8="http://schemas.microsoft.com/office/drawing/2016/5/14/chartex" xmlns:cr="http://schemas.microsoft.com/office/comments/2020/reactions" xmlns:mc="http://schemas.openxmlformats.org/markup-compatibility/2006" xmlns:aink="http://schemas.microsoft.com/office/drawing/2016/ink" xmlns:am3d="http://schemas.microsoft.com/office/drawing/2017/model3d" xmlns:o="urn:schemas-microsoft-com:office:office" xmlns:oel="http://schemas.microsoft.com/office/2019/extlst" xmlns:r="http://schemas.openxmlformats.org/officeDocument/2006/relationships" xmlns:m="http://schemas.openxmlformats.org/officeDocument/2006/math" xmlns:v="urn:schemas-microsoft-com:vml" xmlns:wp14="http://schemas.microsoft.com/office/word/2010/wordprocessingDrawing" xmlns:wp="http://schemas.openxmlformats.org/drawingml/2006/wordprocessingDrawing" xmlns:w10="urn:schemas-microsoft-com:office:word" xmlns:w="http://schemas.openxmlformats.org/wordprocessingml/2006/main" xmlns:w14="http://schemas.microsoft.com/office/word/2010/wordml" xmlns:w15="http://schemas.microsoft.com/office/word/2012/wordml" xmlns:w16cex="http://schemas.microsoft.com/office/word/2018/wordml/cex" xmlns:w16cid="http://schemas.microsoft.com/office/word/2016/wordml/cid" xmlns:w16="http://schemas.microsoft.com/office/word/2018/wordml" xmlns:w16sdtdh="http://schemas.microsoft.com/office/word/2020/wordml/sdtdatahash" xmlns:w16se="http://schemas.microsoft.com/office/word/2015/wordml/symex" xmlns:wpg="http://schemas.microsoft.com/office/word/2010/wordprocessingGroup" xmlns:wpi="http://schemas.microsoft.com/office/word/2010/wordprocessingInk" xmlns:wne="http://schemas.microsoft.com/office/word/2006/wordml" xmlns:wps="http://schemas.microsoft.com/office/word/2010/wordprocessingShape" mc:Ignorable="w14 w15 w16se w16cid w16 w16cex w16sdtdh cr wp14">
   <w16cex:commentExtensible w16cex:durableId="112BAA00" w16cex:dateUtc="2024-02-26T09:16:00Z"/>
   <w16cex:commentExtensible w16cex:durableId="14654BA1" w16cex:dateUtc="2024-02-26T09:23:00Z"/>
+  <w16cex:commentExtensible w16cex:durableId="2AACEB4F" w16cex:dateUtc="2024-02-27T07:36:00Z"/>
 </w16cex:commentsExtensible>
 </file>
 
@@ -6892,6 +7240,7 @@
 <w16cid:commentsIds xmlns:wpc="http://schemas.microsoft.com/office/word/2010/wordprocessingCanvas" xmlns:cx="http://schemas.microsoft.com/office/drawing/2014/chartex" xmlns:cx1="http://schemas.microsoft.com/office/drawing/2015/9/8/chartex" xmlns:cx2="http://schemas.microsoft.com/office/drawing/2015/10/21/chartex" xmlns:cx3="http://schemas.microsoft.com/office/drawing/2016/5/9/chartex" xmlns:cx4="http://schemas.microsoft.com/office/drawing/2016/5/10/chartex" xmlns:cx5="http://schemas.microsoft.com/office/drawing/2016/5/11/chartex" xmlns:cx6="http://schemas.microsoft.com/office/drawing/2016/5/12/chartex" xmlns:cx7="http://schemas.microsoft.com/office/drawing/2016/5/13/chartex" xmlns:cx8="http://schemas.microsoft.com/office/drawing/2016/5/14/chartex" xmlns:mc="http://schemas.openxmlformats.org/markup-compatibility/2006" xmlns:aink="http://schemas.microsoft.com/office/drawing/2016/ink" xmlns:am3d="http://schemas.microsoft.com/office/drawing/2017/model3d" xmlns:o="urn:schemas-microsoft-com:office:office" xmlns:oel="http://schemas.microsoft.com/office/2019/extlst" xmlns:r="http://schemas.openxmlformats.org/officeDocument/2006/relationships" xmlns:m="http://schemas.openxmlformats.org/officeDocument/2006/math" xmlns:v="urn:schemas-microsoft-com:vml" xmlns:wp14="http://schemas.microsoft.com/office/word/2010/wordprocessingDrawing" xmlns:wp="http://schemas.openxmlformats.org/drawingml/2006/wordprocessingDrawing" xmlns:w10="urn:schemas-microsoft-com:office:word" xmlns:w="http://schemas.openxmlformats.org/wordprocessingml/2006/main" xmlns:w14="http://schemas.microsoft.com/office/word/2010/wordml" xmlns:w15="http://schemas.microsoft.com/office/word/2012/wordml" xmlns:w16cex="http://schemas.microsoft.com/office/word/2018/wordml/cex" xmlns:w16cid="http://schemas.microsoft.com/office/word/2016/wordml/cid" xmlns:w16="http://schemas.microsoft.com/office/word/2018/wordml" xmlns:w16sdtdh="http://schemas.microsoft.com/office/word/2020/wordml/sdtdatahash" xmlns:w16se="http://schemas.microsoft.com/office/word/2015/wordml/symex" xmlns:wpg="http://schemas.microsoft.com/office/word/2010/wordprocessingGroup" xmlns:wpi="http://schemas.microsoft.com/office/word/2010/wordprocessingInk" xmlns:wne="http://schemas.microsoft.com/office/word/2006/wordml" xmlns:wps="http://schemas.microsoft.com/office/word/2010/wordprocessingShape" mc:Ignorable="w14 w15 w16se w16cid w16 w16cex w16sdtdh wp14">
   <w16cid:commentId w16cid:paraId="3512F85A" w16cid:durableId="112BAA00"/>
   <w16cid:commentId w16cid:paraId="37D377F1" w16cid:durableId="14654BA1"/>
+  <w16cid:commentId w16cid:paraId="43416E6B" w16cid:durableId="2AACEB4F"/>
 </w16cid:commentsIds>
 </file>
 

</xml_diff>

<commit_message>
*Cập nhật: - Tổng quan về MongoDB. - Ưu nhược điểm của MongoDB. - Tổng quan về Mongoose. - Ưu nhược điểm của Mongoose.
</commit_message>
<xml_diff>
--- a/report/report.docx
+++ b/report/report.docx
@@ -5733,12 +5733,12 @@
           <w:lang w:val="en-US"/>
         </w:rPr>
       </w:pPr>
-      <w:bookmarkStart w:id="9" w:name="_Toc160220957"/>
+      <w:bookmarkStart w:id="9" w:name="_Toc160220958"/>
       <w:r>
         <w:rPr>
           <w:lang w:val="en-US"/>
         </w:rPr>
-        <w:t>Phân tích hệ thống</w:t>
+        <w:t>Các tác nhân của hệ thống</w:t>
       </w:r>
       <w:bookmarkEnd w:id="9"/>
     </w:p>
@@ -5757,12 +5757,12 @@
           <w:lang w:val="en-US"/>
         </w:rPr>
       </w:pPr>
-      <w:bookmarkStart w:id="10" w:name="_Toc160220958"/>
+      <w:bookmarkStart w:id="10" w:name="_Toc160220960"/>
       <w:r>
         <w:rPr>
           <w:lang w:val="en-US"/>
         </w:rPr>
-        <w:t>Các tác nhân của hệ thống</w:t>
+        <w:t>Các usecase</w:t>
       </w:r>
       <w:bookmarkEnd w:id="10"/>
     </w:p>
@@ -5781,68 +5781,20 @@
           <w:lang w:val="en-US"/>
         </w:rPr>
       </w:pPr>
-      <w:bookmarkStart w:id="11" w:name="_Toc160220959"/>
+      <w:bookmarkStart w:id="11" w:name="_Toc160220961"/>
       <w:r>
         <w:rPr>
           <w:lang w:val="en-US"/>
         </w:rPr>
-        <w:t>Các yêu cầu chức năng và phi chức năng</w:t>
+        <w:t>Lược đồ quan</w:t>
+      </w:r>
+      <w:r>
+        <w:rPr>
+          <w:lang w:val="en-US"/>
+        </w:rPr>
+        <w:t xml:space="preserve"> hệ thực thể - ERD</w:t>
       </w:r>
       <w:bookmarkEnd w:id="11"/>
-    </w:p>
-    <w:p>
-      <w:pPr>
-        <w:pStyle w:val="Nidungvnbn"/>
-      </w:pPr>
-      <w:r>
-        <w:t>…</w:t>
-      </w:r>
-    </w:p>
-    <w:p>
-      <w:pPr>
-        <w:pStyle w:val="Heading2"/>
-        <w:rPr>
-          <w:lang w:val="en-US"/>
-        </w:rPr>
-      </w:pPr>
-      <w:bookmarkStart w:id="12" w:name="_Toc160220960"/>
-      <w:r>
-        <w:rPr>
-          <w:lang w:val="en-US"/>
-        </w:rPr>
-        <w:t>Các usecase</w:t>
-      </w:r>
-      <w:bookmarkEnd w:id="12"/>
-    </w:p>
-    <w:p>
-      <w:pPr>
-        <w:pStyle w:val="Nidungvnbn"/>
-      </w:pPr>
-      <w:r>
-        <w:t>…</w:t>
-      </w:r>
-    </w:p>
-    <w:p>
-      <w:pPr>
-        <w:pStyle w:val="Heading2"/>
-        <w:rPr>
-          <w:lang w:val="en-US"/>
-        </w:rPr>
-      </w:pPr>
-      <w:bookmarkStart w:id="13" w:name="_Toc160220961"/>
-      <w:r>
-        <w:rPr>
-          <w:lang w:val="en-US"/>
-        </w:rPr>
-        <w:t>Lược đồ quan</w:t>
-      </w:r>
-      <w:r>
-        <w:rPr>
-          <w:lang w:val="en-US"/>
-        </w:rPr>
-        <w:t xml:space="preserve"> hệ thực thể - ERD</w:t>
-      </w:r>
-      <w:bookmarkEnd w:id="13"/>
     </w:p>
     <w:p>
       <w:pPr>
@@ -5872,14 +5824,15 @@
           <w:lang w:val="en-US"/>
         </w:rPr>
       </w:pPr>
-      <w:bookmarkStart w:id="14" w:name="_Toc160220962"/>
+      <w:bookmarkStart w:id="12" w:name="_Toc160220962"/>
       <w:r>
         <w:rPr>
           <w:lang w:val="en-US"/>
         </w:rPr>
+        <w:lastRenderedPageBreak/>
         <w:t>CƠ SỞ LÝ THUYẾT</w:t>
       </w:r>
-      <w:bookmarkEnd w:id="14"/>
+      <w:bookmarkEnd w:id="12"/>
     </w:p>
     <w:p>
       <w:pPr>
@@ -5888,28 +5841,28 @@
           <w:lang w:val="en-US"/>
         </w:rPr>
       </w:pPr>
-      <w:bookmarkStart w:id="15" w:name="_Toc160220963"/>
+      <w:bookmarkStart w:id="13" w:name="_Toc160220963"/>
       <w:r>
         <w:rPr>
           <w:lang w:val="en-US"/>
         </w:rPr>
         <w:t>Hệ thống hỏi đáp mở (</w:t>
       </w:r>
-      <w:commentRangeStart w:id="16"/>
+      <w:commentRangeStart w:id="14"/>
       <w:r>
         <w:rPr>
           <w:lang w:val="en-US"/>
         </w:rPr>
         <w:t>ODQA</w:t>
       </w:r>
-      <w:commentRangeEnd w:id="16"/>
+      <w:commentRangeEnd w:id="14"/>
       <w:r>
         <w:rPr>
           <w:rStyle w:val="CommentReference"/>
           <w:b w:val="0"/>
           <w:lang w:val="en-US"/>
         </w:rPr>
-        <w:commentReference w:id="16"/>
+        <w:commentReference w:id="14"/>
       </w:r>
       <w:r>
         <w:rPr>
@@ -5917,79 +5870,79 @@
         </w:rPr>
         <w:t>)</w:t>
       </w:r>
+      <w:bookmarkEnd w:id="13"/>
+    </w:p>
+    <w:p>
+      <w:pPr>
+        <w:pStyle w:val="Heading3"/>
+      </w:pPr>
+      <w:bookmarkStart w:id="15" w:name="_Toc226976765"/>
+      <w:bookmarkStart w:id="16" w:name="_Toc160220964"/>
+      <w:r>
+        <w:t>Hệ thống hỏi đáp mở là gì?</w:t>
+      </w:r>
       <w:bookmarkEnd w:id="15"/>
+      <w:bookmarkEnd w:id="16"/>
+    </w:p>
+    <w:p>
+      <w:pPr>
+        <w:pStyle w:val="Nidungvnbn"/>
+      </w:pPr>
+      <w:r>
+        <w:t>Hệ thống hỏi đáp mở (Open Domain Question Answering) là một loại nhiệm vụ ngôn ngữ tự nhiên, yêu cầu mô hình tạo ra câu trả lời cho các câu hỏi đối với dữ liệu thực tế bằng ngôn ngữ tự nhiên. Câu trả lời đúng là khách quan nên việc đánh giá hiệu quả của mô hình rất đơn giản.</w:t>
+      </w:r>
+    </w:p>
+    <w:p>
+      <w:pPr>
+        <w:pStyle w:val="Nidungvnbn"/>
+      </w:pPr>
+      <w:r>
+        <w:t xml:space="preserve">Ví dụ: </w:t>
+      </w:r>
+    </w:p>
+    <w:p>
+      <w:pPr>
+        <w:pStyle w:val="Nidungvnbn"/>
+      </w:pPr>
+      <w:r>
+        <w:t>Câu hỏi: Khi nào bắt đầu thời gian đăng ký xét tuyển đại học năm nay?</w:t>
+      </w:r>
+    </w:p>
+    <w:p>
+      <w:pPr>
+        <w:pStyle w:val="Nidungvnbn"/>
+      </w:pPr>
+      <w:r>
+        <w:t>Câu trả lời: Thời gian đăng ký xét tuyển đại học năm nay bắt đầu từ ngày 15 tháng 6 đến hết ngày 30 tháng 6.</w:t>
+      </w:r>
+    </w:p>
+    <w:p>
+      <w:pPr>
+        <w:pStyle w:val="Nidungvnbn"/>
+      </w:pPr>
+      <w:r>
+        <w:t>Phần "open-domain" đề cập đến sự thiếu hụt của ngữ cảnh liên quan đối với bất kỳ câu hỏi thực tế nào được đặt ra một cách tùy ý. Trong ví dụ trên, mô hình chỉ nhận câu hỏi làm đầu vào mà không có bất kỳ thông tin nào về "tại sao quyết định đăng ký xét tuyển lại có thời gian như vậy" được cung cấp. Trong trường hợp cả câu hỏi và ngữ cảnh đều được cung cấp, nhiệm vụ này được biết đến là Đọc hiểu (Reading Comprehension - RC).</w:t>
+      </w:r>
+    </w:p>
+    <w:p>
+      <w:pPr>
+        <w:pStyle w:val="Nidungvnbn"/>
+      </w:pPr>
+      <w:r>
+        <w:t>Một mô hình ODQA có thể hoạt động có hoặc không có quyền truy cập vào nguồn tri thức bên ngoài (ví dụ: trang web của trường đại học), và điều này có thể được gọi là open-book hoặc closed-book.</w:t>
+      </w:r>
     </w:p>
     <w:p>
       <w:pPr>
         <w:pStyle w:val="Heading3"/>
       </w:pPr>
-      <w:bookmarkStart w:id="17" w:name="_Toc226976765"/>
-      <w:bookmarkStart w:id="18" w:name="_Toc160220964"/>
-      <w:r>
-        <w:t>Hệ thống hỏi đáp mở là gì?</w:t>
+      <w:bookmarkStart w:id="17" w:name="_Toc2135893499"/>
+      <w:bookmarkStart w:id="18" w:name="_Toc160220965"/>
+      <w:r>
+        <w:t>Các loại hệ thống hỏi đáp mở trong ODQA</w:t>
       </w:r>
       <w:bookmarkEnd w:id="17"/>
       <w:bookmarkEnd w:id="18"/>
-    </w:p>
-    <w:p>
-      <w:pPr>
-        <w:pStyle w:val="Nidungvnbn"/>
-      </w:pPr>
-      <w:r>
-        <w:t>Hệ thống hỏi đáp mở (Open Domain Question Answering) là một loại nhiệm vụ ngôn ngữ tự nhiên, yêu cầu mô hình tạo ra câu trả lời cho các câu hỏi đối với dữ liệu thực tế bằng ngôn ngữ tự nhiên. Câu trả lời đúng là khách quan nên việc đánh giá hiệu quả của mô hình rất đơn giản.</w:t>
-      </w:r>
-    </w:p>
-    <w:p>
-      <w:pPr>
-        <w:pStyle w:val="Nidungvnbn"/>
-      </w:pPr>
-      <w:r>
-        <w:t xml:space="preserve">Ví dụ: </w:t>
-      </w:r>
-    </w:p>
-    <w:p>
-      <w:pPr>
-        <w:pStyle w:val="Nidungvnbn"/>
-      </w:pPr>
-      <w:r>
-        <w:t>Câu hỏi: Khi nào bắt đầu thời gian đăng ký xét tuyển đại học năm nay?</w:t>
-      </w:r>
-    </w:p>
-    <w:p>
-      <w:pPr>
-        <w:pStyle w:val="Nidungvnbn"/>
-      </w:pPr>
-      <w:r>
-        <w:t>Câu trả lời: Thời gian đăng ký xét tuyển đại học năm nay bắt đầu từ ngày 15 tháng 6 đến hết ngày 30 tháng 6.</w:t>
-      </w:r>
-    </w:p>
-    <w:p>
-      <w:pPr>
-        <w:pStyle w:val="Nidungvnbn"/>
-      </w:pPr>
-      <w:r>
-        <w:t>Phần "open-domain" đề cập đến sự thiếu hụt của ngữ cảnh liên quan đối với bất kỳ câu hỏi thực tế nào được đặt ra một cách tùy ý. Trong ví dụ trên, mô hình chỉ nhận câu hỏi làm đầu vào mà không có bất kỳ thông tin nào về "tại sao quyết định đăng ký xét tuyển lại có thời gian như vậy" được cung cấp. Trong trường hợp cả câu hỏi và ngữ cảnh đều được cung cấp, nhiệm vụ này được biết đến là Đọc hiểu (Reading Comprehension - RC).</w:t>
-      </w:r>
-    </w:p>
-    <w:p>
-      <w:pPr>
-        <w:pStyle w:val="Nidungvnbn"/>
-      </w:pPr>
-      <w:r>
-        <w:t>Một mô hình ODQA có thể hoạt động có hoặc không có quyền truy cập vào nguồn tri thức bên ngoài (ví dụ: trang web của trường đại học), và điều này có thể được gọi là open-book hoặc closed-book.</w:t>
-      </w:r>
-    </w:p>
-    <w:p>
-      <w:pPr>
-        <w:pStyle w:val="Heading3"/>
-      </w:pPr>
-      <w:bookmarkStart w:id="19" w:name="_Toc2135893499"/>
-      <w:bookmarkStart w:id="20" w:name="_Toc160220965"/>
-      <w:r>
-        <w:t>Các loại hệ thống hỏi đáp mở trong ODQA</w:t>
-      </w:r>
-      <w:bookmarkEnd w:id="19"/>
-      <w:bookmarkEnd w:id="20"/>
     </w:p>
     <w:p>
       <w:pPr>
@@ -6020,6 +5973,7 @@
         </w:numPr>
       </w:pPr>
       <w:r>
+        <w:lastRenderedPageBreak/>
         <w:t>Mô hình có khả năng trả lời các câu hỏi mới trong quá trình kiểm thử và chọn câu trả lời từ tập các câu trả lời mà nó đã thấy trong quá trình huấn luyện.</w:t>
       </w:r>
     </w:p>
@@ -6093,7 +6047,7 @@
       <w:pPr>
         <w:pStyle w:val="Caption"/>
       </w:pPr>
-      <w:bookmarkStart w:id="21" w:name="_Toc160219432"/>
+      <w:bookmarkStart w:id="19" w:name="_Toc160219432"/>
       <w:r>
         <w:t xml:space="preserve">Hình </w:t>
       </w:r>
@@ -6142,7 +6096,7 @@
         </w:rPr>
         <w:t>: Tổng quan về ba loại mô hình hỏi đáp mở</w:t>
       </w:r>
-      <w:bookmarkEnd w:id="21"/>
+      <w:bookmarkEnd w:id="19"/>
     </w:p>
     <w:p>
       <w:pPr>
@@ -6156,14 +6110,14 @@
           <w:lang w:val="vi-VN"/>
         </w:rPr>
       </w:pPr>
-      <w:bookmarkStart w:id="22" w:name="_Toc160220966"/>
+      <w:bookmarkStart w:id="20" w:name="_Toc160220966"/>
       <w:r>
         <w:rPr>
           <w:lang w:val="vi-VN"/>
         </w:rPr>
         <w:t>Các mô hình hỏi đáp mở</w:t>
       </w:r>
-      <w:bookmarkEnd w:id="22"/>
+      <w:bookmarkEnd w:id="20"/>
     </w:p>
     <w:p>
       <w:pPr>
@@ -6347,7 +6301,7 @@
       <w:pPr>
         <w:pStyle w:val="Caption"/>
       </w:pPr>
-      <w:bookmarkStart w:id="23" w:name="_Toc160219433"/>
+      <w:bookmarkStart w:id="21" w:name="_Toc160219433"/>
       <w:r>
         <w:t xml:space="preserve">Hình </w:t>
       </w:r>
@@ -6397,7 +6351,7 @@
         </w:rPr>
         <w:t>: Quy trình tìm kiếm câu trả lời cho câu hỏi của Retriever-Reader</w:t>
       </w:r>
-      <w:bookmarkEnd w:id="23"/>
+      <w:bookmarkEnd w:id="21"/>
     </w:p>
     <w:p>
       <w:pPr>
@@ -6474,7 +6428,7 @@
       <w:pPr>
         <w:pStyle w:val="Caption"/>
       </w:pPr>
-      <w:bookmarkStart w:id="24" w:name="_Toc160219434"/>
+      <w:bookmarkStart w:id="22" w:name="_Toc160219434"/>
       <w:r>
         <w:t xml:space="preserve">Hình </w:t>
       </w:r>
@@ -6523,7 +6477,7 @@
         </w:rPr>
         <w:t>: Sơ đồ quy trình hệ thống thông tin hoạt động</w:t>
       </w:r>
-      <w:bookmarkEnd w:id="24"/>
+      <w:bookmarkEnd w:id="22"/>
     </w:p>
     <w:p>
       <w:pPr>
@@ -6654,11 +6608,11 @@
           <w:lang w:val="vi-VN"/>
         </w:rPr>
       </w:pPr>
-      <w:bookmarkStart w:id="25" w:name="_Toc1499419334"/>
+      <w:bookmarkStart w:id="23" w:name="_Toc1499419334"/>
       <w:r>
         <w:t>Tổng quan về quy trình thực hiện</w:t>
       </w:r>
-      <w:bookmarkEnd w:id="25"/>
+      <w:bookmarkEnd w:id="23"/>
     </w:p>
     <w:p>
       <w:pPr>
@@ -6894,24 +6848,24 @@
           <w:lang w:val="vi-VN"/>
         </w:rPr>
       </w:pPr>
-      <w:bookmarkStart w:id="26" w:name="_Toc160220967"/>
+      <w:bookmarkStart w:id="24" w:name="_Toc160220967"/>
       <w:r>
         <w:rPr>
           <w:lang w:val="vi-VN"/>
         </w:rPr>
         <w:t xml:space="preserve">… </w:t>
       </w:r>
-      <w:commentRangeStart w:id="27"/>
-      <w:commentRangeEnd w:id="27"/>
+      <w:commentRangeStart w:id="25"/>
+      <w:commentRangeEnd w:id="25"/>
       <w:r>
         <w:rPr>
           <w:rStyle w:val="CommentReference"/>
           <w:b w:val="0"/>
           <w:i w:val="0"/>
         </w:rPr>
-        <w:commentReference w:id="27"/>
-      </w:r>
-      <w:bookmarkEnd w:id="26"/>
+        <w:commentReference w:id="25"/>
+      </w:r>
+      <w:bookmarkEnd w:id="24"/>
     </w:p>
     <w:p>
       <w:pPr>
@@ -6970,6 +6924,7 @@
           <w:sz w:val="26"/>
           <w:szCs w:val="26"/>
         </w:rPr>
+        <w:lastRenderedPageBreak/>
         <w:t>Phương pháp tìm kiếm thông tin</w:t>
       </w:r>
     </w:p>
@@ -7200,6 +7155,7 @@
         <w:pStyle w:val="Nidungvnbn"/>
       </w:pPr>
       <w:r>
+        <w:lastRenderedPageBreak/>
         <w:t xml:space="preserve">Bước </w:t>
       </w:r>
       <w:r>
@@ -7326,10 +7282,7 @@
         <w:pStyle w:val="Heading4"/>
       </w:pPr>
       <w:r>
-        <w:t>Mô hình PhoBERT (Generative</w:t>
-      </w:r>
-      <w:r>
-        <w:t>)</w:t>
+        <w:t>Mô hình PhoBERT (Generative)</w:t>
       </w:r>
     </w:p>
     <w:p>
@@ -7379,22 +7332,340 @@
           <w:lang w:val="en-US"/>
         </w:rPr>
       </w:pPr>
-      <w:bookmarkStart w:id="28" w:name="_Toc160220968"/>
+      <w:bookmarkStart w:id="26" w:name="_Toc160220968"/>
       <w:r>
         <w:rPr>
           <w:lang w:val="en-US"/>
         </w:rPr>
         <w:t>Module Website</w:t>
       </w:r>
+      <w:bookmarkEnd w:id="26"/>
+    </w:p>
+    <w:p>
+      <w:pPr>
+        <w:pStyle w:val="Heading3"/>
+      </w:pPr>
+      <w:bookmarkStart w:id="27" w:name="_Toc160220969"/>
+      <w:r>
+        <w:t>MongoDB và Mongoose</w:t>
+      </w:r>
+      <w:bookmarkEnd w:id="27"/>
+    </w:p>
+    <w:p>
+      <w:pPr>
+        <w:pStyle w:val="Heading4"/>
+      </w:pPr>
+      <w:r>
+        <w:t>Tổng quan về MongoDB:</w:t>
+      </w:r>
+    </w:p>
+    <w:p>
+      <w:pPr>
+        <w:pStyle w:val="Nidungvnbn"/>
+      </w:pPr>
+      <w:r>
+        <w:t>MongoDB là một database hướng tài liệu (document)</w:t>
+      </w:r>
+      <w:r>
+        <w:t xml:space="preserve"> hay còn được gọi</w:t>
+      </w:r>
+      <w:r>
+        <w:t xml:space="preserve"> một dạng NoSQL database. Vì thế, MongoDB sẽ tránh cấu trúc table-based của relational database để thích ứng với các tài liệu như JSON có một schema rất linh hoạt gọi là BSON. MongoDB sử dụng lưu trữ dữ liệu dưới dạng Document JSON nên mỗi một </w:t>
+      </w:r>
+      <w:r>
+        <w:lastRenderedPageBreak/>
+        <w:t>collection sẽ các các kích cỡ và các document khác nhau. Các dữ liệu được lưu trữ trong document kiểu JSON nên</w:t>
+      </w:r>
+      <w:r>
+        <w:t xml:space="preserve"> tốc độ</w:t>
+      </w:r>
+      <w:r>
+        <w:t xml:space="preserve"> truy vấn sẽ rất nhanh.</w:t>
+      </w:r>
+    </w:p>
+    <w:p>
+      <w:pPr>
+        <w:pStyle w:val="Heading4"/>
+      </w:pPr>
+      <w:r>
+        <w:t>Ưu và nhược điểm của MongoDB</w:t>
+      </w:r>
+      <w:r>
+        <w:t>:</w:t>
+      </w:r>
+    </w:p>
+    <w:p>
+      <w:pPr>
+        <w:pStyle w:val="Nidungvnbn"/>
+        <w:numPr>
+          <w:ilvl w:val="0"/>
+          <w:numId w:val="24"/>
+        </w:numPr>
+      </w:pPr>
+      <w:r>
+        <w:t>Ưu điểm</w:t>
+      </w:r>
+    </w:p>
+    <w:p>
+      <w:pPr>
+        <w:pStyle w:val="Nidungvnbn"/>
+        <w:numPr>
+          <w:ilvl w:val="0"/>
+          <w:numId w:val="25"/>
+        </w:numPr>
+      </w:pPr>
+      <w:r>
+        <w:t>Dữ liệu lữu trữ phi cấu trúc, không có tính ràng buộc, hiệu suất lớn, dễ dàng mở rộng và lưu trữ.</w:t>
+      </w:r>
+    </w:p>
+    <w:p>
+      <w:pPr>
+        <w:pStyle w:val="Nidungvnbn"/>
+        <w:numPr>
+          <w:ilvl w:val="0"/>
+          <w:numId w:val="25"/>
+        </w:numPr>
+      </w:pPr>
+      <w:r>
+        <w:t>Dữ liệu được ghi đệm (cache) lên RAM, hạn chế truy cập vào phần cứng nên tốc độ đọc và ghi cao.</w:t>
+      </w:r>
+    </w:p>
+    <w:p>
+      <w:pPr>
+        <w:pStyle w:val="Nidungvnbn"/>
+        <w:numPr>
+          <w:ilvl w:val="0"/>
+          <w:numId w:val="24"/>
+        </w:numPr>
+      </w:pPr>
+      <w:r>
+        <w:t>Nhược điểm</w:t>
+      </w:r>
+    </w:p>
+    <w:p>
+      <w:pPr>
+        <w:pStyle w:val="Nidungvnbn"/>
+        <w:numPr>
+          <w:ilvl w:val="0"/>
+          <w:numId w:val="27"/>
+        </w:numPr>
+      </w:pPr>
+      <w:r>
+        <w:t xml:space="preserve">Không được sử </w:t>
+      </w:r>
+      <w:r>
+        <w:t>dụng cho các mô hình giao dịch cho các giao dịch yêu cầu độ chính xác cao do không có tính ràng buộc.</w:t>
+      </w:r>
+    </w:p>
+    <w:p>
+      <w:pPr>
+        <w:pStyle w:val="Nidungvnbn"/>
+        <w:numPr>
+          <w:ilvl w:val="0"/>
+          <w:numId w:val="27"/>
+        </w:numPr>
+      </w:pPr>
+      <w:r>
+        <w:t>Dữ liệu lấy RAM làm trọng tâm hoạt động vì vậy hoạt động yêu cầu một bộ nhớ RAM lớn.</w:t>
+      </w:r>
+    </w:p>
+    <w:p>
+      <w:pPr>
+        <w:pStyle w:val="Nidungvnbn"/>
+        <w:numPr>
+          <w:ilvl w:val="0"/>
+          <w:numId w:val="27"/>
+        </w:numPr>
+      </w:pPr>
+      <w:r>
+        <w:t>Khả năng mất dữ liệu khá cao do mọi thay đổi về dữ liệu mặc định đều chưa được ghi xuống ở cứng ngay lập tức.</w:t>
+      </w:r>
+    </w:p>
+    <w:p>
+      <w:pPr>
+        <w:pStyle w:val="Heading4"/>
+      </w:pPr>
+      <w:r>
+        <w:t>Tổng quan về Mongoose:</w:t>
+      </w:r>
+    </w:p>
+    <w:p>
+      <w:pPr>
+        <w:pStyle w:val="Nidungvnbn"/>
+      </w:pPr>
+      <w:r>
+        <w:t>Mongoose là một thư viện mô hình hóa đối tượng (Object Data Model - ODM) cho MongoDB và Node.js. Nó quản lý mối quan hệ giữa dữ liệu, cung cấp sự xác nhận giản đồ và được sử dụng để dịch giữa các đối tượng trong mã và biểu diễn các đối tượng trong MongoDB.</w:t>
+      </w:r>
+    </w:p>
+    <w:p>
+      <w:pPr>
+        <w:pStyle w:val="Heading4"/>
+      </w:pPr>
+      <w:r>
+        <w:t>Ưu và nhược điểm của Mongoose:</w:t>
+      </w:r>
+    </w:p>
+    <w:p>
+      <w:pPr>
+        <w:pStyle w:val="Nidungvnbn"/>
+        <w:numPr>
+          <w:ilvl w:val="0"/>
+          <w:numId w:val="28"/>
+        </w:numPr>
+      </w:pPr>
+      <w:r>
+        <w:t>Ưu điểm</w:t>
+      </w:r>
+    </w:p>
+    <w:p>
+      <w:pPr>
+        <w:pStyle w:val="Nidungvnbn"/>
+        <w:numPr>
+          <w:ilvl w:val="0"/>
+          <w:numId w:val="29"/>
+        </w:numPr>
+      </w:pPr>
+      <w:r>
+        <w:t xml:space="preserve">Mongoose </w:t>
+      </w:r>
+      <w:r>
+        <w:t>đã tích hợp khả năng</w:t>
+      </w:r>
+      <w:r>
+        <w:t xml:space="preserve"> xác thực dữ </w:t>
+      </w:r>
+      <w:r>
+        <w:t xml:space="preserve">liệu, cho phép kiểm soát </w:t>
+      </w:r>
+      <w:r>
+        <w:t>dữ liệu được</w:t>
+      </w:r>
+      <w:r>
+        <w:t xml:space="preserve"> thêm vào hoặc cập nhật </w:t>
+      </w:r>
+      <w:r>
+        <w:t xml:space="preserve">vào </w:t>
+      </w:r>
+      <w:r>
+        <w:t>database.</w:t>
+      </w:r>
+    </w:p>
+    <w:p>
+      <w:pPr>
+        <w:pStyle w:val="Nidungvnbn"/>
+        <w:numPr>
+          <w:ilvl w:val="0"/>
+          <w:numId w:val="29"/>
+        </w:numPr>
+      </w:pPr>
+      <w:r>
+        <w:t>Tiền định nghĩa</w:t>
+      </w:r>
+      <w:r>
+        <w:t xml:space="preserve"> model</w:t>
+      </w:r>
+      <w:r>
+        <w:t xml:space="preserve"> cho mỗi collection.</w:t>
+      </w:r>
+    </w:p>
+    <w:p>
+      <w:pPr>
+        <w:pStyle w:val="Nidungvnbn"/>
+        <w:numPr>
+          <w:ilvl w:val="0"/>
+          <w:numId w:val="29"/>
+        </w:numPr>
+      </w:pPr>
+      <w:r>
+        <w:t>Cho phép áp dụng tính ràng buộc lên mỗi document trong collection.</w:t>
+      </w:r>
+    </w:p>
+    <w:p>
+      <w:pPr>
+        <w:pStyle w:val="Nidungvnbn"/>
+        <w:numPr>
+          <w:ilvl w:val="0"/>
+          <w:numId w:val="28"/>
+        </w:numPr>
+      </w:pPr>
+      <w:r>
+        <w:t>Nhược điểm</w:t>
+      </w:r>
+    </w:p>
+    <w:p>
+      <w:pPr>
+        <w:pStyle w:val="Nidungvnbn"/>
+        <w:numPr>
+          <w:ilvl w:val="0"/>
+          <w:numId w:val="30"/>
+        </w:numPr>
+      </w:pPr>
+      <w:r>
+        <w:lastRenderedPageBreak/>
+        <w:t>Chậm hơn so với việc sử dụng trực tiếp MongoDB.</w:t>
+      </w:r>
+    </w:p>
+    <w:p>
+      <w:pPr>
+        <w:pStyle w:val="Nidungvnbn"/>
+        <w:numPr>
+          <w:ilvl w:val="0"/>
+          <w:numId w:val="30"/>
+        </w:numPr>
+      </w:pPr>
+      <w:r>
+        <w:t>Mongoose thêm một lớp trừu tượng (abstraction layer), điều này làm tăng độ phức tạp (complexity) của ứng dụng.</w:t>
+      </w:r>
+    </w:p>
+    <w:p>
+      <w:pPr>
+        <w:pStyle w:val="Heading3"/>
+      </w:pPr>
+      <w:bookmarkStart w:id="28" w:name="_Toc160220970"/>
+      <w:r>
+        <w:t>ExpressJS</w:t>
+      </w:r>
       <w:bookmarkEnd w:id="28"/>
     </w:p>
     <w:p>
       <w:pPr>
+        <w:pStyle w:val="Heading4"/>
+      </w:pPr>
+      <w:r>
+        <w:t>Tổng quan:</w:t>
+      </w:r>
+    </w:p>
+    <w:p>
+      <w:pPr>
+        <w:pStyle w:val="Nidungvnbn"/>
+      </w:pPr>
+      <w:r>
+        <w:t>…</w:t>
+      </w:r>
+    </w:p>
+    <w:p>
+      <w:pPr>
+        <w:pStyle w:val="Heading4"/>
+      </w:pPr>
+      <w:r>
+        <w:t>Ưu và nhược điểm:</w:t>
+      </w:r>
+    </w:p>
+    <w:p>
+      <w:pPr>
+        <w:pStyle w:val="Nidungvnbn"/>
+      </w:pPr>
+      <w:r>
+        <w:t>…</w:t>
+      </w:r>
+    </w:p>
+    <w:p>
+      <w:pPr>
         <w:pStyle w:val="Heading3"/>
       </w:pPr>
-      <w:bookmarkStart w:id="29" w:name="_Toc160220969"/>
-      <w:r>
-        <w:t>MongoDB và Mongoose</w:t>
+      <w:bookmarkStart w:id="29" w:name="_Toc160220971"/>
+      <w:r>
+        <w:t>ReactJS</w:t>
       </w:r>
       <w:bookmarkEnd w:id="29"/>
     </w:p>
@@ -7403,7 +7674,7 @@
         <w:pStyle w:val="Heading4"/>
       </w:pPr>
       <w:r>
-        <w:t>Tổng quan về MongoDB:</w:t>
+        <w:t>Tổng quan:</w:t>
       </w:r>
     </w:p>
     <w:p>
@@ -7419,10 +7690,7 @@
         <w:pStyle w:val="Heading4"/>
       </w:pPr>
       <w:r>
-        <w:t>Ưu và nhược điểm của MongoDB</w:t>
-      </w:r>
-      <w:r>
-        <w:t>:</w:t>
+        <w:t>Ưu và nhược điểm:</w:t>
       </w:r>
     </w:p>
     <w:p>
@@ -7435,129 +7703,13 @@
     </w:p>
     <w:p>
       <w:pPr>
-        <w:pStyle w:val="Heading4"/>
-      </w:pPr>
-      <w:r>
-        <w:t>Tổng quan về Mongoose:</w:t>
-      </w:r>
-    </w:p>
-    <w:p>
-      <w:pPr>
-        <w:pStyle w:val="Nidungvnbn"/>
-      </w:pPr>
-      <w:r>
-        <w:t>…</w:t>
-      </w:r>
-    </w:p>
-    <w:p>
-      <w:pPr>
-        <w:pStyle w:val="Heading4"/>
-      </w:pPr>
-      <w:r>
-        <w:t>Ưu và nhược điểm của Mongoose:</w:t>
-      </w:r>
-    </w:p>
-    <w:p>
-      <w:pPr>
-        <w:pStyle w:val="Nidungvnbn"/>
-      </w:pPr>
-      <w:r>
-        <w:t>…</w:t>
-      </w:r>
-    </w:p>
-    <w:p>
-      <w:pPr>
         <w:pStyle w:val="Heading3"/>
       </w:pPr>
-      <w:bookmarkStart w:id="30" w:name="_Toc160220970"/>
-      <w:r>
-        <w:t>ExpressJS</w:t>
+      <w:bookmarkStart w:id="30" w:name="_Toc160220972"/>
+      <w:r>
+        <w:t>NodeJS</w:t>
       </w:r>
       <w:bookmarkEnd w:id="30"/>
-    </w:p>
-    <w:p>
-      <w:pPr>
-        <w:pStyle w:val="Heading4"/>
-      </w:pPr>
-      <w:r>
-        <w:t>Tổng quan:</w:t>
-      </w:r>
-    </w:p>
-    <w:p>
-      <w:pPr>
-        <w:pStyle w:val="Nidungvnbn"/>
-      </w:pPr>
-      <w:r>
-        <w:t>…</w:t>
-      </w:r>
-    </w:p>
-    <w:p>
-      <w:pPr>
-        <w:pStyle w:val="Heading4"/>
-      </w:pPr>
-      <w:r>
-        <w:t>Ưu và nhược điểm:</w:t>
-      </w:r>
-    </w:p>
-    <w:p>
-      <w:pPr>
-        <w:pStyle w:val="Nidungvnbn"/>
-      </w:pPr>
-      <w:r>
-        <w:t>…</w:t>
-      </w:r>
-    </w:p>
-    <w:p>
-      <w:pPr>
-        <w:pStyle w:val="Heading3"/>
-      </w:pPr>
-      <w:bookmarkStart w:id="31" w:name="_Toc160220971"/>
-      <w:r>
-        <w:t>ReactJS</w:t>
-      </w:r>
-      <w:bookmarkEnd w:id="31"/>
-    </w:p>
-    <w:p>
-      <w:pPr>
-        <w:pStyle w:val="Heading4"/>
-      </w:pPr>
-      <w:r>
-        <w:t>Tổng quan:</w:t>
-      </w:r>
-    </w:p>
-    <w:p>
-      <w:pPr>
-        <w:pStyle w:val="Nidungvnbn"/>
-      </w:pPr>
-      <w:r>
-        <w:t>…</w:t>
-      </w:r>
-    </w:p>
-    <w:p>
-      <w:pPr>
-        <w:pStyle w:val="Heading4"/>
-      </w:pPr>
-      <w:r>
-        <w:t>Ưu và nhược điểm:</w:t>
-      </w:r>
-    </w:p>
-    <w:p>
-      <w:pPr>
-        <w:pStyle w:val="Nidungvnbn"/>
-      </w:pPr>
-      <w:r>
-        <w:t>…</w:t>
-      </w:r>
-    </w:p>
-    <w:p>
-      <w:pPr>
-        <w:pStyle w:val="Heading3"/>
-      </w:pPr>
-      <w:bookmarkStart w:id="32" w:name="_Toc160220972"/>
-      <w:r>
-        <w:t>NodeJS</w:t>
-      </w:r>
-      <w:bookmarkEnd w:id="32"/>
     </w:p>
     <w:p>
       <w:pPr>
@@ -7607,25 +7759,61 @@
           <w:lang w:val="en-US"/>
         </w:rPr>
       </w:pPr>
-      <w:bookmarkStart w:id="33" w:name="_Toc160220973"/>
+      <w:bookmarkStart w:id="31" w:name="_Toc160220973"/>
       <w:r>
         <w:rPr>
           <w:lang w:val="en-US"/>
         </w:rPr>
+        <w:lastRenderedPageBreak/>
         <w:t>DỮ LIỆU</w:t>
       </w:r>
+      <w:bookmarkEnd w:id="31"/>
+    </w:p>
+    <w:p>
+      <w:pPr>
+        <w:pStyle w:val="Heading2"/>
+      </w:pPr>
+      <w:bookmarkStart w:id="32" w:name="_Toc160220974"/>
+      <w:r>
+        <w:rPr>
+          <w:lang w:val="en-US"/>
+        </w:rPr>
+        <w:t>…Mai làm</w:t>
+      </w:r>
+      <w:bookmarkEnd w:id="32"/>
+    </w:p>
+    <w:p>
+      <w:pPr>
+        <w:pStyle w:val="Heading1"/>
+        <w:rPr>
+          <w:lang w:val="en-US"/>
+        </w:rPr>
+      </w:pPr>
+      <w:bookmarkStart w:id="33" w:name="_Toc160220975"/>
+      <w:r>
+        <w:rPr>
+          <w:lang w:val="en-US"/>
+        </w:rPr>
+        <w:t>MÔ HÌNH ĐỀ XUẤT</w:t>
+      </w:r>
       <w:bookmarkEnd w:id="33"/>
     </w:p>
     <w:p>
       <w:pPr>
         <w:pStyle w:val="Heading2"/>
       </w:pPr>
-      <w:bookmarkStart w:id="34" w:name="_Toc160220974"/>
+      <w:bookmarkStart w:id="34" w:name="_Toc160220976"/>
       <w:r>
         <w:rPr>
           <w:lang w:val="en-US"/>
         </w:rPr>
-        <w:t>…Mai làm</w:t>
+        <w:t>…</w:t>
+      </w:r>
+      <w:r>
+        <w:rPr>
+          <w:lang w:val="en-US"/>
+        </w:rPr>
+        <w:t>Mô hình + thực nghiệm của mỗi mô hình</w:t>
       </w:r>
       <w:bookmarkEnd w:id="34"/>
     </w:p>
@@ -7636,12 +7824,12 @@
           <w:lang w:val="en-US"/>
         </w:rPr>
       </w:pPr>
-      <w:bookmarkStart w:id="35" w:name="_Toc160220975"/>
+      <w:bookmarkStart w:id="35" w:name="_Toc160220977"/>
       <w:r>
         <w:rPr>
           <w:lang w:val="en-US"/>
         </w:rPr>
-        <w:t>MÔ HÌNH ĐỀ XUẤT</w:t>
+        <w:t>KẾT QUẢ ĐẠT ĐƯỢC</w:t>
       </w:r>
       <w:bookmarkEnd w:id="35"/>
     </w:p>
@@ -7649,7 +7837,7 @@
       <w:pPr>
         <w:pStyle w:val="Heading2"/>
       </w:pPr>
-      <w:bookmarkStart w:id="36" w:name="_Toc160220976"/>
+      <w:bookmarkStart w:id="36" w:name="_Toc160220978"/>
       <w:r>
         <w:rPr>
           <w:lang w:val="en-US"/>
@@ -7660,23 +7848,17 @@
         <w:rPr>
           <w:lang w:val="en-US"/>
         </w:rPr>
-        <w:t>Mô hình + thực nghiệm của mỗi mô hình</w:t>
+        <w:t>Mấy cái UI</w:t>
       </w:r>
       <w:bookmarkEnd w:id="36"/>
     </w:p>
     <w:p>
       <w:pPr>
         <w:pStyle w:val="Heading1"/>
-        <w:rPr>
-          <w:lang w:val="en-US"/>
-        </w:rPr>
-      </w:pPr>
-      <w:bookmarkStart w:id="37" w:name="_Toc160220977"/>
-      <w:r>
-        <w:rPr>
-          <w:lang w:val="en-US"/>
-        </w:rPr>
-        <w:t>KẾT QUẢ ĐẠT ĐƯỢC</w:t>
+      </w:pPr>
+      <w:bookmarkStart w:id="37" w:name="_Toc160220979"/>
+      <w:r>
+        <w:t>KẾT LUẬN</w:t>
       </w:r>
       <w:bookmarkEnd w:id="37"/>
     </w:p>
@@ -7684,43 +7866,38 @@
       <w:pPr>
         <w:pStyle w:val="Heading2"/>
       </w:pPr>
-      <w:bookmarkStart w:id="38" w:name="_Toc160220978"/>
-      <w:r>
-        <w:rPr>
-          <w:lang w:val="en-US"/>
+      <w:bookmarkStart w:id="38" w:name="_Toc160220980"/>
+      <w:r>
+        <w:t>Kết luận</w:t>
+      </w:r>
+      <w:bookmarkEnd w:id="38"/>
+    </w:p>
+    <w:p>
+      <w:pPr>
+        <w:pStyle w:val="Nidungvnbn"/>
+        <w:rPr>
+          <w:lang w:val="vi-VN"/>
+        </w:rPr>
+      </w:pPr>
+      <w:r>
+        <w:rPr>
+          <w:lang w:val="vi-VN"/>
         </w:rPr>
         <w:t>…</w:t>
       </w:r>
-      <w:r>
-        <w:rPr>
-          <w:lang w:val="en-US"/>
-        </w:rPr>
-        <w:t>Mấy cái UI</w:t>
-      </w:r>
-      <w:bookmarkEnd w:id="38"/>
-    </w:p>
-    <w:p>
-      <w:pPr>
-        <w:pStyle w:val="Heading1"/>
-      </w:pPr>
-      <w:bookmarkStart w:id="39" w:name="_Toc160220979"/>
-      <w:r>
-        <w:t>KẾT LUẬN</w:t>
+    </w:p>
+    <w:p>
+      <w:pPr>
+        <w:pStyle w:val="Heading2"/>
+      </w:pPr>
+      <w:bookmarkStart w:id="39" w:name="_Toc160220981"/>
+      <w:r>
+        <w:t>Hướng phát triển</w:t>
       </w:r>
       <w:bookmarkEnd w:id="39"/>
     </w:p>
     <w:p>
       <w:pPr>
-        <w:pStyle w:val="Heading2"/>
-      </w:pPr>
-      <w:bookmarkStart w:id="40" w:name="_Toc160220980"/>
-      <w:r>
-        <w:t>Kết luận</w:t>
-      </w:r>
-      <w:bookmarkEnd w:id="40"/>
-    </w:p>
-    <w:p>
-      <w:pPr>
         <w:pStyle w:val="Nidungvnbn"/>
         <w:rPr>
           <w:lang w:val="vi-VN"/>
@@ -7730,31 +7907,22 @@
         <w:rPr>
           <w:lang w:val="vi-VN"/>
         </w:rPr>
-        <w:t>…</w:t>
-      </w:r>
-    </w:p>
-    <w:p>
-      <w:pPr>
-        <w:pStyle w:val="Heading2"/>
-      </w:pPr>
-      <w:bookmarkStart w:id="41" w:name="_Toc160220981"/>
-      <w:r>
-        <w:t>Hướng phát triển</w:t>
-      </w:r>
-      <w:bookmarkEnd w:id="41"/>
-    </w:p>
-    <w:p>
-      <w:pPr>
-        <w:pStyle w:val="Nidungvnbn"/>
-        <w:rPr>
-          <w:lang w:val="vi-VN"/>
-        </w:rPr>
-      </w:pPr>
-      <w:r>
-        <w:rPr>
-          <w:lang w:val="vi-VN"/>
-        </w:rPr>
         <w:t>….</w:t>
+      </w:r>
+    </w:p>
+    <w:p>
+      <w:pPr>
+        <w:spacing w:before="0" w:after="160" w:line="259" w:lineRule="auto"/>
+        <w:rPr>
+          <w:sz w:val="26"/>
+          <w:szCs w:val="26"/>
+        </w:rPr>
+      </w:pPr>
+      <w:r>
+        <w:rPr>
+          <w:lang w:val="vi-VN"/>
+        </w:rPr>
+        <w:br w:type="page"/>
       </w:r>
     </w:p>
     <w:p>
@@ -7766,12 +7934,12 @@
         </w:numPr>
         <w:jc w:val="center"/>
       </w:pPr>
-      <w:bookmarkStart w:id="42" w:name="_Toc160220982"/>
+      <w:bookmarkStart w:id="40" w:name="_Toc160220982"/>
       <w:r>
         <w:lastRenderedPageBreak/>
         <w:t>TÀI LIỆU THAM KHẢO</w:t>
       </w:r>
-      <w:bookmarkEnd w:id="42"/>
+      <w:bookmarkEnd w:id="40"/>
     </w:p>
     <w:p>
       <w:pPr>
@@ -7786,7 +7954,21 @@
         <w:pStyle w:val="Nidungvnbn"/>
       </w:pPr>
       <w:r>
-        <w:t>…</w:t>
+        <w:t xml:space="preserve">Ban biên tập Topdev (2018), </w:t>
+      </w:r>
+      <w:r>
+        <w:t>https://topdev.vn/blog/mongodb-la-gi/</w:t>
+      </w:r>
+    </w:p>
+    <w:p>
+      <w:pPr>
+        <w:pStyle w:val="Nidungvnbn"/>
+      </w:pPr>
+      <w:r>
+        <w:t xml:space="preserve">Hoang Hung (2018), </w:t>
+      </w:r>
+      <w:r>
+        <w:t>https://viblo.asia/p/mongoose-cho-mongodb-nodejs-Qbq5QWvJZD8</w:t>
       </w:r>
     </w:p>
     <w:p>
@@ -7850,6 +8032,17 @@
       </w:r>
       <w:r>
         <w:t xml:space="preserve"> (arXiv:1706.03762). arXiv. https://doi.org/10.48550/arXiv.1706.03762</w:t>
+      </w:r>
+    </w:p>
+    <w:p>
+      <w:pPr>
+        <w:pStyle w:val="Nidungvnbn"/>
+      </w:pPr>
+      <w:r>
+        <w:t xml:space="preserve">Zach_ayy (2023), </w:t>
+      </w:r>
+      <w:r>
+        <w:t>https://www.geeksforgeeks.org/what-are-the-advantages-of-using-mongoose-module/</w:t>
       </w:r>
     </w:p>
     <w:p>
@@ -7927,7 +8120,7 @@
       </w:r>
     </w:p>
   </w:comment>
-  <w:comment w:id="16" w:author="Huy Công" w:date="2024-03-01T20:49:00Z" w:initials="HC">
+  <w:comment w:id="14" w:author="Huy Công" w:date="2024-03-01T20:49:00Z" w:initials="HC">
     <w:p>
       <w:pPr>
         <w:pStyle w:val="CommentText"/>
@@ -7969,7 +8162,7 @@
       </w:r>
     </w:p>
   </w:comment>
-  <w:comment w:id="27" w:author="Huy Công" w:date="2024-03-01T21:13:00Z" w:initials="HC">
+  <w:comment w:id="25" w:author="Huy Công" w:date="2024-03-01T21:13:00Z" w:initials="HC">
     <w:p>
       <w:pPr>
         <w:pStyle w:val="CommentText"/>
@@ -8208,6 +8401,119 @@
     </w:lvl>
   </w:abstractNum>
   <w:abstractNum w:abstractNumId="1" w15:restartNumberingAfterBreak="0">
+    <w:nsid w:val="0A5F1BED"/>
+    <w:multiLevelType w:val="hybridMultilevel"/>
+    <w:tmpl w:val="0F7C482A"/>
+    <w:lvl w:ilvl="0" w:tplc="04090001">
+      <w:start w:val="1"/>
+      <w:numFmt w:val="bullet"/>
+      <w:lvlText w:val=""/>
+      <w:lvlJc w:val="left"/>
+      <w:pPr>
+        <w:ind w:left="1440" w:hanging="360"/>
+      </w:pPr>
+      <w:rPr>
+        <w:rFonts w:ascii="Symbol" w:hAnsi="Symbol" w:hint="default"/>
+      </w:rPr>
+    </w:lvl>
+    <w:lvl w:ilvl="1" w:tplc="04090003" w:tentative="1">
+      <w:start w:val="1"/>
+      <w:numFmt w:val="bullet"/>
+      <w:lvlText w:val="o"/>
+      <w:lvlJc w:val="left"/>
+      <w:pPr>
+        <w:ind w:left="2160" w:hanging="360"/>
+      </w:pPr>
+      <w:rPr>
+        <w:rFonts w:ascii="Courier New" w:hAnsi="Courier New" w:cs="Courier New" w:hint="default"/>
+      </w:rPr>
+    </w:lvl>
+    <w:lvl w:ilvl="2" w:tplc="04090005" w:tentative="1">
+      <w:start w:val="1"/>
+      <w:numFmt w:val="bullet"/>
+      <w:lvlText w:val=""/>
+      <w:lvlJc w:val="left"/>
+      <w:pPr>
+        <w:ind w:left="2880" w:hanging="360"/>
+      </w:pPr>
+      <w:rPr>
+        <w:rFonts w:ascii="Wingdings" w:hAnsi="Wingdings" w:hint="default"/>
+      </w:rPr>
+    </w:lvl>
+    <w:lvl w:ilvl="3" w:tplc="04090001" w:tentative="1">
+      <w:start w:val="1"/>
+      <w:numFmt w:val="bullet"/>
+      <w:lvlText w:val=""/>
+      <w:lvlJc w:val="left"/>
+      <w:pPr>
+        <w:ind w:left="3600" w:hanging="360"/>
+      </w:pPr>
+      <w:rPr>
+        <w:rFonts w:ascii="Symbol" w:hAnsi="Symbol" w:hint="default"/>
+      </w:rPr>
+    </w:lvl>
+    <w:lvl w:ilvl="4" w:tplc="04090003" w:tentative="1">
+      <w:start w:val="1"/>
+      <w:numFmt w:val="bullet"/>
+      <w:lvlText w:val="o"/>
+      <w:lvlJc w:val="left"/>
+      <w:pPr>
+        <w:ind w:left="4320" w:hanging="360"/>
+      </w:pPr>
+      <w:rPr>
+        <w:rFonts w:ascii="Courier New" w:hAnsi="Courier New" w:cs="Courier New" w:hint="default"/>
+      </w:rPr>
+    </w:lvl>
+    <w:lvl w:ilvl="5" w:tplc="04090005" w:tentative="1">
+      <w:start w:val="1"/>
+      <w:numFmt w:val="bullet"/>
+      <w:lvlText w:val=""/>
+      <w:lvlJc w:val="left"/>
+      <w:pPr>
+        <w:ind w:left="5040" w:hanging="360"/>
+      </w:pPr>
+      <w:rPr>
+        <w:rFonts w:ascii="Wingdings" w:hAnsi="Wingdings" w:hint="default"/>
+      </w:rPr>
+    </w:lvl>
+    <w:lvl w:ilvl="6" w:tplc="04090001" w:tentative="1">
+      <w:start w:val="1"/>
+      <w:numFmt w:val="bullet"/>
+      <w:lvlText w:val=""/>
+      <w:lvlJc w:val="left"/>
+      <w:pPr>
+        <w:ind w:left="5760" w:hanging="360"/>
+      </w:pPr>
+      <w:rPr>
+        <w:rFonts w:ascii="Symbol" w:hAnsi="Symbol" w:hint="default"/>
+      </w:rPr>
+    </w:lvl>
+    <w:lvl w:ilvl="7" w:tplc="04090003" w:tentative="1">
+      <w:start w:val="1"/>
+      <w:numFmt w:val="bullet"/>
+      <w:lvlText w:val="o"/>
+      <w:lvlJc w:val="left"/>
+      <w:pPr>
+        <w:ind w:left="6480" w:hanging="360"/>
+      </w:pPr>
+      <w:rPr>
+        <w:rFonts w:ascii="Courier New" w:hAnsi="Courier New" w:cs="Courier New" w:hint="default"/>
+      </w:rPr>
+    </w:lvl>
+    <w:lvl w:ilvl="8" w:tplc="04090005" w:tentative="1">
+      <w:start w:val="1"/>
+      <w:numFmt w:val="bullet"/>
+      <w:lvlText w:val=""/>
+      <w:lvlJc w:val="left"/>
+      <w:pPr>
+        <w:ind w:left="7200" w:hanging="360"/>
+      </w:pPr>
+      <w:rPr>
+        <w:rFonts w:ascii="Wingdings" w:hAnsi="Wingdings" w:hint="default"/>
+      </w:rPr>
+    </w:lvl>
+  </w:abstractNum>
+  <w:abstractNum w:abstractNumId="2" w15:restartNumberingAfterBreak="0">
     <w:nsid w:val="0B7C3D5F"/>
     <w:multiLevelType w:val="hybridMultilevel"/>
     <w:tmpl w:val="3C46A81A"/>
@@ -8299,7 +8605,7 @@
       </w:pPr>
     </w:lvl>
   </w:abstractNum>
-  <w:abstractNum w:abstractNumId="2" w15:restartNumberingAfterBreak="0">
+  <w:abstractNum w:abstractNumId="3" w15:restartNumberingAfterBreak="0">
     <w:nsid w:val="121724AE"/>
     <w:multiLevelType w:val="multilevel"/>
     <w:tmpl w:val="121724AE"/>
@@ -8425,7 +8731,120 @@
       </w:rPr>
     </w:lvl>
   </w:abstractNum>
-  <w:abstractNum w:abstractNumId="3" w15:restartNumberingAfterBreak="0">
+  <w:abstractNum w:abstractNumId="4" w15:restartNumberingAfterBreak="0">
+    <w:nsid w:val="1AAD1C70"/>
+    <w:multiLevelType w:val="hybridMultilevel"/>
+    <w:tmpl w:val="7A7ED852"/>
+    <w:lvl w:ilvl="0" w:tplc="04090001">
+      <w:start w:val="1"/>
+      <w:numFmt w:val="bullet"/>
+      <w:lvlText w:val=""/>
+      <w:lvlJc w:val="left"/>
+      <w:pPr>
+        <w:ind w:left="1440" w:hanging="360"/>
+      </w:pPr>
+      <w:rPr>
+        <w:rFonts w:ascii="Symbol" w:hAnsi="Symbol" w:hint="default"/>
+      </w:rPr>
+    </w:lvl>
+    <w:lvl w:ilvl="1" w:tplc="04090003" w:tentative="1">
+      <w:start w:val="1"/>
+      <w:numFmt w:val="bullet"/>
+      <w:lvlText w:val="o"/>
+      <w:lvlJc w:val="left"/>
+      <w:pPr>
+        <w:ind w:left="2160" w:hanging="360"/>
+      </w:pPr>
+      <w:rPr>
+        <w:rFonts w:ascii="Courier New" w:hAnsi="Courier New" w:cs="Courier New" w:hint="default"/>
+      </w:rPr>
+    </w:lvl>
+    <w:lvl w:ilvl="2" w:tplc="04090005" w:tentative="1">
+      <w:start w:val="1"/>
+      <w:numFmt w:val="bullet"/>
+      <w:lvlText w:val=""/>
+      <w:lvlJc w:val="left"/>
+      <w:pPr>
+        <w:ind w:left="2880" w:hanging="360"/>
+      </w:pPr>
+      <w:rPr>
+        <w:rFonts w:ascii="Wingdings" w:hAnsi="Wingdings" w:hint="default"/>
+      </w:rPr>
+    </w:lvl>
+    <w:lvl w:ilvl="3" w:tplc="04090001" w:tentative="1">
+      <w:start w:val="1"/>
+      <w:numFmt w:val="bullet"/>
+      <w:lvlText w:val=""/>
+      <w:lvlJc w:val="left"/>
+      <w:pPr>
+        <w:ind w:left="3600" w:hanging="360"/>
+      </w:pPr>
+      <w:rPr>
+        <w:rFonts w:ascii="Symbol" w:hAnsi="Symbol" w:hint="default"/>
+      </w:rPr>
+    </w:lvl>
+    <w:lvl w:ilvl="4" w:tplc="04090003" w:tentative="1">
+      <w:start w:val="1"/>
+      <w:numFmt w:val="bullet"/>
+      <w:lvlText w:val="o"/>
+      <w:lvlJc w:val="left"/>
+      <w:pPr>
+        <w:ind w:left="4320" w:hanging="360"/>
+      </w:pPr>
+      <w:rPr>
+        <w:rFonts w:ascii="Courier New" w:hAnsi="Courier New" w:cs="Courier New" w:hint="default"/>
+      </w:rPr>
+    </w:lvl>
+    <w:lvl w:ilvl="5" w:tplc="04090005" w:tentative="1">
+      <w:start w:val="1"/>
+      <w:numFmt w:val="bullet"/>
+      <w:lvlText w:val=""/>
+      <w:lvlJc w:val="left"/>
+      <w:pPr>
+        <w:ind w:left="5040" w:hanging="360"/>
+      </w:pPr>
+      <w:rPr>
+        <w:rFonts w:ascii="Wingdings" w:hAnsi="Wingdings" w:hint="default"/>
+      </w:rPr>
+    </w:lvl>
+    <w:lvl w:ilvl="6" w:tplc="04090001" w:tentative="1">
+      <w:start w:val="1"/>
+      <w:numFmt w:val="bullet"/>
+      <w:lvlText w:val=""/>
+      <w:lvlJc w:val="left"/>
+      <w:pPr>
+        <w:ind w:left="5760" w:hanging="360"/>
+      </w:pPr>
+      <w:rPr>
+        <w:rFonts w:ascii="Symbol" w:hAnsi="Symbol" w:hint="default"/>
+      </w:rPr>
+    </w:lvl>
+    <w:lvl w:ilvl="7" w:tplc="04090003" w:tentative="1">
+      <w:start w:val="1"/>
+      <w:numFmt w:val="bullet"/>
+      <w:lvlText w:val="o"/>
+      <w:lvlJc w:val="left"/>
+      <w:pPr>
+        <w:ind w:left="6480" w:hanging="360"/>
+      </w:pPr>
+      <w:rPr>
+        <w:rFonts w:ascii="Courier New" w:hAnsi="Courier New" w:cs="Courier New" w:hint="default"/>
+      </w:rPr>
+    </w:lvl>
+    <w:lvl w:ilvl="8" w:tplc="04090005" w:tentative="1">
+      <w:start w:val="1"/>
+      <w:numFmt w:val="bullet"/>
+      <w:lvlText w:val=""/>
+      <w:lvlJc w:val="left"/>
+      <w:pPr>
+        <w:ind w:left="7200" w:hanging="360"/>
+      </w:pPr>
+      <w:rPr>
+        <w:rFonts w:ascii="Wingdings" w:hAnsi="Wingdings" w:hint="default"/>
+      </w:rPr>
+    </w:lvl>
+  </w:abstractNum>
+  <w:abstractNum w:abstractNumId="5" w15:restartNumberingAfterBreak="0">
     <w:nsid w:val="1B793A41"/>
     <w:multiLevelType w:val="hybridMultilevel"/>
     <w:tmpl w:val="10806C14"/>
@@ -8538,7 +8957,7 @@
       </w:rPr>
     </w:lvl>
   </w:abstractNum>
-  <w:abstractNum w:abstractNumId="4" w15:restartNumberingAfterBreak="0">
+  <w:abstractNum w:abstractNumId="6" w15:restartNumberingAfterBreak="0">
     <w:nsid w:val="1CB2144A"/>
     <w:multiLevelType w:val="hybridMultilevel"/>
     <w:tmpl w:val="02EA15C8"/>
@@ -8651,7 +9070,93 @@
       </w:rPr>
     </w:lvl>
   </w:abstractNum>
-  <w:abstractNum w:abstractNumId="5" w15:restartNumberingAfterBreak="0">
+  <w:abstractNum w:abstractNumId="7" w15:restartNumberingAfterBreak="0">
+    <w:nsid w:val="241F5F99"/>
+    <w:multiLevelType w:val="hybridMultilevel"/>
+    <w:tmpl w:val="002A92E6"/>
+    <w:lvl w:ilvl="0" w:tplc="04090019">
+      <w:start w:val="1"/>
+      <w:numFmt w:val="lowerLetter"/>
+      <w:lvlText w:val="%1."/>
+      <w:lvlJc w:val="left"/>
+      <w:pPr>
+        <w:ind w:left="1080" w:hanging="360"/>
+      </w:pPr>
+    </w:lvl>
+    <w:lvl w:ilvl="1" w:tplc="04090019" w:tentative="1">
+      <w:start w:val="1"/>
+      <w:numFmt w:val="lowerLetter"/>
+      <w:lvlText w:val="%2."/>
+      <w:lvlJc w:val="left"/>
+      <w:pPr>
+        <w:ind w:left="1800" w:hanging="360"/>
+      </w:pPr>
+    </w:lvl>
+    <w:lvl w:ilvl="2" w:tplc="0409001B" w:tentative="1">
+      <w:start w:val="1"/>
+      <w:numFmt w:val="lowerRoman"/>
+      <w:lvlText w:val="%3."/>
+      <w:lvlJc w:val="right"/>
+      <w:pPr>
+        <w:ind w:left="2520" w:hanging="180"/>
+      </w:pPr>
+    </w:lvl>
+    <w:lvl w:ilvl="3" w:tplc="0409000F" w:tentative="1">
+      <w:start w:val="1"/>
+      <w:numFmt w:val="decimal"/>
+      <w:lvlText w:val="%4."/>
+      <w:lvlJc w:val="left"/>
+      <w:pPr>
+        <w:ind w:left="3240" w:hanging="360"/>
+      </w:pPr>
+    </w:lvl>
+    <w:lvl w:ilvl="4" w:tplc="04090019" w:tentative="1">
+      <w:start w:val="1"/>
+      <w:numFmt w:val="lowerLetter"/>
+      <w:lvlText w:val="%5."/>
+      <w:lvlJc w:val="left"/>
+      <w:pPr>
+        <w:ind w:left="3960" w:hanging="360"/>
+      </w:pPr>
+    </w:lvl>
+    <w:lvl w:ilvl="5" w:tplc="0409001B" w:tentative="1">
+      <w:start w:val="1"/>
+      <w:numFmt w:val="lowerRoman"/>
+      <w:lvlText w:val="%6."/>
+      <w:lvlJc w:val="right"/>
+      <w:pPr>
+        <w:ind w:left="4680" w:hanging="180"/>
+      </w:pPr>
+    </w:lvl>
+    <w:lvl w:ilvl="6" w:tplc="0409000F" w:tentative="1">
+      <w:start w:val="1"/>
+      <w:numFmt w:val="decimal"/>
+      <w:lvlText w:val="%7."/>
+      <w:lvlJc w:val="left"/>
+      <w:pPr>
+        <w:ind w:left="5400" w:hanging="360"/>
+      </w:pPr>
+    </w:lvl>
+    <w:lvl w:ilvl="7" w:tplc="04090019" w:tentative="1">
+      <w:start w:val="1"/>
+      <w:numFmt w:val="lowerLetter"/>
+      <w:lvlText w:val="%8."/>
+      <w:lvlJc w:val="left"/>
+      <w:pPr>
+        <w:ind w:left="6120" w:hanging="360"/>
+      </w:pPr>
+    </w:lvl>
+    <w:lvl w:ilvl="8" w:tplc="0409001B" w:tentative="1">
+      <w:start w:val="1"/>
+      <w:numFmt w:val="lowerRoman"/>
+      <w:lvlText w:val="%9."/>
+      <w:lvlJc w:val="right"/>
+      <w:pPr>
+        <w:ind w:left="6840" w:hanging="180"/>
+      </w:pPr>
+    </w:lvl>
+  </w:abstractNum>
+  <w:abstractNum w:abstractNumId="8" w15:restartNumberingAfterBreak="0">
     <w:nsid w:val="24A61D4D"/>
     <w:multiLevelType w:val="hybridMultilevel"/>
     <w:tmpl w:val="89D66F00"/>
@@ -8764,7 +9269,7 @@
       </w:rPr>
     </w:lvl>
   </w:abstractNum>
-  <w:abstractNum w:abstractNumId="6" w15:restartNumberingAfterBreak="0">
+  <w:abstractNum w:abstractNumId="9" w15:restartNumberingAfterBreak="0">
     <w:nsid w:val="268746A2"/>
     <w:multiLevelType w:val="hybridMultilevel"/>
     <w:tmpl w:val="D91CC920"/>
@@ -8850,7 +9355,7 @@
       </w:pPr>
     </w:lvl>
   </w:abstractNum>
-  <w:abstractNum w:abstractNumId="7" w15:restartNumberingAfterBreak="0">
+  <w:abstractNum w:abstractNumId="10" w15:restartNumberingAfterBreak="0">
     <w:nsid w:val="26874DF4"/>
     <w:multiLevelType w:val="hybridMultilevel"/>
     <w:tmpl w:val="C2EA4672"/>
@@ -8939,7 +9444,7 @@
       </w:pPr>
     </w:lvl>
   </w:abstractNum>
-  <w:abstractNum w:abstractNumId="8" w15:restartNumberingAfterBreak="0">
+  <w:abstractNum w:abstractNumId="11" w15:restartNumberingAfterBreak="0">
     <w:nsid w:val="29B369A5"/>
     <w:multiLevelType w:val="hybridMultilevel"/>
     <w:tmpl w:val="503A46C4"/>
@@ -9028,7 +9533,7 @@
       </w:pPr>
     </w:lvl>
   </w:abstractNum>
-  <w:abstractNum w:abstractNumId="9" w15:restartNumberingAfterBreak="0">
+  <w:abstractNum w:abstractNumId="12" w15:restartNumberingAfterBreak="0">
     <w:nsid w:val="2C311548"/>
     <w:multiLevelType w:val="hybridMultilevel"/>
     <w:tmpl w:val="4E2C60D0"/>
@@ -9141,7 +9646,120 @@
       </w:rPr>
     </w:lvl>
   </w:abstractNum>
-  <w:abstractNum w:abstractNumId="10" w15:restartNumberingAfterBreak="0">
+  <w:abstractNum w:abstractNumId="13" w15:restartNumberingAfterBreak="0">
+    <w:nsid w:val="30CE19D7"/>
+    <w:multiLevelType w:val="hybridMultilevel"/>
+    <w:tmpl w:val="075E0B7C"/>
+    <w:lvl w:ilvl="0" w:tplc="04090001">
+      <w:start w:val="1"/>
+      <w:numFmt w:val="bullet"/>
+      <w:lvlText w:val=""/>
+      <w:lvlJc w:val="left"/>
+      <w:pPr>
+        <w:ind w:left="1800" w:hanging="360"/>
+      </w:pPr>
+      <w:rPr>
+        <w:rFonts w:ascii="Symbol" w:hAnsi="Symbol" w:hint="default"/>
+      </w:rPr>
+    </w:lvl>
+    <w:lvl w:ilvl="1" w:tplc="04090003" w:tentative="1">
+      <w:start w:val="1"/>
+      <w:numFmt w:val="bullet"/>
+      <w:lvlText w:val="o"/>
+      <w:lvlJc w:val="left"/>
+      <w:pPr>
+        <w:ind w:left="2520" w:hanging="360"/>
+      </w:pPr>
+      <w:rPr>
+        <w:rFonts w:ascii="Courier New" w:hAnsi="Courier New" w:cs="Courier New" w:hint="default"/>
+      </w:rPr>
+    </w:lvl>
+    <w:lvl w:ilvl="2" w:tplc="04090005" w:tentative="1">
+      <w:start w:val="1"/>
+      <w:numFmt w:val="bullet"/>
+      <w:lvlText w:val=""/>
+      <w:lvlJc w:val="left"/>
+      <w:pPr>
+        <w:ind w:left="3240" w:hanging="360"/>
+      </w:pPr>
+      <w:rPr>
+        <w:rFonts w:ascii="Wingdings" w:hAnsi="Wingdings" w:hint="default"/>
+      </w:rPr>
+    </w:lvl>
+    <w:lvl w:ilvl="3" w:tplc="04090001" w:tentative="1">
+      <w:start w:val="1"/>
+      <w:numFmt w:val="bullet"/>
+      <w:lvlText w:val=""/>
+      <w:lvlJc w:val="left"/>
+      <w:pPr>
+        <w:ind w:left="3960" w:hanging="360"/>
+      </w:pPr>
+      <w:rPr>
+        <w:rFonts w:ascii="Symbol" w:hAnsi="Symbol" w:hint="default"/>
+      </w:rPr>
+    </w:lvl>
+    <w:lvl w:ilvl="4" w:tplc="04090003" w:tentative="1">
+      <w:start w:val="1"/>
+      <w:numFmt w:val="bullet"/>
+      <w:lvlText w:val="o"/>
+      <w:lvlJc w:val="left"/>
+      <w:pPr>
+        <w:ind w:left="4680" w:hanging="360"/>
+      </w:pPr>
+      <w:rPr>
+        <w:rFonts w:ascii="Courier New" w:hAnsi="Courier New" w:cs="Courier New" w:hint="default"/>
+      </w:rPr>
+    </w:lvl>
+    <w:lvl w:ilvl="5" w:tplc="04090005" w:tentative="1">
+      <w:start w:val="1"/>
+      <w:numFmt w:val="bullet"/>
+      <w:lvlText w:val=""/>
+      <w:lvlJc w:val="left"/>
+      <w:pPr>
+        <w:ind w:left="5400" w:hanging="360"/>
+      </w:pPr>
+      <w:rPr>
+        <w:rFonts w:ascii="Wingdings" w:hAnsi="Wingdings" w:hint="default"/>
+      </w:rPr>
+    </w:lvl>
+    <w:lvl w:ilvl="6" w:tplc="04090001" w:tentative="1">
+      <w:start w:val="1"/>
+      <w:numFmt w:val="bullet"/>
+      <w:lvlText w:val=""/>
+      <w:lvlJc w:val="left"/>
+      <w:pPr>
+        <w:ind w:left="6120" w:hanging="360"/>
+      </w:pPr>
+      <w:rPr>
+        <w:rFonts w:ascii="Symbol" w:hAnsi="Symbol" w:hint="default"/>
+      </w:rPr>
+    </w:lvl>
+    <w:lvl w:ilvl="7" w:tplc="04090003" w:tentative="1">
+      <w:start w:val="1"/>
+      <w:numFmt w:val="bullet"/>
+      <w:lvlText w:val="o"/>
+      <w:lvlJc w:val="left"/>
+      <w:pPr>
+        <w:ind w:left="6840" w:hanging="360"/>
+      </w:pPr>
+      <w:rPr>
+        <w:rFonts w:ascii="Courier New" w:hAnsi="Courier New" w:cs="Courier New" w:hint="default"/>
+      </w:rPr>
+    </w:lvl>
+    <w:lvl w:ilvl="8" w:tplc="04090005" w:tentative="1">
+      <w:start w:val="1"/>
+      <w:numFmt w:val="bullet"/>
+      <w:lvlText w:val=""/>
+      <w:lvlJc w:val="left"/>
+      <w:pPr>
+        <w:ind w:left="7560" w:hanging="360"/>
+      </w:pPr>
+      <w:rPr>
+        <w:rFonts w:ascii="Wingdings" w:hAnsi="Wingdings" w:hint="default"/>
+      </w:rPr>
+    </w:lvl>
+  </w:abstractNum>
+  <w:abstractNum w:abstractNumId="14" w15:restartNumberingAfterBreak="0">
     <w:nsid w:val="359F4BCE"/>
     <w:multiLevelType w:val="hybridMultilevel"/>
     <w:tmpl w:val="E506C33E"/>
@@ -9254,7 +9872,7 @@
       </w:rPr>
     </w:lvl>
   </w:abstractNum>
-  <w:abstractNum w:abstractNumId="11" w15:restartNumberingAfterBreak="0">
+  <w:abstractNum w:abstractNumId="15" w15:restartNumberingAfterBreak="0">
     <w:nsid w:val="3E580210"/>
     <w:multiLevelType w:val="hybridMultilevel"/>
     <w:tmpl w:val="8BE42C1C"/>
@@ -9367,7 +9985,7 @@
       </w:rPr>
     </w:lvl>
   </w:abstractNum>
-  <w:abstractNum w:abstractNumId="12" w15:restartNumberingAfterBreak="0">
+  <w:abstractNum w:abstractNumId="16" w15:restartNumberingAfterBreak="0">
     <w:nsid w:val="42707489"/>
     <w:multiLevelType w:val="hybridMultilevel"/>
     <w:tmpl w:val="D3F27722"/>
@@ -9480,7 +10098,7 @@
       </w:rPr>
     </w:lvl>
   </w:abstractNum>
-  <w:abstractNum w:abstractNumId="13" w15:restartNumberingAfterBreak="0">
+  <w:abstractNum w:abstractNumId="17" w15:restartNumberingAfterBreak="0">
     <w:nsid w:val="42934858"/>
     <w:multiLevelType w:val="hybridMultilevel"/>
     <w:tmpl w:val="2C1A5652"/>
@@ -9572,7 +10190,7 @@
       </w:pPr>
     </w:lvl>
   </w:abstractNum>
-  <w:abstractNum w:abstractNumId="14" w15:restartNumberingAfterBreak="0">
+  <w:abstractNum w:abstractNumId="18" w15:restartNumberingAfterBreak="0">
     <w:nsid w:val="43705A56"/>
     <w:multiLevelType w:val="hybridMultilevel"/>
     <w:tmpl w:val="790A19E6"/>
@@ -9661,7 +10279,209 @@
       </w:pPr>
     </w:lvl>
   </w:abstractNum>
-  <w:abstractNum w:abstractNumId="15" w15:restartNumberingAfterBreak="0">
+  <w:abstractNum w:abstractNumId="19" w15:restartNumberingAfterBreak="0">
+    <w:nsid w:val="4DE75CE3"/>
+    <w:multiLevelType w:val="hybridMultilevel"/>
+    <w:tmpl w:val="92E87C7C"/>
+    <w:lvl w:ilvl="0" w:tplc="04090001">
+      <w:start w:val="1"/>
+      <w:numFmt w:val="bullet"/>
+      <w:lvlText w:val=""/>
+      <w:lvlJc w:val="left"/>
+      <w:pPr>
+        <w:ind w:left="1440" w:hanging="360"/>
+      </w:pPr>
+      <w:rPr>
+        <w:rFonts w:ascii="Symbol" w:hAnsi="Symbol" w:hint="default"/>
+      </w:rPr>
+    </w:lvl>
+    <w:lvl w:ilvl="1" w:tplc="04090003" w:tentative="1">
+      <w:start w:val="1"/>
+      <w:numFmt w:val="bullet"/>
+      <w:lvlText w:val="o"/>
+      <w:lvlJc w:val="left"/>
+      <w:pPr>
+        <w:ind w:left="2160" w:hanging="360"/>
+      </w:pPr>
+      <w:rPr>
+        <w:rFonts w:ascii="Courier New" w:hAnsi="Courier New" w:cs="Courier New" w:hint="default"/>
+      </w:rPr>
+    </w:lvl>
+    <w:lvl w:ilvl="2" w:tplc="04090005" w:tentative="1">
+      <w:start w:val="1"/>
+      <w:numFmt w:val="bullet"/>
+      <w:lvlText w:val=""/>
+      <w:lvlJc w:val="left"/>
+      <w:pPr>
+        <w:ind w:left="2880" w:hanging="360"/>
+      </w:pPr>
+      <w:rPr>
+        <w:rFonts w:ascii="Wingdings" w:hAnsi="Wingdings" w:hint="default"/>
+      </w:rPr>
+    </w:lvl>
+    <w:lvl w:ilvl="3" w:tplc="04090001" w:tentative="1">
+      <w:start w:val="1"/>
+      <w:numFmt w:val="bullet"/>
+      <w:lvlText w:val=""/>
+      <w:lvlJc w:val="left"/>
+      <w:pPr>
+        <w:ind w:left="3600" w:hanging="360"/>
+      </w:pPr>
+      <w:rPr>
+        <w:rFonts w:ascii="Symbol" w:hAnsi="Symbol" w:hint="default"/>
+      </w:rPr>
+    </w:lvl>
+    <w:lvl w:ilvl="4" w:tplc="04090003" w:tentative="1">
+      <w:start w:val="1"/>
+      <w:numFmt w:val="bullet"/>
+      <w:lvlText w:val="o"/>
+      <w:lvlJc w:val="left"/>
+      <w:pPr>
+        <w:ind w:left="4320" w:hanging="360"/>
+      </w:pPr>
+      <w:rPr>
+        <w:rFonts w:ascii="Courier New" w:hAnsi="Courier New" w:cs="Courier New" w:hint="default"/>
+      </w:rPr>
+    </w:lvl>
+    <w:lvl w:ilvl="5" w:tplc="04090005" w:tentative="1">
+      <w:start w:val="1"/>
+      <w:numFmt w:val="bullet"/>
+      <w:lvlText w:val=""/>
+      <w:lvlJc w:val="left"/>
+      <w:pPr>
+        <w:ind w:left="5040" w:hanging="360"/>
+      </w:pPr>
+      <w:rPr>
+        <w:rFonts w:ascii="Wingdings" w:hAnsi="Wingdings" w:hint="default"/>
+      </w:rPr>
+    </w:lvl>
+    <w:lvl w:ilvl="6" w:tplc="04090001" w:tentative="1">
+      <w:start w:val="1"/>
+      <w:numFmt w:val="bullet"/>
+      <w:lvlText w:val=""/>
+      <w:lvlJc w:val="left"/>
+      <w:pPr>
+        <w:ind w:left="5760" w:hanging="360"/>
+      </w:pPr>
+      <w:rPr>
+        <w:rFonts w:ascii="Symbol" w:hAnsi="Symbol" w:hint="default"/>
+      </w:rPr>
+    </w:lvl>
+    <w:lvl w:ilvl="7" w:tplc="04090003" w:tentative="1">
+      <w:start w:val="1"/>
+      <w:numFmt w:val="bullet"/>
+      <w:lvlText w:val="o"/>
+      <w:lvlJc w:val="left"/>
+      <w:pPr>
+        <w:ind w:left="6480" w:hanging="360"/>
+      </w:pPr>
+      <w:rPr>
+        <w:rFonts w:ascii="Courier New" w:hAnsi="Courier New" w:cs="Courier New" w:hint="default"/>
+      </w:rPr>
+    </w:lvl>
+    <w:lvl w:ilvl="8" w:tplc="04090005" w:tentative="1">
+      <w:start w:val="1"/>
+      <w:numFmt w:val="bullet"/>
+      <w:lvlText w:val=""/>
+      <w:lvlJc w:val="left"/>
+      <w:pPr>
+        <w:ind w:left="7200" w:hanging="360"/>
+      </w:pPr>
+      <w:rPr>
+        <w:rFonts w:ascii="Wingdings" w:hAnsi="Wingdings" w:hint="default"/>
+      </w:rPr>
+    </w:lvl>
+  </w:abstractNum>
+  <w:abstractNum w:abstractNumId="20" w15:restartNumberingAfterBreak="0">
+    <w:nsid w:val="51BC5315"/>
+    <w:multiLevelType w:val="hybridMultilevel"/>
+    <w:tmpl w:val="13840776"/>
+    <w:lvl w:ilvl="0" w:tplc="B52AA494">
+      <w:start w:val="1"/>
+      <w:numFmt w:val="lowerLetter"/>
+      <w:lvlText w:val="%1."/>
+      <w:lvlJc w:val="left"/>
+      <w:pPr>
+        <w:ind w:left="1080" w:hanging="360"/>
+      </w:pPr>
+      <w:rPr>
+        <w:rFonts w:hint="default"/>
+      </w:rPr>
+    </w:lvl>
+    <w:lvl w:ilvl="1" w:tplc="04090019" w:tentative="1">
+      <w:start w:val="1"/>
+      <w:numFmt w:val="lowerLetter"/>
+      <w:lvlText w:val="%2."/>
+      <w:lvlJc w:val="left"/>
+      <w:pPr>
+        <w:ind w:left="1440" w:hanging="360"/>
+      </w:pPr>
+    </w:lvl>
+    <w:lvl w:ilvl="2" w:tplc="0409001B" w:tentative="1">
+      <w:start w:val="1"/>
+      <w:numFmt w:val="lowerRoman"/>
+      <w:lvlText w:val="%3."/>
+      <w:lvlJc w:val="right"/>
+      <w:pPr>
+        <w:ind w:left="2160" w:hanging="180"/>
+      </w:pPr>
+    </w:lvl>
+    <w:lvl w:ilvl="3" w:tplc="0409000F" w:tentative="1">
+      <w:start w:val="1"/>
+      <w:numFmt w:val="decimal"/>
+      <w:lvlText w:val="%4."/>
+      <w:lvlJc w:val="left"/>
+      <w:pPr>
+        <w:ind w:left="2880" w:hanging="360"/>
+      </w:pPr>
+    </w:lvl>
+    <w:lvl w:ilvl="4" w:tplc="04090019" w:tentative="1">
+      <w:start w:val="1"/>
+      <w:numFmt w:val="lowerLetter"/>
+      <w:lvlText w:val="%5."/>
+      <w:lvlJc w:val="left"/>
+      <w:pPr>
+        <w:ind w:left="3600" w:hanging="360"/>
+      </w:pPr>
+    </w:lvl>
+    <w:lvl w:ilvl="5" w:tplc="0409001B" w:tentative="1">
+      <w:start w:val="1"/>
+      <w:numFmt w:val="lowerRoman"/>
+      <w:lvlText w:val="%6."/>
+      <w:lvlJc w:val="right"/>
+      <w:pPr>
+        <w:ind w:left="4320" w:hanging="180"/>
+      </w:pPr>
+    </w:lvl>
+    <w:lvl w:ilvl="6" w:tplc="0409000F" w:tentative="1">
+      <w:start w:val="1"/>
+      <w:numFmt w:val="decimal"/>
+      <w:lvlText w:val="%7."/>
+      <w:lvlJc w:val="left"/>
+      <w:pPr>
+        <w:ind w:left="5040" w:hanging="360"/>
+      </w:pPr>
+    </w:lvl>
+    <w:lvl w:ilvl="7" w:tplc="04090019" w:tentative="1">
+      <w:start w:val="1"/>
+      <w:numFmt w:val="lowerLetter"/>
+      <w:lvlText w:val="%8."/>
+      <w:lvlJc w:val="left"/>
+      <w:pPr>
+        <w:ind w:left="5760" w:hanging="360"/>
+      </w:pPr>
+    </w:lvl>
+    <w:lvl w:ilvl="8" w:tplc="0409001B" w:tentative="1">
+      <w:start w:val="1"/>
+      <w:numFmt w:val="lowerRoman"/>
+      <w:lvlText w:val="%9."/>
+      <w:lvlJc w:val="right"/>
+      <w:pPr>
+        <w:ind w:left="6480" w:hanging="180"/>
+      </w:pPr>
+    </w:lvl>
+  </w:abstractNum>
+  <w:abstractNum w:abstractNumId="21" w15:restartNumberingAfterBreak="0">
     <w:nsid w:val="61BE0D9D"/>
     <w:multiLevelType w:val="hybridMultilevel"/>
     <w:tmpl w:val="E6EEB4CC"/>
@@ -9774,7 +10594,7 @@
       </w:rPr>
     </w:lvl>
   </w:abstractNum>
-  <w:abstractNum w:abstractNumId="16" w15:restartNumberingAfterBreak="0">
+  <w:abstractNum w:abstractNumId="22" w15:restartNumberingAfterBreak="0">
     <w:nsid w:val="66CB4413"/>
     <w:multiLevelType w:val="hybridMultilevel"/>
     <w:tmpl w:val="B47A534E"/>
@@ -9866,7 +10686,120 @@
       </w:pPr>
     </w:lvl>
   </w:abstractNum>
-  <w:abstractNum w:abstractNumId="17" w15:restartNumberingAfterBreak="0">
+  <w:abstractNum w:abstractNumId="23" w15:restartNumberingAfterBreak="0">
+    <w:nsid w:val="691A6097"/>
+    <w:multiLevelType w:val="hybridMultilevel"/>
+    <w:tmpl w:val="97A402A8"/>
+    <w:lvl w:ilvl="0" w:tplc="04090001">
+      <w:start w:val="1"/>
+      <w:numFmt w:val="bullet"/>
+      <w:lvlText w:val=""/>
+      <w:lvlJc w:val="left"/>
+      <w:pPr>
+        <w:ind w:left="1440" w:hanging="360"/>
+      </w:pPr>
+      <w:rPr>
+        <w:rFonts w:ascii="Symbol" w:hAnsi="Symbol" w:hint="default"/>
+      </w:rPr>
+    </w:lvl>
+    <w:lvl w:ilvl="1" w:tplc="04090003" w:tentative="1">
+      <w:start w:val="1"/>
+      <w:numFmt w:val="bullet"/>
+      <w:lvlText w:val="o"/>
+      <w:lvlJc w:val="left"/>
+      <w:pPr>
+        <w:ind w:left="2160" w:hanging="360"/>
+      </w:pPr>
+      <w:rPr>
+        <w:rFonts w:ascii="Courier New" w:hAnsi="Courier New" w:cs="Courier New" w:hint="default"/>
+      </w:rPr>
+    </w:lvl>
+    <w:lvl w:ilvl="2" w:tplc="04090005" w:tentative="1">
+      <w:start w:val="1"/>
+      <w:numFmt w:val="bullet"/>
+      <w:lvlText w:val=""/>
+      <w:lvlJc w:val="left"/>
+      <w:pPr>
+        <w:ind w:left="2880" w:hanging="360"/>
+      </w:pPr>
+      <w:rPr>
+        <w:rFonts w:ascii="Wingdings" w:hAnsi="Wingdings" w:hint="default"/>
+      </w:rPr>
+    </w:lvl>
+    <w:lvl w:ilvl="3" w:tplc="04090001" w:tentative="1">
+      <w:start w:val="1"/>
+      <w:numFmt w:val="bullet"/>
+      <w:lvlText w:val=""/>
+      <w:lvlJc w:val="left"/>
+      <w:pPr>
+        <w:ind w:left="3600" w:hanging="360"/>
+      </w:pPr>
+      <w:rPr>
+        <w:rFonts w:ascii="Symbol" w:hAnsi="Symbol" w:hint="default"/>
+      </w:rPr>
+    </w:lvl>
+    <w:lvl w:ilvl="4" w:tplc="04090003" w:tentative="1">
+      <w:start w:val="1"/>
+      <w:numFmt w:val="bullet"/>
+      <w:lvlText w:val="o"/>
+      <w:lvlJc w:val="left"/>
+      <w:pPr>
+        <w:ind w:left="4320" w:hanging="360"/>
+      </w:pPr>
+      <w:rPr>
+        <w:rFonts w:ascii="Courier New" w:hAnsi="Courier New" w:cs="Courier New" w:hint="default"/>
+      </w:rPr>
+    </w:lvl>
+    <w:lvl w:ilvl="5" w:tplc="04090005" w:tentative="1">
+      <w:start w:val="1"/>
+      <w:numFmt w:val="bullet"/>
+      <w:lvlText w:val=""/>
+      <w:lvlJc w:val="left"/>
+      <w:pPr>
+        <w:ind w:left="5040" w:hanging="360"/>
+      </w:pPr>
+      <w:rPr>
+        <w:rFonts w:ascii="Wingdings" w:hAnsi="Wingdings" w:hint="default"/>
+      </w:rPr>
+    </w:lvl>
+    <w:lvl w:ilvl="6" w:tplc="04090001" w:tentative="1">
+      <w:start w:val="1"/>
+      <w:numFmt w:val="bullet"/>
+      <w:lvlText w:val=""/>
+      <w:lvlJc w:val="left"/>
+      <w:pPr>
+        <w:ind w:left="5760" w:hanging="360"/>
+      </w:pPr>
+      <w:rPr>
+        <w:rFonts w:ascii="Symbol" w:hAnsi="Symbol" w:hint="default"/>
+      </w:rPr>
+    </w:lvl>
+    <w:lvl w:ilvl="7" w:tplc="04090003" w:tentative="1">
+      <w:start w:val="1"/>
+      <w:numFmt w:val="bullet"/>
+      <w:lvlText w:val="o"/>
+      <w:lvlJc w:val="left"/>
+      <w:pPr>
+        <w:ind w:left="6480" w:hanging="360"/>
+      </w:pPr>
+      <w:rPr>
+        <w:rFonts w:ascii="Courier New" w:hAnsi="Courier New" w:cs="Courier New" w:hint="default"/>
+      </w:rPr>
+    </w:lvl>
+    <w:lvl w:ilvl="8" w:tplc="04090005" w:tentative="1">
+      <w:start w:val="1"/>
+      <w:numFmt w:val="bullet"/>
+      <w:lvlText w:val=""/>
+      <w:lvlJc w:val="left"/>
+      <w:pPr>
+        <w:ind w:left="7200" w:hanging="360"/>
+      </w:pPr>
+      <w:rPr>
+        <w:rFonts w:ascii="Wingdings" w:hAnsi="Wingdings" w:hint="default"/>
+      </w:rPr>
+    </w:lvl>
+  </w:abstractNum>
+  <w:abstractNum w:abstractNumId="24" w15:restartNumberingAfterBreak="0">
     <w:nsid w:val="76FC6170"/>
     <w:multiLevelType w:val="hybridMultilevel"/>
     <w:tmpl w:val="7E7AAE36"/>
@@ -9979,7 +10912,7 @@
       </w:rPr>
     </w:lvl>
   </w:abstractNum>
-  <w:abstractNum w:abstractNumId="18" w15:restartNumberingAfterBreak="0">
+  <w:abstractNum w:abstractNumId="25" w15:restartNumberingAfterBreak="0">
     <w:nsid w:val="78FF9956"/>
     <w:multiLevelType w:val="singleLevel"/>
     <w:tmpl w:val="78FF9956"/>
@@ -9999,7 +10932,7 @@
       </w:rPr>
     </w:lvl>
   </w:abstractNum>
-  <w:abstractNum w:abstractNumId="19" w15:restartNumberingAfterBreak="0">
+  <w:abstractNum w:abstractNumId="26" w15:restartNumberingAfterBreak="0">
     <w:nsid w:val="79B15159"/>
     <w:multiLevelType w:val="hybridMultilevel"/>
     <w:tmpl w:val="F5A6A756"/>
@@ -10112,7 +11045,7 @@
       </w:rPr>
     </w:lvl>
   </w:abstractNum>
-  <w:abstractNum w:abstractNumId="20" w15:restartNumberingAfterBreak="0">
+  <w:abstractNum w:abstractNumId="27" w15:restartNumberingAfterBreak="0">
     <w:nsid w:val="7ABA027C"/>
     <w:multiLevelType w:val="hybridMultilevel"/>
     <w:tmpl w:val="08AAA5EC"/>
@@ -10225,7 +11158,7 @@
       </w:rPr>
     </w:lvl>
   </w:abstractNum>
-  <w:abstractNum w:abstractNumId="21" w15:restartNumberingAfterBreak="0">
+  <w:abstractNum w:abstractNumId="28" w15:restartNumberingAfterBreak="0">
     <w:nsid w:val="7B332BF6"/>
     <w:multiLevelType w:val="hybridMultilevel"/>
     <w:tmpl w:val="38BCEA2E"/>
@@ -10311,7 +11244,7 @@
       </w:pPr>
     </w:lvl>
   </w:abstractNum>
-  <w:abstractNum w:abstractNumId="22" w15:restartNumberingAfterBreak="0">
+  <w:abstractNum w:abstractNumId="29" w15:restartNumberingAfterBreak="0">
     <w:nsid w:val="7FA070F5"/>
     <w:multiLevelType w:val="hybridMultilevel"/>
     <w:tmpl w:val="4F501E06"/>
@@ -10425,73 +11358,94 @@
     </w:lvl>
   </w:abstractNum>
   <w:num w:numId="1" w16cid:durableId="1334603044">
-    <w:abstractNumId w:val="2"/>
+    <w:abstractNumId w:val="3"/>
   </w:num>
   <w:num w:numId="2" w16cid:durableId="1334258344">
-    <w:abstractNumId w:val="18"/>
+    <w:abstractNumId w:val="25"/>
   </w:num>
   <w:num w:numId="3" w16cid:durableId="690648115">
+    <w:abstractNumId w:val="12"/>
+  </w:num>
+  <w:num w:numId="4" w16cid:durableId="635139934">
     <w:abstractNumId w:val="9"/>
   </w:num>
-  <w:num w:numId="4" w16cid:durableId="635139934">
+  <w:num w:numId="5" w16cid:durableId="1671444509">
+    <w:abstractNumId w:val="28"/>
+  </w:num>
+  <w:num w:numId="6" w16cid:durableId="238559061">
+    <w:abstractNumId w:val="14"/>
+  </w:num>
+  <w:num w:numId="7" w16cid:durableId="974413864">
     <w:abstractNumId w:val="6"/>
   </w:num>
-  <w:num w:numId="5" w16cid:durableId="1671444509">
-    <w:abstractNumId w:val="21"/>
-  </w:num>
-  <w:num w:numId="6" w16cid:durableId="238559061">
-    <w:abstractNumId w:val="10"/>
-  </w:num>
-  <w:num w:numId="7" w16cid:durableId="974413864">
-    <w:abstractNumId w:val="4"/>
-  </w:num>
   <w:num w:numId="8" w16cid:durableId="267087575">
-    <w:abstractNumId w:val="20"/>
+    <w:abstractNumId w:val="27"/>
   </w:num>
   <w:num w:numId="9" w16cid:durableId="1949654676">
-    <w:abstractNumId w:val="7"/>
+    <w:abstractNumId w:val="10"/>
   </w:num>
   <w:num w:numId="10" w16cid:durableId="403335444">
     <w:abstractNumId w:val="0"/>
   </w:num>
   <w:num w:numId="11" w16cid:durableId="704987833">
+    <w:abstractNumId w:val="26"/>
+  </w:num>
+  <w:num w:numId="12" w16cid:durableId="846284381">
+    <w:abstractNumId w:val="8"/>
+  </w:num>
+  <w:num w:numId="13" w16cid:durableId="139159753">
+    <w:abstractNumId w:val="17"/>
+  </w:num>
+  <w:num w:numId="14" w16cid:durableId="426462592">
+    <w:abstractNumId w:val="24"/>
+  </w:num>
+  <w:num w:numId="15" w16cid:durableId="1534346059">
+    <w:abstractNumId w:val="21"/>
+  </w:num>
+  <w:num w:numId="16" w16cid:durableId="1438021640">
+    <w:abstractNumId w:val="5"/>
+  </w:num>
+  <w:num w:numId="17" w16cid:durableId="1968926992">
+    <w:abstractNumId w:val="16"/>
+  </w:num>
+  <w:num w:numId="18" w16cid:durableId="588277944">
+    <w:abstractNumId w:val="2"/>
+  </w:num>
+  <w:num w:numId="19" w16cid:durableId="1431463541">
+    <w:abstractNumId w:val="22"/>
+  </w:num>
+  <w:num w:numId="20" w16cid:durableId="1946304382">
+    <w:abstractNumId w:val="29"/>
+  </w:num>
+  <w:num w:numId="21" w16cid:durableId="1028600796">
+    <w:abstractNumId w:val="15"/>
+  </w:num>
+  <w:num w:numId="22" w16cid:durableId="1234312224">
+    <w:abstractNumId w:val="11"/>
+  </w:num>
+  <w:num w:numId="23" w16cid:durableId="2083718582">
+    <w:abstractNumId w:val="18"/>
+  </w:num>
+  <w:num w:numId="24" w16cid:durableId="1519194163">
+    <w:abstractNumId w:val="7"/>
+  </w:num>
+  <w:num w:numId="25" w16cid:durableId="1922446351">
+    <w:abstractNumId w:val="23"/>
+  </w:num>
+  <w:num w:numId="26" w16cid:durableId="947200705">
+    <w:abstractNumId w:val="1"/>
+  </w:num>
+  <w:num w:numId="27" w16cid:durableId="736706000">
+    <w:abstractNumId w:val="4"/>
+  </w:num>
+  <w:num w:numId="28" w16cid:durableId="609776979">
+    <w:abstractNumId w:val="20"/>
+  </w:num>
+  <w:num w:numId="29" w16cid:durableId="1148322800">
     <w:abstractNumId w:val="19"/>
   </w:num>
-  <w:num w:numId="12" w16cid:durableId="846284381">
-    <w:abstractNumId w:val="5"/>
-  </w:num>
-  <w:num w:numId="13" w16cid:durableId="139159753">
+  <w:num w:numId="30" w16cid:durableId="780344659">
     <w:abstractNumId w:val="13"/>
-  </w:num>
-  <w:num w:numId="14" w16cid:durableId="426462592">
-    <w:abstractNumId w:val="17"/>
-  </w:num>
-  <w:num w:numId="15" w16cid:durableId="1534346059">
-    <w:abstractNumId w:val="15"/>
-  </w:num>
-  <w:num w:numId="16" w16cid:durableId="1438021640">
-    <w:abstractNumId w:val="3"/>
-  </w:num>
-  <w:num w:numId="17" w16cid:durableId="1968926992">
-    <w:abstractNumId w:val="12"/>
-  </w:num>
-  <w:num w:numId="18" w16cid:durableId="588277944">
-    <w:abstractNumId w:val="1"/>
-  </w:num>
-  <w:num w:numId="19" w16cid:durableId="1431463541">
-    <w:abstractNumId w:val="16"/>
-  </w:num>
-  <w:num w:numId="20" w16cid:durableId="1946304382">
-    <w:abstractNumId w:val="22"/>
-  </w:num>
-  <w:num w:numId="21" w16cid:durableId="1028600796">
-    <w:abstractNumId w:val="11"/>
-  </w:num>
-  <w:num w:numId="22" w16cid:durableId="1234312224">
-    <w:abstractNumId w:val="8"/>
-  </w:num>
-  <w:num w:numId="23" w16cid:durableId="2083718582">
-    <w:abstractNumId w:val="14"/>
   </w:num>
 </w:numbering>
 </file>
@@ -11951,6 +12905,18 @@
       <w:u w:val="single"/>
     </w:rPr>
   </w:style>
+  <w:style w:type="character" w:styleId="UnresolvedMention">
+    <w:name w:val="Unresolved Mention"/>
+    <w:basedOn w:val="DefaultParagraphFont"/>
+    <w:uiPriority w:val="99"/>
+    <w:semiHidden/>
+    <w:unhideWhenUsed/>
+    <w:rsid w:val="00184CEC"/>
+    <w:rPr>
+      <w:color w:val="605E5C"/>
+      <w:shd w:val="clear" w:color="auto" w:fill="E1DFDD"/>
+    </w:rPr>
+  </w:style>
 </w:styles>
 </file>
 

</xml_diff>

<commit_message>
* Cập nhật: - Toàn bộ cơ sở lý thuyết (module website)
</commit_message>
<xml_diff>
--- a/report/report.docx
+++ b/report/report.docx
@@ -2621,7 +2621,7 @@
         </w:rPr>
         <w:fldChar w:fldCharType="separate"/>
       </w:r>
-      <w:hyperlink w:anchor="_Toc160220951" w:history="1">
+      <w:hyperlink w:anchor="_Toc161069506" w:history="1">
         <w:r>
           <w:rPr>
             <w:rStyle w:val="Hyperlink"/>
@@ -2648,7 +2648,7 @@
             <w:noProof/>
             <w:webHidden/>
           </w:rPr>
-          <w:instrText xml:space="preserve"> PAGEREF _Toc160220951 \h </w:instrText>
+          <w:instrText xml:space="preserve"> PAGEREF _Toc161069506 \h </w:instrText>
         </w:r>
         <w:r>
           <w:rPr>
@@ -2692,7 +2692,7 @@
           <w14:ligatures w14:val="standardContextual"/>
         </w:rPr>
       </w:pPr>
-      <w:hyperlink w:anchor="_Toc160220952" w:history="1">
+      <w:hyperlink w:anchor="_Toc161069507" w:history="1">
         <w:r>
           <w:rPr>
             <w:rStyle w:val="Hyperlink"/>
@@ -2719,7 +2719,7 @@
             <w:noProof/>
             <w:webHidden/>
           </w:rPr>
-          <w:instrText xml:space="preserve"> PAGEREF _Toc160220952 \h </w:instrText>
+          <w:instrText xml:space="preserve"> PAGEREF _Toc161069507 \h </w:instrText>
         </w:r>
         <w:r>
           <w:rPr>
@@ -2763,7 +2763,7 @@
           <w14:ligatures w14:val="standardContextual"/>
         </w:rPr>
       </w:pPr>
-      <w:hyperlink w:anchor="_Toc160220953" w:history="1">
+      <w:hyperlink w:anchor="_Toc161069508" w:history="1">
         <w:r>
           <w:rPr>
             <w:rStyle w:val="Hyperlink"/>
@@ -2790,7 +2790,7 @@
             <w:noProof/>
             <w:webHidden/>
           </w:rPr>
-          <w:instrText xml:space="preserve"> PAGEREF _Toc160220953 \h </w:instrText>
+          <w:instrText xml:space="preserve"> PAGEREF _Toc161069508 \h </w:instrText>
         </w:r>
         <w:r>
           <w:rPr>
@@ -2834,7 +2834,7 @@
           <w14:ligatures w14:val="standardContextual"/>
         </w:rPr>
       </w:pPr>
-      <w:hyperlink w:anchor="_Toc160220954" w:history="1">
+      <w:hyperlink w:anchor="_Toc161069509" w:history="1">
         <w:r>
           <w:rPr>
             <w:rStyle w:val="Hyperlink"/>
@@ -2861,7 +2861,7 @@
             <w:noProof/>
             <w:webHidden/>
           </w:rPr>
-          <w:instrText xml:space="preserve"> PAGEREF _Toc160220954 \h </w:instrText>
+          <w:instrText xml:space="preserve"> PAGEREF _Toc161069509 \h </w:instrText>
         </w:r>
         <w:r>
           <w:rPr>
@@ -2904,7 +2904,7 @@
           <w14:ligatures w14:val="standardContextual"/>
         </w:rPr>
       </w:pPr>
-      <w:hyperlink w:anchor="_Toc160220955" w:history="1">
+      <w:hyperlink w:anchor="_Toc161069510" w:history="1">
         <w:r>
           <w:rPr>
             <w:rStyle w:val="Hyperlink"/>
@@ -2931,7 +2931,7 @@
             <w:noProof/>
             <w:webHidden/>
           </w:rPr>
-          <w:instrText xml:space="preserve"> PAGEREF _Toc160220955 \h </w:instrText>
+          <w:instrText xml:space="preserve"> PAGEREF _Toc161069510 \h </w:instrText>
         </w:r>
         <w:r>
           <w:rPr>
@@ -2974,7 +2974,7 @@
           <w14:ligatures w14:val="standardContextual"/>
         </w:rPr>
       </w:pPr>
-      <w:hyperlink w:anchor="_Toc160220956" w:history="1">
+      <w:hyperlink w:anchor="_Toc161069511" w:history="1">
         <w:r>
           <w:rPr>
             <w:rStyle w:val="Hyperlink"/>
@@ -3001,7 +3001,7 @@
             <w:noProof/>
             <w:webHidden/>
           </w:rPr>
-          <w:instrText xml:space="preserve"> PAGEREF _Toc160220956 \h </w:instrText>
+          <w:instrText xml:space="preserve"> PAGEREF _Toc161069511 \h </w:instrText>
         </w:r>
         <w:r>
           <w:rPr>
@@ -3044,13 +3044,13 @@
           <w14:ligatures w14:val="standardContextual"/>
         </w:rPr>
       </w:pPr>
-      <w:hyperlink w:anchor="_Toc160220957" w:history="1">
+      <w:hyperlink w:anchor="_Toc161069512" w:history="1">
         <w:r>
           <w:rPr>
             <w:rStyle w:val="Hyperlink"/>
             <w:noProof/>
           </w:rPr>
-          <w:t>1.3 Phân tích hệ thống</w:t>
+          <w:t>1.3 Các tác nhân của hệ thống</w:t>
         </w:r>
         <w:r>
           <w:rPr>
@@ -3071,7 +3071,7 @@
             <w:noProof/>
             <w:webHidden/>
           </w:rPr>
-          <w:instrText xml:space="preserve"> PAGEREF _Toc160220957 \h </w:instrText>
+          <w:instrText xml:space="preserve"> PAGEREF _Toc161069512 \h </w:instrText>
         </w:r>
         <w:r>
           <w:rPr>
@@ -3114,13 +3114,13 @@
           <w14:ligatures w14:val="standardContextual"/>
         </w:rPr>
       </w:pPr>
-      <w:hyperlink w:anchor="_Toc160220958" w:history="1">
+      <w:hyperlink w:anchor="_Toc161069513" w:history="1">
         <w:r>
           <w:rPr>
             <w:rStyle w:val="Hyperlink"/>
             <w:noProof/>
           </w:rPr>
-          <w:t>1.4 Các tác nhân của hệ thống</w:t>
+          <w:t>1.4 Các usecase</w:t>
         </w:r>
         <w:r>
           <w:rPr>
@@ -3141,7 +3141,7 @@
             <w:noProof/>
             <w:webHidden/>
           </w:rPr>
-          <w:instrText xml:space="preserve"> PAGEREF _Toc160220958 \h </w:instrText>
+          <w:instrText xml:space="preserve"> PAGEREF _Toc161069513 \h </w:instrText>
         </w:r>
         <w:r>
           <w:rPr>
@@ -3184,13 +3184,13 @@
           <w14:ligatures w14:val="standardContextual"/>
         </w:rPr>
       </w:pPr>
-      <w:hyperlink w:anchor="_Toc160220959" w:history="1">
+      <w:hyperlink w:anchor="_Toc161069514" w:history="1">
         <w:r>
           <w:rPr>
             <w:rStyle w:val="Hyperlink"/>
             <w:noProof/>
           </w:rPr>
-          <w:t>1.5 Các yêu cầu chức năng và phi chức năng</w:t>
+          <w:t>1.5 Lược đồ quan hệ thực thể - ERD</w:t>
         </w:r>
         <w:r>
           <w:rPr>
@@ -3211,147 +3211,7 @@
             <w:noProof/>
             <w:webHidden/>
           </w:rPr>
-          <w:instrText xml:space="preserve"> PAGEREF _Toc160220959 \h </w:instrText>
-        </w:r>
-        <w:r>
-          <w:rPr>
-            <w:noProof/>
-            <w:webHidden/>
-          </w:rPr>
-        </w:r>
-        <w:r>
-          <w:rPr>
-            <w:noProof/>
-            <w:webHidden/>
-          </w:rPr>
-          <w:fldChar w:fldCharType="separate"/>
-        </w:r>
-        <w:r>
-          <w:rPr>
-            <w:noProof/>
-            <w:webHidden/>
-          </w:rPr>
-          <w:t>1</w:t>
-        </w:r>
-        <w:r>
-          <w:rPr>
-            <w:noProof/>
-            <w:webHidden/>
-          </w:rPr>
-          <w:fldChar w:fldCharType="end"/>
-        </w:r>
-      </w:hyperlink>
-    </w:p>
-    <w:p>
-      <w:pPr>
-        <w:pStyle w:val="TOC2"/>
-        <w:rPr>
-          <w:rFonts w:asciiTheme="minorHAnsi" w:eastAsiaTheme="minorEastAsia" w:hAnsiTheme="minorHAnsi"/>
-          <w:noProof/>
-          <w:kern w:val="2"/>
-          <w:sz w:val="22"/>
-          <w:szCs w:val="22"/>
-          <w14:ligatures w14:val="standardContextual"/>
-        </w:rPr>
-      </w:pPr>
-      <w:hyperlink w:anchor="_Toc160220960" w:history="1">
-        <w:r>
-          <w:rPr>
-            <w:rStyle w:val="Hyperlink"/>
-            <w:noProof/>
-          </w:rPr>
-          <w:t>1.6 Các usecase</w:t>
-        </w:r>
-        <w:r>
-          <w:rPr>
-            <w:noProof/>
-            <w:webHidden/>
-          </w:rPr>
-          <w:tab/>
-        </w:r>
-        <w:r>
-          <w:rPr>
-            <w:noProof/>
-            <w:webHidden/>
-          </w:rPr>
-          <w:fldChar w:fldCharType="begin"/>
-        </w:r>
-        <w:r>
-          <w:rPr>
-            <w:noProof/>
-            <w:webHidden/>
-          </w:rPr>
-          <w:instrText xml:space="preserve"> PAGEREF _Toc160220960 \h </w:instrText>
-        </w:r>
-        <w:r>
-          <w:rPr>
-            <w:noProof/>
-            <w:webHidden/>
-          </w:rPr>
-        </w:r>
-        <w:r>
-          <w:rPr>
-            <w:noProof/>
-            <w:webHidden/>
-          </w:rPr>
-          <w:fldChar w:fldCharType="separate"/>
-        </w:r>
-        <w:r>
-          <w:rPr>
-            <w:noProof/>
-            <w:webHidden/>
-          </w:rPr>
-          <w:t>1</w:t>
-        </w:r>
-        <w:r>
-          <w:rPr>
-            <w:noProof/>
-            <w:webHidden/>
-          </w:rPr>
-          <w:fldChar w:fldCharType="end"/>
-        </w:r>
-      </w:hyperlink>
-    </w:p>
-    <w:p>
-      <w:pPr>
-        <w:pStyle w:val="TOC2"/>
-        <w:rPr>
-          <w:rFonts w:asciiTheme="minorHAnsi" w:eastAsiaTheme="minorEastAsia" w:hAnsiTheme="minorHAnsi"/>
-          <w:noProof/>
-          <w:kern w:val="2"/>
-          <w:sz w:val="22"/>
-          <w:szCs w:val="22"/>
-          <w14:ligatures w14:val="standardContextual"/>
-        </w:rPr>
-      </w:pPr>
-      <w:hyperlink w:anchor="_Toc160220961" w:history="1">
-        <w:r>
-          <w:rPr>
-            <w:rStyle w:val="Hyperlink"/>
-            <w:noProof/>
-          </w:rPr>
-          <w:t>1.7 Lược đồ quan hệ thực thể - ERD</w:t>
-        </w:r>
-        <w:r>
-          <w:rPr>
-            <w:noProof/>
-            <w:webHidden/>
-          </w:rPr>
-          <w:tab/>
-        </w:r>
-        <w:r>
-          <w:rPr>
-            <w:noProof/>
-            <w:webHidden/>
-          </w:rPr>
-          <w:fldChar w:fldCharType="begin"/>
-        </w:r>
-        <w:r>
-          <w:rPr>
-            <w:noProof/>
-            <w:webHidden/>
-          </w:rPr>
-          <w:instrText xml:space="preserve"> PAGEREF _Toc160220961 \h </w:instrText>
+          <w:instrText xml:space="preserve"> PAGEREF _Toc161069514 \h </w:instrText>
         </w:r>
         <w:r>
           <w:rPr>
@@ -3395,7 +3255,7 @@
           <w14:ligatures w14:val="standardContextual"/>
         </w:rPr>
       </w:pPr>
-      <w:hyperlink w:anchor="_Toc160220962" w:history="1">
+      <w:hyperlink w:anchor="_Toc161069515" w:history="1">
         <w:r>
           <w:rPr>
             <w:rStyle w:val="Hyperlink"/>
@@ -3422,7 +3282,7 @@
             <w:noProof/>
             <w:webHidden/>
           </w:rPr>
-          <w:instrText xml:space="preserve"> PAGEREF _Toc160220962 \h </w:instrText>
+          <w:instrText xml:space="preserve"> PAGEREF _Toc161069515 \h </w:instrText>
         </w:r>
         <w:r>
           <w:rPr>
@@ -3442,7 +3302,7 @@
             <w:noProof/>
             <w:webHidden/>
           </w:rPr>
-          <w:t>1</w:t>
+          <w:t>2</w:t>
         </w:r>
         <w:r>
           <w:rPr>
@@ -3465,7 +3325,7 @@
           <w14:ligatures w14:val="standardContextual"/>
         </w:rPr>
       </w:pPr>
-      <w:hyperlink w:anchor="_Toc160220963" w:history="1">
+      <w:hyperlink w:anchor="_Toc161069516" w:history="1">
         <w:r>
           <w:rPr>
             <w:rStyle w:val="Hyperlink"/>
@@ -3492,7 +3352,7 @@
             <w:noProof/>
             <w:webHidden/>
           </w:rPr>
-          <w:instrText xml:space="preserve"> PAGEREF _Toc160220963 \h </w:instrText>
+          <w:instrText xml:space="preserve"> PAGEREF _Toc161069516 \h </w:instrText>
         </w:r>
         <w:r>
           <w:rPr>
@@ -3512,7 +3372,7 @@
             <w:noProof/>
             <w:webHidden/>
           </w:rPr>
-          <w:t>1</w:t>
+          <w:t>2</w:t>
         </w:r>
         <w:r>
           <w:rPr>
@@ -3536,7 +3396,7 @@
           <w14:ligatures w14:val="standardContextual"/>
         </w:rPr>
       </w:pPr>
-      <w:hyperlink w:anchor="_Toc160220964" w:history="1">
+      <w:hyperlink w:anchor="_Toc161069517" w:history="1">
         <w:r>
           <w:rPr>
             <w:rStyle w:val="Hyperlink"/>
@@ -3563,7 +3423,7 @@
             <w:noProof/>
             <w:webHidden/>
           </w:rPr>
-          <w:instrText xml:space="preserve"> PAGEREF _Toc160220964 \h </w:instrText>
+          <w:instrText xml:space="preserve"> PAGEREF _Toc161069517 \h </w:instrText>
         </w:r>
         <w:r>
           <w:rPr>
@@ -3583,7 +3443,7 @@
             <w:noProof/>
             <w:webHidden/>
           </w:rPr>
-          <w:t>1</w:t>
+          <w:t>2</w:t>
         </w:r>
         <w:r>
           <w:rPr>
@@ -3607,7 +3467,7 @@
           <w14:ligatures w14:val="standardContextual"/>
         </w:rPr>
       </w:pPr>
-      <w:hyperlink w:anchor="_Toc160220965" w:history="1">
+      <w:hyperlink w:anchor="_Toc161069518" w:history="1">
         <w:r>
           <w:rPr>
             <w:rStyle w:val="Hyperlink"/>
@@ -3634,7 +3494,7 @@
             <w:noProof/>
             <w:webHidden/>
           </w:rPr>
-          <w:instrText xml:space="preserve"> PAGEREF _Toc160220965 \h </w:instrText>
+          <w:instrText xml:space="preserve"> PAGEREF _Toc161069518 \h </w:instrText>
         </w:r>
         <w:r>
           <w:rPr>
@@ -3654,7 +3514,7 @@
             <w:noProof/>
             <w:webHidden/>
           </w:rPr>
-          <w:t>1</w:t>
+          <w:t>2</w:t>
         </w:r>
         <w:r>
           <w:rPr>
@@ -3678,7 +3538,7 @@
           <w14:ligatures w14:val="standardContextual"/>
         </w:rPr>
       </w:pPr>
-      <w:hyperlink w:anchor="_Toc160220966" w:history="1">
+      <w:hyperlink w:anchor="_Toc161069519" w:history="1">
         <w:r>
           <w:rPr>
             <w:rStyle w:val="Hyperlink"/>
@@ -3706,7 +3566,7 @@
             <w:noProof/>
             <w:webHidden/>
           </w:rPr>
-          <w:instrText xml:space="preserve"> PAGEREF _Toc160220966 \h </w:instrText>
+          <w:instrText xml:space="preserve"> PAGEREF _Toc161069519 \h </w:instrText>
         </w:r>
         <w:r>
           <w:rPr>
@@ -3726,7 +3586,7 @@
             <w:noProof/>
             <w:webHidden/>
           </w:rPr>
-          <w:t>1</w:t>
+          <w:t>3</w:t>
         </w:r>
         <w:r>
           <w:rPr>
@@ -3750,7 +3610,7 @@
           <w14:ligatures w14:val="standardContextual"/>
         </w:rPr>
       </w:pPr>
-      <w:hyperlink w:anchor="_Toc160220967" w:history="1">
+      <w:hyperlink w:anchor="_Toc161069520" w:history="1">
         <w:r>
           <w:rPr>
             <w:rStyle w:val="Hyperlink"/>
@@ -3778,7 +3638,7 @@
             <w:noProof/>
             <w:webHidden/>
           </w:rPr>
-          <w:instrText xml:space="preserve"> PAGEREF _Toc160220967 \h </w:instrText>
+          <w:instrText xml:space="preserve"> PAGEREF _Toc161069520 \h </w:instrText>
         </w:r>
         <w:r>
           <w:rPr>
@@ -3798,7 +3658,7 @@
             <w:noProof/>
             <w:webHidden/>
           </w:rPr>
-          <w:t>1</w:t>
+          <w:t>8</w:t>
         </w:r>
         <w:r>
           <w:rPr>
@@ -3821,7 +3681,7 @@
           <w14:ligatures w14:val="standardContextual"/>
         </w:rPr>
       </w:pPr>
-      <w:hyperlink w:anchor="_Toc160220968" w:history="1">
+      <w:hyperlink w:anchor="_Toc161069521" w:history="1">
         <w:r>
           <w:rPr>
             <w:rStyle w:val="Hyperlink"/>
@@ -3848,7 +3708,7 @@
             <w:noProof/>
             <w:webHidden/>
           </w:rPr>
-          <w:instrText xml:space="preserve"> PAGEREF _Toc160220968 \h </w:instrText>
+          <w:instrText xml:space="preserve"> PAGEREF _Toc161069521 \h </w:instrText>
         </w:r>
         <w:r>
           <w:rPr>
@@ -3868,7 +3728,7 @@
             <w:noProof/>
             <w:webHidden/>
           </w:rPr>
-          <w:t>1</w:t>
+          <w:t>10</w:t>
         </w:r>
         <w:r>
           <w:rPr>
@@ -3892,7 +3752,7 @@
           <w14:ligatures w14:val="standardContextual"/>
         </w:rPr>
       </w:pPr>
-      <w:hyperlink w:anchor="_Toc160220969" w:history="1">
+      <w:hyperlink w:anchor="_Toc161069522" w:history="1">
         <w:r>
           <w:rPr>
             <w:rStyle w:val="Hyperlink"/>
@@ -3919,7 +3779,7 @@
             <w:noProof/>
             <w:webHidden/>
           </w:rPr>
-          <w:instrText xml:space="preserve"> PAGEREF _Toc160220969 \h </w:instrText>
+          <w:instrText xml:space="preserve"> PAGEREF _Toc161069522 \h </w:instrText>
         </w:r>
         <w:r>
           <w:rPr>
@@ -3939,7 +3799,7 @@
             <w:noProof/>
             <w:webHidden/>
           </w:rPr>
-          <w:t>1</w:t>
+          <w:t>10</w:t>
         </w:r>
         <w:r>
           <w:rPr>
@@ -3963,7 +3823,7 @@
           <w14:ligatures w14:val="standardContextual"/>
         </w:rPr>
       </w:pPr>
-      <w:hyperlink w:anchor="_Toc160220970" w:history="1">
+      <w:hyperlink w:anchor="_Toc161069523" w:history="1">
         <w:r>
           <w:rPr>
             <w:rStyle w:val="Hyperlink"/>
@@ -3990,7 +3850,7 @@
             <w:noProof/>
             <w:webHidden/>
           </w:rPr>
-          <w:instrText xml:space="preserve"> PAGEREF _Toc160220970 \h </w:instrText>
+          <w:instrText xml:space="preserve"> PAGEREF _Toc161069523 \h </w:instrText>
         </w:r>
         <w:r>
           <w:rPr>
@@ -4010,7 +3870,7 @@
             <w:noProof/>
             <w:webHidden/>
           </w:rPr>
-          <w:t>1</w:t>
+          <w:t>11</w:t>
         </w:r>
         <w:r>
           <w:rPr>
@@ -4034,7 +3894,7 @@
           <w14:ligatures w14:val="standardContextual"/>
         </w:rPr>
       </w:pPr>
-      <w:hyperlink w:anchor="_Toc160220971" w:history="1">
+      <w:hyperlink w:anchor="_Toc161069524" w:history="1">
         <w:r>
           <w:rPr>
             <w:rStyle w:val="Hyperlink"/>
@@ -4061,7 +3921,7 @@
             <w:noProof/>
             <w:webHidden/>
           </w:rPr>
-          <w:instrText xml:space="preserve"> PAGEREF _Toc160220971 \h </w:instrText>
+          <w:instrText xml:space="preserve"> PAGEREF _Toc161069524 \h </w:instrText>
         </w:r>
         <w:r>
           <w:rPr>
@@ -4081,7 +3941,7 @@
             <w:noProof/>
             <w:webHidden/>
           </w:rPr>
-          <w:t>1</w:t>
+          <w:t>12</w:t>
         </w:r>
         <w:r>
           <w:rPr>
@@ -4105,7 +3965,7 @@
           <w14:ligatures w14:val="standardContextual"/>
         </w:rPr>
       </w:pPr>
-      <w:hyperlink w:anchor="_Toc160220972" w:history="1">
+      <w:hyperlink w:anchor="_Toc161069525" w:history="1">
         <w:r>
           <w:rPr>
             <w:rStyle w:val="Hyperlink"/>
@@ -4132,7 +3992,7 @@
             <w:noProof/>
             <w:webHidden/>
           </w:rPr>
-          <w:instrText xml:space="preserve"> PAGEREF _Toc160220972 \h </w:instrText>
+          <w:instrText xml:space="preserve"> PAGEREF _Toc161069525 \h </w:instrText>
         </w:r>
         <w:r>
           <w:rPr>
@@ -4152,7 +4012,7 @@
             <w:noProof/>
             <w:webHidden/>
           </w:rPr>
-          <w:t>1</w:t>
+          <w:t>13</w:t>
         </w:r>
         <w:r>
           <w:rPr>
@@ -4176,7 +4036,7 @@
           <w14:ligatures w14:val="standardContextual"/>
         </w:rPr>
       </w:pPr>
-      <w:hyperlink w:anchor="_Toc160220973" w:history="1">
+      <w:hyperlink w:anchor="_Toc161069526" w:history="1">
         <w:r>
           <w:rPr>
             <w:rStyle w:val="Hyperlink"/>
@@ -4203,7 +4063,7 @@
             <w:noProof/>
             <w:webHidden/>
           </w:rPr>
-          <w:instrText xml:space="preserve"> PAGEREF _Toc160220973 \h </w:instrText>
+          <w:instrText xml:space="preserve"> PAGEREF _Toc161069526 \h </w:instrText>
         </w:r>
         <w:r>
           <w:rPr>
@@ -4223,7 +4083,7 @@
             <w:noProof/>
             <w:webHidden/>
           </w:rPr>
-          <w:t>1</w:t>
+          <w:t>14</w:t>
         </w:r>
         <w:r>
           <w:rPr>
@@ -4246,7 +4106,7 @@
           <w14:ligatures w14:val="standardContextual"/>
         </w:rPr>
       </w:pPr>
-      <w:hyperlink w:anchor="_Toc160220974" w:history="1">
+      <w:hyperlink w:anchor="_Toc161069527" w:history="1">
         <w:r>
           <w:rPr>
             <w:rStyle w:val="Hyperlink"/>
@@ -4273,7 +4133,7 @@
             <w:noProof/>
             <w:webHidden/>
           </w:rPr>
-          <w:instrText xml:space="preserve"> PAGEREF _Toc160220974 \h </w:instrText>
+          <w:instrText xml:space="preserve"> PAGEREF _Toc161069527 \h </w:instrText>
         </w:r>
         <w:r>
           <w:rPr>
@@ -4293,7 +4153,7 @@
             <w:noProof/>
             <w:webHidden/>
           </w:rPr>
-          <w:t>1</w:t>
+          <w:t>14</w:t>
         </w:r>
         <w:r>
           <w:rPr>
@@ -4317,7 +4177,7 @@
           <w14:ligatures w14:val="standardContextual"/>
         </w:rPr>
       </w:pPr>
-      <w:hyperlink w:anchor="_Toc160220975" w:history="1">
+      <w:hyperlink w:anchor="_Toc161069528" w:history="1">
         <w:r>
           <w:rPr>
             <w:rStyle w:val="Hyperlink"/>
@@ -4344,7 +4204,7 @@
             <w:noProof/>
             <w:webHidden/>
           </w:rPr>
-          <w:instrText xml:space="preserve"> PAGEREF _Toc160220975 \h </w:instrText>
+          <w:instrText xml:space="preserve"> PAGEREF _Toc161069528 \h </w:instrText>
         </w:r>
         <w:r>
           <w:rPr>
@@ -4364,7 +4224,7 @@
             <w:noProof/>
             <w:webHidden/>
           </w:rPr>
-          <w:t>1</w:t>
+          <w:t>14</w:t>
         </w:r>
         <w:r>
           <w:rPr>
@@ -4387,7 +4247,7 @@
           <w14:ligatures w14:val="standardContextual"/>
         </w:rPr>
       </w:pPr>
-      <w:hyperlink w:anchor="_Toc160220976" w:history="1">
+      <w:hyperlink w:anchor="_Toc161069529" w:history="1">
         <w:r>
           <w:rPr>
             <w:rStyle w:val="Hyperlink"/>
@@ -4414,7 +4274,7 @@
             <w:noProof/>
             <w:webHidden/>
           </w:rPr>
-          <w:instrText xml:space="preserve"> PAGEREF _Toc160220976 \h </w:instrText>
+          <w:instrText xml:space="preserve"> PAGEREF _Toc161069529 \h </w:instrText>
         </w:r>
         <w:r>
           <w:rPr>
@@ -4434,7 +4294,7 @@
             <w:noProof/>
             <w:webHidden/>
           </w:rPr>
-          <w:t>1</w:t>
+          <w:t>14</w:t>
         </w:r>
         <w:r>
           <w:rPr>
@@ -4458,7 +4318,7 @@
           <w14:ligatures w14:val="standardContextual"/>
         </w:rPr>
       </w:pPr>
-      <w:hyperlink w:anchor="_Toc160220977" w:history="1">
+      <w:hyperlink w:anchor="_Toc161069530" w:history="1">
         <w:r>
           <w:rPr>
             <w:rStyle w:val="Hyperlink"/>
@@ -4485,7 +4345,7 @@
             <w:noProof/>
             <w:webHidden/>
           </w:rPr>
-          <w:instrText xml:space="preserve"> PAGEREF _Toc160220977 \h </w:instrText>
+          <w:instrText xml:space="preserve"> PAGEREF _Toc161069530 \h </w:instrText>
         </w:r>
         <w:r>
           <w:rPr>
@@ -4505,7 +4365,7 @@
             <w:noProof/>
             <w:webHidden/>
           </w:rPr>
-          <w:t>1</w:t>
+          <w:t>14</w:t>
         </w:r>
         <w:r>
           <w:rPr>
@@ -4528,7 +4388,7 @@
           <w14:ligatures w14:val="standardContextual"/>
         </w:rPr>
       </w:pPr>
-      <w:hyperlink w:anchor="_Toc160220978" w:history="1">
+      <w:hyperlink w:anchor="_Toc161069531" w:history="1">
         <w:r>
           <w:rPr>
             <w:rStyle w:val="Hyperlink"/>
@@ -4555,7 +4415,7 @@
             <w:noProof/>
             <w:webHidden/>
           </w:rPr>
-          <w:instrText xml:space="preserve"> PAGEREF _Toc160220978 \h </w:instrText>
+          <w:instrText xml:space="preserve"> PAGEREF _Toc161069531 \h </w:instrText>
         </w:r>
         <w:r>
           <w:rPr>
@@ -4575,7 +4435,7 @@
             <w:noProof/>
             <w:webHidden/>
           </w:rPr>
-          <w:t>1</w:t>
+          <w:t>14</w:t>
         </w:r>
         <w:r>
           <w:rPr>
@@ -4599,7 +4459,7 @@
           <w14:ligatures w14:val="standardContextual"/>
         </w:rPr>
       </w:pPr>
-      <w:hyperlink w:anchor="_Toc160220979" w:history="1">
+      <w:hyperlink w:anchor="_Toc161069532" w:history="1">
         <w:r>
           <w:rPr>
             <w:rStyle w:val="Hyperlink"/>
@@ -4626,7 +4486,7 @@
             <w:noProof/>
             <w:webHidden/>
           </w:rPr>
-          <w:instrText xml:space="preserve"> PAGEREF _Toc160220979 \h </w:instrText>
+          <w:instrText xml:space="preserve"> PAGEREF _Toc161069532 \h </w:instrText>
         </w:r>
         <w:r>
           <w:rPr>
@@ -4646,7 +4506,7 @@
             <w:noProof/>
             <w:webHidden/>
           </w:rPr>
-          <w:t>1</w:t>
+          <w:t>14</w:t>
         </w:r>
         <w:r>
           <w:rPr>
@@ -4669,7 +4529,7 @@
           <w14:ligatures w14:val="standardContextual"/>
         </w:rPr>
       </w:pPr>
-      <w:hyperlink w:anchor="_Toc160220980" w:history="1">
+      <w:hyperlink w:anchor="_Toc161069533" w:history="1">
         <w:r>
           <w:rPr>
             <w:rStyle w:val="Hyperlink"/>
@@ -4696,7 +4556,7 @@
             <w:noProof/>
             <w:webHidden/>
           </w:rPr>
-          <w:instrText xml:space="preserve"> PAGEREF _Toc160220980 \h </w:instrText>
+          <w:instrText xml:space="preserve"> PAGEREF _Toc161069533 \h </w:instrText>
         </w:r>
         <w:r>
           <w:rPr>
@@ -4716,7 +4576,7 @@
             <w:noProof/>
             <w:webHidden/>
           </w:rPr>
-          <w:t>1</w:t>
+          <w:t>14</w:t>
         </w:r>
         <w:r>
           <w:rPr>
@@ -4739,7 +4599,7 @@
           <w14:ligatures w14:val="standardContextual"/>
         </w:rPr>
       </w:pPr>
-      <w:hyperlink w:anchor="_Toc160220981" w:history="1">
+      <w:hyperlink w:anchor="_Toc161069534" w:history="1">
         <w:r>
           <w:rPr>
             <w:rStyle w:val="Hyperlink"/>
@@ -4766,7 +4626,7 @@
             <w:noProof/>
             <w:webHidden/>
           </w:rPr>
-          <w:instrText xml:space="preserve"> PAGEREF _Toc160220981 \h </w:instrText>
+          <w:instrText xml:space="preserve"> PAGEREF _Toc161069534 \h </w:instrText>
         </w:r>
         <w:r>
           <w:rPr>
@@ -4786,7 +4646,7 @@
             <w:noProof/>
             <w:webHidden/>
           </w:rPr>
-          <w:t>1</w:t>
+          <w:t>14</w:t>
         </w:r>
         <w:r>
           <w:rPr>
@@ -4810,7 +4670,7 @@
           <w14:ligatures w14:val="standardContextual"/>
         </w:rPr>
       </w:pPr>
-      <w:hyperlink w:anchor="_Toc160220982" w:history="1">
+      <w:hyperlink w:anchor="_Toc161069535" w:history="1">
         <w:r>
           <w:rPr>
             <w:rStyle w:val="Hyperlink"/>
@@ -4837,7 +4697,7 @@
             <w:noProof/>
             <w:webHidden/>
           </w:rPr>
-          <w:instrText xml:space="preserve"> PAGEREF _Toc160220982 \h </w:instrText>
+          <w:instrText xml:space="preserve"> PAGEREF _Toc161069535 \h </w:instrText>
         </w:r>
         <w:r>
           <w:rPr>
@@ -4857,7 +4717,7 @@
             <w:noProof/>
             <w:webHidden/>
           </w:rPr>
-          <w:t>2</w:t>
+          <w:t>15</w:t>
         </w:r>
         <w:r>
           <w:rPr>
@@ -4897,7 +4757,7 @@
           <w:szCs w:val="26"/>
         </w:rPr>
       </w:pPr>
-      <w:bookmarkStart w:id="3" w:name="_Toc160220951"/>
+      <w:bookmarkStart w:id="3" w:name="_Toc161069506"/>
       <w:r>
         <w:lastRenderedPageBreak/>
         <w:t>DANH MỤC HÌNH VẼ</w:t>
@@ -4939,7 +4799,7 @@
         </w:rPr>
         <w:fldChar w:fldCharType="separate"/>
       </w:r>
-      <w:hyperlink w:anchor="_Toc160219432" w:history="1">
+      <w:hyperlink w:anchor="_Toc161060446" w:history="1">
         <w:r>
           <w:rPr>
             <w:rStyle w:val="Hyperlink"/>
@@ -4974,7 +4834,7 @@
             <w:noProof/>
             <w:webHidden/>
           </w:rPr>
-          <w:instrText xml:space="preserve"> PAGEREF _Toc160219432 \h </w:instrText>
+          <w:instrText xml:space="preserve"> PAGEREF _Toc161060446 \h </w:instrText>
         </w:r>
         <w:r>
           <w:rPr>
@@ -4994,7 +4854,7 @@
             <w:noProof/>
             <w:webHidden/>
           </w:rPr>
-          <w:t>1</w:t>
+          <w:t>3</w:t>
         </w:r>
         <w:r>
           <w:rPr>
@@ -5020,7 +4880,7 @@
           <w14:ligatures w14:val="standardContextual"/>
         </w:rPr>
       </w:pPr>
-      <w:hyperlink w:anchor="_Toc160219433" w:history="1">
+      <w:hyperlink w:anchor="_Toc161060447" w:history="1">
         <w:r>
           <w:rPr>
             <w:rStyle w:val="Hyperlink"/>
@@ -5055,7 +4915,7 @@
             <w:noProof/>
             <w:webHidden/>
           </w:rPr>
-          <w:instrText xml:space="preserve"> PAGEREF _Toc160219433 \h </w:instrText>
+          <w:instrText xml:space="preserve"> PAGEREF _Toc161060447 \h </w:instrText>
         </w:r>
         <w:r>
           <w:rPr>
@@ -5075,7 +4935,7 @@
             <w:noProof/>
             <w:webHidden/>
           </w:rPr>
-          <w:t>1</w:t>
+          <w:t>4</w:t>
         </w:r>
         <w:r>
           <w:rPr>
@@ -5101,7 +4961,7 @@
           <w14:ligatures w14:val="standardContextual"/>
         </w:rPr>
       </w:pPr>
-      <w:hyperlink w:anchor="_Toc160219434" w:history="1">
+      <w:hyperlink w:anchor="_Toc161060448" w:history="1">
         <w:r>
           <w:rPr>
             <w:rStyle w:val="Hyperlink"/>
@@ -5136,7 +4996,7 @@
             <w:noProof/>
             <w:webHidden/>
           </w:rPr>
-          <w:instrText xml:space="preserve"> PAGEREF _Toc160219434 \h </w:instrText>
+          <w:instrText xml:space="preserve"> PAGEREF _Toc161060448 \h </w:instrText>
         </w:r>
         <w:r>
           <w:rPr>
@@ -5156,7 +5016,175 @@
             <w:noProof/>
             <w:webHidden/>
           </w:rPr>
-          <w:t>1</w:t>
+          <w:t>5</w:t>
+        </w:r>
+        <w:r>
+          <w:rPr>
+            <w:noProof/>
+            <w:webHidden/>
+          </w:rPr>
+          <w:fldChar w:fldCharType="end"/>
+        </w:r>
+      </w:hyperlink>
+    </w:p>
+    <w:p>
+      <w:pPr>
+        <w:pStyle w:val="TableofFigures"/>
+        <w:tabs>
+          <w:tab w:val="right" w:leader="dot" w:pos="8777"/>
+        </w:tabs>
+        <w:rPr>
+          <w:rFonts w:asciiTheme="minorHAnsi" w:eastAsiaTheme="minorEastAsia" w:hAnsiTheme="minorHAnsi"/>
+          <w:noProof/>
+          <w:kern w:val="2"/>
+          <w:sz w:val="22"/>
+          <w:szCs w:val="22"/>
+          <w14:ligatures w14:val="standardContextual"/>
+        </w:rPr>
+      </w:pPr>
+      <w:hyperlink w:anchor="_Toc161060449" w:history="1">
+        <w:r>
+          <w:rPr>
+            <w:rStyle w:val="Hyperlink"/>
+            <w:noProof/>
+          </w:rPr>
+          <w:t>Hình 2.4</w:t>
+        </w:r>
+        <w:r>
+          <w:rPr>
+            <w:rStyle w:val="Hyperlink"/>
+            <w:noProof/>
+            <w:lang w:val="vi-VN"/>
+          </w:rPr>
+          <w:t>: Quy trình tìm kiếm câu trả lời cho câu hỏi của Retriever-Generator</w:t>
+        </w:r>
+        <w:r>
+          <w:rPr>
+            <w:noProof/>
+            <w:webHidden/>
+          </w:rPr>
+          <w:tab/>
+        </w:r>
+        <w:r>
+          <w:rPr>
+            <w:noProof/>
+            <w:webHidden/>
+          </w:rPr>
+          <w:fldChar w:fldCharType="begin"/>
+        </w:r>
+        <w:r>
+          <w:rPr>
+            <w:noProof/>
+            <w:webHidden/>
+          </w:rPr>
+          <w:instrText xml:space="preserve"> PAGEREF _Toc161060449 \h </w:instrText>
+        </w:r>
+        <w:r>
+          <w:rPr>
+            <w:noProof/>
+            <w:webHidden/>
+          </w:rPr>
+        </w:r>
+        <w:r>
+          <w:rPr>
+            <w:noProof/>
+            <w:webHidden/>
+          </w:rPr>
+          <w:fldChar w:fldCharType="separate"/>
+        </w:r>
+        <w:r>
+          <w:rPr>
+            <w:noProof/>
+            <w:webHidden/>
+          </w:rPr>
+          <w:t>7</w:t>
+        </w:r>
+        <w:r>
+          <w:rPr>
+            <w:noProof/>
+            <w:webHidden/>
+          </w:rPr>
+          <w:fldChar w:fldCharType="end"/>
+        </w:r>
+      </w:hyperlink>
+    </w:p>
+    <w:p>
+      <w:pPr>
+        <w:pStyle w:val="TableofFigures"/>
+        <w:tabs>
+          <w:tab w:val="right" w:leader="dot" w:pos="8777"/>
+        </w:tabs>
+        <w:rPr>
+          <w:rFonts w:asciiTheme="minorHAnsi" w:eastAsiaTheme="minorEastAsia" w:hAnsiTheme="minorHAnsi"/>
+          <w:noProof/>
+          <w:kern w:val="2"/>
+          <w:sz w:val="22"/>
+          <w:szCs w:val="22"/>
+          <w14:ligatures w14:val="standardContextual"/>
+        </w:rPr>
+      </w:pPr>
+      <w:hyperlink w:anchor="_Toc161060450" w:history="1">
+        <w:r>
+          <w:rPr>
+            <w:rStyle w:val="Hyperlink"/>
+            <w:noProof/>
+          </w:rPr>
+          <w:t>Hình 2.5: Cấu trúc project</w:t>
+        </w:r>
+        <w:r>
+          <w:rPr>
+            <w:rStyle w:val="Hyperlink"/>
+            <w:noProof/>
+          </w:rPr>
+          <w:t xml:space="preserve"> </w:t>
+        </w:r>
+        <w:r>
+          <w:rPr>
+            <w:rStyle w:val="Hyperlink"/>
+            <w:noProof/>
+          </w:rPr>
+          <w:t>sử dụng Express</w:t>
+        </w:r>
+        <w:r>
+          <w:rPr>
+            <w:noProof/>
+            <w:webHidden/>
+          </w:rPr>
+          <w:tab/>
+        </w:r>
+        <w:r>
+          <w:rPr>
+            <w:noProof/>
+            <w:webHidden/>
+          </w:rPr>
+          <w:fldChar w:fldCharType="begin"/>
+        </w:r>
+        <w:r>
+          <w:rPr>
+            <w:noProof/>
+            <w:webHidden/>
+          </w:rPr>
+          <w:instrText xml:space="preserve"> PAGEREF _Toc161060450 \h </w:instrText>
+        </w:r>
+        <w:r>
+          <w:rPr>
+            <w:noProof/>
+            <w:webHidden/>
+          </w:rPr>
+        </w:r>
+        <w:r>
+          <w:rPr>
+            <w:noProof/>
+            <w:webHidden/>
+          </w:rPr>
+          <w:fldChar w:fldCharType="separate"/>
+        </w:r>
+        <w:r>
+          <w:rPr>
+            <w:noProof/>
+            <w:webHidden/>
+          </w:rPr>
+          <w:t>11</w:t>
         </w:r>
         <w:r>
           <w:rPr>
@@ -5209,7 +5237,7 @@
           <w:lang w:val="en-US"/>
         </w:rPr>
       </w:pPr>
-      <w:bookmarkStart w:id="4" w:name="_Toc160220952"/>
+      <w:bookmarkStart w:id="4" w:name="_Toc161069507"/>
       <w:r>
         <w:lastRenderedPageBreak/>
         <w:t xml:space="preserve">DANH MỤC </w:t>
@@ -5353,7 +5381,7 @@
         </w:numPr>
         <w:jc w:val="center"/>
       </w:pPr>
-      <w:bookmarkStart w:id="5" w:name="_Toc160220953"/>
+      <w:bookmarkStart w:id="5" w:name="_Toc161069508"/>
       <w:r>
         <w:lastRenderedPageBreak/>
         <w:t>DANH MỤC CÁC CHỮ VIẾT TẮT</w:t>
@@ -5654,7 +5682,7 @@
       <w:pPr>
         <w:pStyle w:val="Heading1"/>
       </w:pPr>
-      <w:bookmarkStart w:id="6" w:name="_Toc160220954"/>
+      <w:bookmarkStart w:id="6" w:name="_Toc161069509"/>
       <w:r>
         <w:lastRenderedPageBreak/>
         <w:t>MỞ ĐẦU</w:t>
@@ -5671,7 +5699,7 @@
       <w:pPr>
         <w:pStyle w:val="Heading2"/>
       </w:pPr>
-      <w:bookmarkStart w:id="7" w:name="_Toc160220955"/>
+      <w:bookmarkStart w:id="7" w:name="_Toc161069510"/>
       <w:r>
         <w:t>Lý do chọn đề tài</w:t>
       </w:r>
@@ -5712,7 +5740,7 @@
       <w:pPr>
         <w:pStyle w:val="Heading2"/>
       </w:pPr>
-      <w:bookmarkStart w:id="8" w:name="_Toc160220956"/>
+      <w:bookmarkStart w:id="8" w:name="_Toc161069511"/>
       <w:r>
         <w:t>Mục tiêu thực hiện đề tài</w:t>
       </w:r>
@@ -5733,7 +5761,7 @@
           <w:lang w:val="en-US"/>
         </w:rPr>
       </w:pPr>
-      <w:bookmarkStart w:id="9" w:name="_Toc160220958"/>
+      <w:bookmarkStart w:id="9" w:name="_Toc161069512"/>
       <w:r>
         <w:rPr>
           <w:lang w:val="en-US"/>
@@ -5757,7 +5785,7 @@
           <w:lang w:val="en-US"/>
         </w:rPr>
       </w:pPr>
-      <w:bookmarkStart w:id="10" w:name="_Toc160220960"/>
+      <w:bookmarkStart w:id="10" w:name="_Toc161069513"/>
       <w:r>
         <w:rPr>
           <w:lang w:val="en-US"/>
@@ -5781,7 +5809,7 @@
           <w:lang w:val="en-US"/>
         </w:rPr>
       </w:pPr>
-      <w:bookmarkStart w:id="11" w:name="_Toc160220961"/>
+      <w:bookmarkStart w:id="11" w:name="_Toc161069514"/>
       <w:r>
         <w:rPr>
           <w:lang w:val="en-US"/>
@@ -5824,7 +5852,7 @@
           <w:lang w:val="en-US"/>
         </w:rPr>
       </w:pPr>
-      <w:bookmarkStart w:id="12" w:name="_Toc160220962"/>
+      <w:bookmarkStart w:id="12" w:name="_Toc161069515"/>
       <w:r>
         <w:rPr>
           <w:lang w:val="en-US"/>
@@ -5841,7 +5869,7 @@
           <w:lang w:val="en-US"/>
         </w:rPr>
       </w:pPr>
-      <w:bookmarkStart w:id="13" w:name="_Toc160220963"/>
+      <w:bookmarkStart w:id="13" w:name="_Toc161069516"/>
       <w:r>
         <w:rPr>
           <w:lang w:val="en-US"/>
@@ -5877,7 +5905,7 @@
         <w:pStyle w:val="Heading3"/>
       </w:pPr>
       <w:bookmarkStart w:id="15" w:name="_Toc226976765"/>
-      <w:bookmarkStart w:id="16" w:name="_Toc160220964"/>
+      <w:bookmarkStart w:id="16" w:name="_Toc161069517"/>
       <w:r>
         <w:t>Hệ thống hỏi đáp mở là gì?</w:t>
       </w:r>
@@ -5937,7 +5965,7 @@
         <w:pStyle w:val="Heading3"/>
       </w:pPr>
       <w:bookmarkStart w:id="17" w:name="_Toc2135893499"/>
-      <w:bookmarkStart w:id="18" w:name="_Toc160220965"/>
+      <w:bookmarkStart w:id="18" w:name="_Toc161069518"/>
       <w:r>
         <w:t>Các loại hệ thống hỏi đáp mở trong ODQA</w:t>
       </w:r>
@@ -6047,7 +6075,7 @@
       <w:pPr>
         <w:pStyle w:val="Caption"/>
       </w:pPr>
-      <w:bookmarkStart w:id="19" w:name="_Toc160219432"/>
+      <w:bookmarkStart w:id="19" w:name="_Toc161060446"/>
       <w:r>
         <w:t xml:space="preserve">Hình </w:t>
       </w:r>
@@ -6110,7 +6138,7 @@
           <w:lang w:val="vi-VN"/>
         </w:rPr>
       </w:pPr>
-      <w:bookmarkStart w:id="20" w:name="_Toc160220966"/>
+      <w:bookmarkStart w:id="20" w:name="_Toc161069519"/>
       <w:r>
         <w:rPr>
           <w:lang w:val="vi-VN"/>
@@ -6182,6 +6210,7 @@
         </w:numPr>
       </w:pPr>
       <w:r>
+        <w:lastRenderedPageBreak/>
         <w:t>Ở giai đoạn này, hệ thống cần xác định các tài liệu, văn bản hoặc nguồn thông tin ngoại vi chứa thông tin liên quan đến câu hỏi.</w:t>
       </w:r>
     </w:p>
@@ -6301,7 +6330,7 @@
       <w:pPr>
         <w:pStyle w:val="Caption"/>
       </w:pPr>
-      <w:bookmarkStart w:id="21" w:name="_Toc160219433"/>
+      <w:bookmarkStart w:id="21" w:name="_Toc161060447"/>
       <w:r>
         <w:t xml:space="preserve">Hình </w:t>
       </w:r>
@@ -6381,6 +6410,7 @@
         <w:rPr>
           <w:noProof/>
         </w:rPr>
+        <w:lastRenderedPageBreak/>
         <w:drawing>
           <wp:inline distT="0" distB="0" distL="114300" distR="114300" wp14:anchorId="66C59B1C" wp14:editId="45DC6E7E">
             <wp:extent cx="3657600" cy="3657600"/>
@@ -6428,7 +6458,7 @@
       <w:pPr>
         <w:pStyle w:val="Caption"/>
       </w:pPr>
-      <w:bookmarkStart w:id="22" w:name="_Toc160219434"/>
+      <w:bookmarkStart w:id="22" w:name="_Toc161060448"/>
       <w:r>
         <w:t xml:space="preserve">Hình </w:t>
       </w:r>
@@ -6528,6 +6558,7 @@
         <w:pStyle w:val="Nidungvnbn"/>
       </w:pPr>
       <w:r>
+        <w:lastRenderedPageBreak/>
         <w:t>Mô hình Reader là một phần quan trọng của hệ thống hỏi đáp mở, chịu trách nhiệm đọc và hiểu nội dung của văn bản để tìm kiếm thông tin cần thiết để trả lời các câu hỏi từ người dùng. Mục tiêu chính của mô hình là hiểu và rút trích thông tin ý nghĩa từ văn bản nguồn để tạo ra câu trả lời chính xác.</w:t>
       </w:r>
     </w:p>
@@ -6639,6 +6670,7 @@
           <w:noProof/>
           <w:lang w:eastAsia="zh-CN" w:bidi="ar"/>
         </w:rPr>
+        <w:lastRenderedPageBreak/>
         <w:drawing>
           <wp:inline distT="0" distB="0" distL="114300" distR="114300" wp14:anchorId="18FF82F0" wp14:editId="1D4EFA2C">
             <wp:extent cx="4572000" cy="2010410"/>
@@ -6686,6 +6718,7 @@
       <w:pPr>
         <w:pStyle w:val="Caption"/>
       </w:pPr>
+      <w:bookmarkStart w:id="24" w:name="_Toc161060449"/>
       <w:r>
         <w:t xml:space="preserve">Hình </w:t>
       </w:r>
@@ -6734,6 +6767,7 @@
         </w:rPr>
         <w:t>: Quy trình tìm kiếm câu trả lời cho câu hỏi của Retriever-Generator</w:t>
       </w:r>
+      <w:bookmarkEnd w:id="24"/>
     </w:p>
     <w:p>
       <w:pPr>
@@ -6848,24 +6882,25 @@
           <w:lang w:val="vi-VN"/>
         </w:rPr>
       </w:pPr>
-      <w:bookmarkStart w:id="24" w:name="_Toc160220967"/>
-      <w:r>
-        <w:rPr>
-          <w:lang w:val="vi-VN"/>
-        </w:rPr>
+      <w:bookmarkStart w:id="25" w:name="_Toc161069520"/>
+      <w:r>
+        <w:rPr>
+          <w:lang w:val="vi-VN"/>
+        </w:rPr>
+        <w:lastRenderedPageBreak/>
         <w:t xml:space="preserve">… </w:t>
       </w:r>
-      <w:commentRangeStart w:id="25"/>
-      <w:commentRangeEnd w:id="25"/>
+      <w:commentRangeStart w:id="26"/>
+      <w:commentRangeEnd w:id="26"/>
       <w:r>
         <w:rPr>
           <w:rStyle w:val="CommentReference"/>
           <w:b w:val="0"/>
           <w:i w:val="0"/>
         </w:rPr>
-        <w:commentReference w:id="25"/>
-      </w:r>
-      <w:bookmarkEnd w:id="24"/>
+        <w:commentReference w:id="26"/>
+      </w:r>
+      <w:bookmarkEnd w:id="25"/>
     </w:p>
     <w:p>
       <w:pPr>
@@ -6924,7 +6959,6 @@
           <w:sz w:val="26"/>
           <w:szCs w:val="26"/>
         </w:rPr>
-        <w:lastRenderedPageBreak/>
         <w:t>Phương pháp tìm kiếm thông tin</w:t>
       </w:r>
     </w:p>
@@ -7103,6 +7137,7 @@
         <w:pStyle w:val="Nidungvnbn"/>
       </w:pPr>
       <w:r>
+        <w:lastRenderedPageBreak/>
         <w:t xml:space="preserve">     </w:t>
       </w:r>
       <w:r>
@@ -7155,7 +7190,6 @@
         <w:pStyle w:val="Nidungvnbn"/>
       </w:pPr>
       <w:r>
-        <w:lastRenderedPageBreak/>
         <w:t xml:space="preserve">Bước </w:t>
       </w:r>
       <w:r>
@@ -7332,24 +7366,25 @@
           <w:lang w:val="en-US"/>
         </w:rPr>
       </w:pPr>
-      <w:bookmarkStart w:id="26" w:name="_Toc160220968"/>
+      <w:bookmarkStart w:id="27" w:name="_Toc161069521"/>
       <w:r>
         <w:rPr>
           <w:lang w:val="en-US"/>
         </w:rPr>
+        <w:lastRenderedPageBreak/>
         <w:t>Module Website</w:t>
       </w:r>
-      <w:bookmarkEnd w:id="26"/>
+      <w:bookmarkEnd w:id="27"/>
     </w:p>
     <w:p>
       <w:pPr>
         <w:pStyle w:val="Heading3"/>
       </w:pPr>
-      <w:bookmarkStart w:id="27" w:name="_Toc160220969"/>
+      <w:bookmarkStart w:id="28" w:name="_Toc161069522"/>
       <w:r>
         <w:t>MongoDB và Mongoose</w:t>
       </w:r>
-      <w:bookmarkEnd w:id="27"/>
+      <w:bookmarkEnd w:id="28"/>
     </w:p>
     <w:p>
       <w:pPr>
@@ -7370,11 +7405,7 @@
         <w:t xml:space="preserve"> hay còn được gọi</w:t>
       </w:r>
       <w:r>
-        <w:t xml:space="preserve"> một dạng NoSQL database. Vì thế, MongoDB sẽ tránh cấu trúc table-based của relational database để thích ứng với các tài liệu như JSON có một schema rất linh hoạt gọi là BSON. MongoDB sử dụng lưu trữ dữ liệu dưới dạng Document JSON nên mỗi một </w:t>
-      </w:r>
-      <w:r>
-        <w:lastRenderedPageBreak/>
-        <w:t>collection sẽ các các kích cỡ và các document khác nhau. Các dữ liệu được lưu trữ trong document kiểu JSON nên</w:t>
+        <w:t xml:space="preserve"> một dạng NoSQL database. Vì thế, MongoDB sẽ tránh cấu trúc table-based của relational database để thích ứng với các tài liệu như JSON có một schema rất linh hoạt gọi là BSON. MongoDB sử dụng lưu trữ dữ liệu dưới dạng Document JSON nên mỗi một collection sẽ các các kích cỡ và các document khác nhau. Các dữ liệu được lưu trữ trong document kiểu JSON nên</w:t>
       </w:r>
       <w:r>
         <w:t xml:space="preserve"> tốc độ</w:t>
@@ -7401,6 +7432,7 @@
           <w:ilvl w:val="0"/>
           <w:numId w:val="24"/>
         </w:numPr>
+        <w:ind w:left="644"/>
       </w:pPr>
       <w:r>
         <w:t>Ưu điểm</w:t>
@@ -7413,6 +7445,7 @@
           <w:ilvl w:val="0"/>
           <w:numId w:val="25"/>
         </w:numPr>
+        <w:ind w:left="1004"/>
       </w:pPr>
       <w:r>
         <w:t>Dữ liệu lữu trữ phi cấu trúc, không có tính ràng buộc, hiệu suất lớn, dễ dàng mở rộng và lưu trữ.</w:t>
@@ -7425,6 +7458,7 @@
           <w:ilvl w:val="0"/>
           <w:numId w:val="25"/>
         </w:numPr>
+        <w:ind w:left="1004"/>
       </w:pPr>
       <w:r>
         <w:t>Dữ liệu được ghi đệm (cache) lên RAM, hạn chế truy cập vào phần cứng nên tốc độ đọc và ghi cao.</w:t>
@@ -7437,6 +7471,7 @@
           <w:ilvl w:val="0"/>
           <w:numId w:val="24"/>
         </w:numPr>
+        <w:ind w:left="644"/>
       </w:pPr>
       <w:r>
         <w:t>Nhược điểm</w:t>
@@ -7449,6 +7484,7 @@
           <w:ilvl w:val="0"/>
           <w:numId w:val="27"/>
         </w:numPr>
+        <w:ind w:left="1004"/>
       </w:pPr>
       <w:r>
         <w:t xml:space="preserve">Không được sử </w:t>
@@ -7464,6 +7500,7 @@
           <w:ilvl w:val="0"/>
           <w:numId w:val="27"/>
         </w:numPr>
+        <w:ind w:left="1004"/>
       </w:pPr>
       <w:r>
         <w:t>Dữ liệu lấy RAM làm trọng tâm hoạt động vì vậy hoạt động yêu cầu một bộ nhớ RAM lớn.</w:t>
@@ -7476,6 +7513,7 @@
           <w:ilvl w:val="0"/>
           <w:numId w:val="27"/>
         </w:numPr>
+        <w:ind w:left="1004"/>
       </w:pPr>
       <w:r>
         <w:t>Khả năng mất dữ liệu khá cao do mọi thay đổi về dữ liệu mặc định đều chưa được ghi xuống ở cứng ngay lập tức.</w:t>
@@ -7502,6 +7540,7 @@
         <w:pStyle w:val="Heading4"/>
       </w:pPr>
       <w:r>
+        <w:lastRenderedPageBreak/>
         <w:t>Ưu và nhược điểm của Mongoose:</w:t>
       </w:r>
     </w:p>
@@ -7512,6 +7551,7 @@
           <w:ilvl w:val="0"/>
           <w:numId w:val="28"/>
         </w:numPr>
+        <w:ind w:left="644"/>
       </w:pPr>
       <w:r>
         <w:t>Ưu điểm</w:t>
@@ -7524,6 +7564,7 @@
           <w:ilvl w:val="0"/>
           <w:numId w:val="29"/>
         </w:numPr>
+        <w:ind w:left="1004"/>
       </w:pPr>
       <w:r>
         <w:t xml:space="preserve">Mongoose </w:t>
@@ -7557,6 +7598,7 @@
           <w:ilvl w:val="0"/>
           <w:numId w:val="29"/>
         </w:numPr>
+        <w:ind w:left="1004"/>
       </w:pPr>
       <w:r>
         <w:t>Tiền định nghĩa</w:t>
@@ -7575,6 +7617,7 @@
           <w:ilvl w:val="0"/>
           <w:numId w:val="29"/>
         </w:numPr>
+        <w:ind w:left="1004"/>
       </w:pPr>
       <w:r>
         <w:t>Cho phép áp dụng tính ràng buộc lên mỗi document trong collection.</w:t>
@@ -7587,6 +7630,7 @@
           <w:ilvl w:val="0"/>
           <w:numId w:val="28"/>
         </w:numPr>
+        <w:ind w:left="644"/>
       </w:pPr>
       <w:r>
         <w:t>Nhược điểm</w:t>
@@ -7599,9 +7643,9 @@
           <w:ilvl w:val="0"/>
           <w:numId w:val="30"/>
         </w:numPr>
-      </w:pPr>
-      <w:r>
-        <w:lastRenderedPageBreak/>
+        <w:ind w:left="1080"/>
+      </w:pPr>
+      <w:r>
         <w:t>Chậm hơn so với việc sử dụng trực tiếp MongoDB.</w:t>
       </w:r>
     </w:p>
@@ -7612,6 +7656,7 @@
           <w:ilvl w:val="0"/>
           <w:numId w:val="30"/>
         </w:numPr>
+        <w:ind w:left="1080"/>
       </w:pPr>
       <w:r>
         <w:t>Mongoose thêm một lớp trừu tượng (abstraction layer), điều này làm tăng độ phức tạp (complexity) của ứng dụng.</w:t>
@@ -7621,11 +7666,11 @@
       <w:pPr>
         <w:pStyle w:val="Heading3"/>
       </w:pPr>
-      <w:bookmarkStart w:id="28" w:name="_Toc160220970"/>
+      <w:bookmarkStart w:id="29" w:name="_Toc161069523"/>
       <w:r>
         <w:t>ExpressJS</w:t>
       </w:r>
-      <w:bookmarkEnd w:id="28"/>
+      <w:bookmarkEnd w:id="29"/>
     </w:p>
     <w:p>
       <w:pPr>
@@ -7640,34 +7685,286 @@
         <w:pStyle w:val="Nidungvnbn"/>
       </w:pPr>
       <w:r>
-        <w:t>…</w:t>
-      </w:r>
+        <w:t>ExpressJS là một web framework tối giản và linh hoạt cho NodeJS, cung cấp các tính năng mạnh</w:t>
+      </w:r>
+      <w:r>
+        <w:t xml:space="preserve"> mẽ để phát triển các ứng dụng web và di động.</w:t>
+      </w:r>
+    </w:p>
+    <w:p>
+      <w:pPr>
+        <w:pStyle w:val="Caption"/>
+        <w:keepNext/>
+      </w:pPr>
+      <w:r>
+        <w:drawing>
+          <wp:inline distT="0" distB="0" distL="0" distR="0" wp14:anchorId="052BE463" wp14:editId="1EC2551E">
+            <wp:extent cx="5579745" cy="3252470"/>
+            <wp:effectExtent l="0" t="0" r="1905" b="0"/>
+            <wp:docPr id="744097767" name="Picture 2"/>
+            <wp:cNvGraphicFramePr>
+              <a:graphicFrameLocks xmlns:a="http://schemas.openxmlformats.org/drawingml/2006/main" noChangeAspect="1"/>
+            </wp:cNvGraphicFramePr>
+            <a:graphic xmlns:a="http://schemas.openxmlformats.org/drawingml/2006/main">
+              <a:graphicData uri="http://schemas.openxmlformats.org/drawingml/2006/picture">
+                <pic:pic xmlns:pic="http://schemas.openxmlformats.org/drawingml/2006/picture">
+                  <pic:nvPicPr>
+                    <pic:cNvPr id="0" name="Picture 2"/>
+                    <pic:cNvPicPr>
+                      <a:picLocks noChangeAspect="1" noChangeArrowheads="1"/>
+                    </pic:cNvPicPr>
+                  </pic:nvPicPr>
+                  <pic:blipFill>
+                    <a:blip r:embed="rId21" cstate="print">
+                      <a:extLst>
+                        <a:ext uri="{28A0092B-C50C-407E-A947-70E740481C1C}">
+                          <a14:useLocalDpi xmlns:a14="http://schemas.microsoft.com/office/drawing/2010/main" val="0"/>
+                        </a:ext>
+                      </a:extLst>
+                    </a:blip>
+                    <a:srcRect/>
+                    <a:stretch>
+                      <a:fillRect/>
+                    </a:stretch>
+                  </pic:blipFill>
+                  <pic:spPr bwMode="auto">
+                    <a:xfrm>
+                      <a:off x="0" y="0"/>
+                      <a:ext cx="5579745" cy="3252470"/>
+                    </a:xfrm>
+                    <a:prstGeom prst="rect">
+                      <a:avLst/>
+                    </a:prstGeom>
+                    <a:noFill/>
+                    <a:ln>
+                      <a:noFill/>
+                    </a:ln>
+                  </pic:spPr>
+                </pic:pic>
+              </a:graphicData>
+            </a:graphic>
+          </wp:inline>
+        </w:drawing>
+      </w:r>
+    </w:p>
+    <w:p>
+      <w:pPr>
+        <w:pStyle w:val="Caption"/>
+      </w:pPr>
+      <w:bookmarkStart w:id="30" w:name="_Toc161060450"/>
+      <w:r>
+        <w:t xml:space="preserve">Hình </w:t>
+      </w:r>
+      <w:r>
+        <w:fldChar w:fldCharType="begin"/>
+      </w:r>
+      <w:r>
+        <w:instrText xml:space="preserve"> STYLEREF 1 \s </w:instrText>
+      </w:r>
+      <w:r>
+        <w:fldChar w:fldCharType="separate"/>
+      </w:r>
+      <w:r>
+        <w:rPr>
+          <w:noProof/>
+        </w:rPr>
+        <w:t>2</w:t>
+      </w:r>
+      <w:r>
+        <w:fldChar w:fldCharType="end"/>
+      </w:r>
+      <w:r>
+        <w:t>.</w:t>
+      </w:r>
+      <w:r>
+        <w:fldChar w:fldCharType="begin"/>
+      </w:r>
+      <w:r>
+        <w:instrText xml:space="preserve"> SEQ Hình \* ARABIC \s 1 </w:instrText>
+      </w:r>
+      <w:r>
+        <w:fldChar w:fldCharType="separate"/>
+      </w:r>
+      <w:r>
+        <w:rPr>
+          <w:noProof/>
+        </w:rPr>
+        <w:t>5</w:t>
+      </w:r>
+      <w:r>
+        <w:fldChar w:fldCharType="end"/>
+      </w:r>
+      <w:r>
+        <w:t xml:space="preserve">: </w:t>
+      </w:r>
+      <w:r>
+        <w:t xml:space="preserve">Cấu trúc project sử dụng </w:t>
+      </w:r>
+      <w:r>
+        <w:t>Express</w:t>
+      </w:r>
+      <w:bookmarkEnd w:id="30"/>
+    </w:p>
+    <w:p>
+      <w:pPr>
+        <w:pStyle w:val="Nidungvnbn"/>
+      </w:pPr>
     </w:p>
     <w:p>
       <w:pPr>
         <w:pStyle w:val="Heading4"/>
       </w:pPr>
       <w:r>
+        <w:lastRenderedPageBreak/>
         <w:t>Ưu và nhược điểm:</w:t>
       </w:r>
     </w:p>
     <w:p>
       <w:pPr>
         <w:pStyle w:val="Nidungvnbn"/>
-      </w:pPr>
-      <w:r>
-        <w:t>…</w:t>
+        <w:numPr>
+          <w:ilvl w:val="0"/>
+          <w:numId w:val="31"/>
+        </w:numPr>
+        <w:ind w:left="644"/>
+      </w:pPr>
+      <w:r>
+        <w:t>Ưu điểm</w:t>
+      </w:r>
+    </w:p>
+    <w:p>
+      <w:pPr>
+        <w:pStyle w:val="Nidungvnbn"/>
+        <w:numPr>
+          <w:ilvl w:val="0"/>
+          <w:numId w:val="32"/>
+        </w:numPr>
+      </w:pPr>
+      <w:r>
+        <w:t>Nhẹ, tối giản, dễ học và sử dụng.</w:t>
+      </w:r>
+    </w:p>
+    <w:p>
+      <w:pPr>
+        <w:pStyle w:val="Nidungvnbn"/>
+        <w:numPr>
+          <w:ilvl w:val="0"/>
+          <w:numId w:val="32"/>
+        </w:numPr>
+      </w:pPr>
+      <w:r>
+        <w:t>Hỗ trợ middleware.</w:t>
+      </w:r>
+    </w:p>
+    <w:p>
+      <w:pPr>
+        <w:pStyle w:val="Nidungvnbn"/>
+        <w:numPr>
+          <w:ilvl w:val="0"/>
+          <w:numId w:val="32"/>
+        </w:numPr>
+      </w:pPr>
+      <w:r>
+        <w:t>Dễ dàng quản lý các định tuyến (routes).</w:t>
+      </w:r>
+    </w:p>
+    <w:p>
+      <w:pPr>
+        <w:pStyle w:val="Nidungvnbn"/>
+        <w:numPr>
+          <w:ilvl w:val="0"/>
+          <w:numId w:val="32"/>
+        </w:numPr>
+      </w:pPr>
+      <w:r>
+        <w:t>Hỗ trợ đa dạng các template engine (handlebars, jade, ejs,..</w:t>
+      </w:r>
+      <w:r>
+        <w:t>v.v</w:t>
+      </w:r>
+      <w:r>
+        <w:t>)</w:t>
+      </w:r>
+    </w:p>
+    <w:p>
+      <w:pPr>
+        <w:pStyle w:val="Nidungvnbn"/>
+        <w:numPr>
+          <w:ilvl w:val="0"/>
+          <w:numId w:val="32"/>
+        </w:numPr>
+      </w:pPr>
+      <w:r>
+        <w:t>Hỗ trợ đa dạng các database (MySQL, MongoDB)</w:t>
+      </w:r>
+    </w:p>
+    <w:p>
+      <w:pPr>
+        <w:pStyle w:val="Nidungvnbn"/>
+        <w:numPr>
+          <w:ilvl w:val="0"/>
+          <w:numId w:val="31"/>
+        </w:numPr>
+        <w:ind w:left="644"/>
+      </w:pPr>
+      <w:r>
+        <w:t>Nhược điểm</w:t>
+      </w:r>
+    </w:p>
+    <w:p>
+      <w:pPr>
+        <w:pStyle w:val="Nidungvnbn"/>
+        <w:numPr>
+          <w:ilvl w:val="0"/>
+          <w:numId w:val="33"/>
+        </w:numPr>
+      </w:pPr>
+      <w:r>
+        <w:t xml:space="preserve">Cấu trúc (structure) và quy ước (convention) chưa </w:t>
+      </w:r>
+      <w:r>
+        <w:t xml:space="preserve">thật sự </w:t>
+      </w:r>
+      <w:r>
+        <w:t>chặt chẽ</w:t>
+      </w:r>
+      <w:r>
+        <w:t>.</w:t>
+      </w:r>
+    </w:p>
+    <w:p>
+      <w:pPr>
+        <w:pStyle w:val="Nidungvnbn"/>
+        <w:numPr>
+          <w:ilvl w:val="0"/>
+          <w:numId w:val="33"/>
+        </w:numPr>
+      </w:pPr>
+      <w:r>
+        <w:t>Chưa cung cấp được kiểm lỗi thời gian thực, dẫn đến dễ phát sinh lỗi.</w:t>
+      </w:r>
+    </w:p>
+    <w:p>
+      <w:pPr>
+        <w:pStyle w:val="Nidungvnbn"/>
+        <w:numPr>
+          <w:ilvl w:val="0"/>
+          <w:numId w:val="33"/>
+        </w:numPr>
+      </w:pPr>
+      <w:r>
+        <w:t>Middleware gây sự lạ lẫm cho người mới.</w:t>
       </w:r>
     </w:p>
     <w:p>
       <w:pPr>
         <w:pStyle w:val="Heading3"/>
       </w:pPr>
-      <w:bookmarkStart w:id="29" w:name="_Toc160220971"/>
+      <w:bookmarkStart w:id="31" w:name="_Toc161069524"/>
       <w:r>
         <w:t>ReactJS</w:t>
       </w:r>
-      <w:bookmarkEnd w:id="29"/>
+      <w:bookmarkEnd w:id="31"/>
     </w:p>
     <w:p>
       <w:pPr>
@@ -7682,7 +7979,60 @@
         <w:pStyle w:val="Nidungvnbn"/>
       </w:pPr>
       <w:r>
-        <w:t>…</w:t>
+        <w:t>React</w:t>
+      </w:r>
+      <w:r>
+        <w:t>J</w:t>
+      </w:r>
+      <w:r>
+        <w:t xml:space="preserve">S </w:t>
+      </w:r>
+      <w:r>
+        <w:t xml:space="preserve">một thư viện JavaScript mã nguồn mở được thiết kế bởi Facebook để tạo ra những ứng dụng web </w:t>
+      </w:r>
+      <w:r>
+        <w:t xml:space="preserve">một cách </w:t>
+      </w:r>
+      <w:r>
+        <w:t>nhanh</w:t>
+      </w:r>
+      <w:r>
+        <w:t xml:space="preserve"> chóng</w:t>
+      </w:r>
+      <w:r>
+        <w:t xml:space="preserve"> và hiệu quả. Mục đích cốt lõi của ReactJS không chỉ khiến cho trang web phải thật mượt mà còn phải nhanh, khả năng mở rộng cao và đơn giản.</w:t>
+      </w:r>
+    </w:p>
+    <w:p>
+      <w:pPr>
+        <w:pStyle w:val="Nidungvnbn"/>
+      </w:pPr>
+      <w:r>
+        <w:t xml:space="preserve">Sức mạnh của nó xuất phát từ việc tập trung vào </w:t>
+      </w:r>
+      <w:r>
+        <w:t>các</w:t>
+      </w:r>
+      <w:r>
+        <w:t xml:space="preserve"> thành phần (</w:t>
+      </w:r>
+      <w:r>
+        <w:t>component</w:t>
+      </w:r>
+      <w:r>
+        <w:t xml:space="preserve">) </w:t>
+      </w:r>
+      <w:r>
+        <w:t xml:space="preserve">riêng lẻ. Chính vì vậy, thay vì làm việc trên toàn bộ ứng dụng web, ReactJS cho phép một developer có thể phá vỡ giao diện người dùng phức tạp thành các </w:t>
+      </w:r>
+      <w:r>
+        <w:t>component</w:t>
+      </w:r>
+      <w:r>
+        <w:t xml:space="preserve"> nhỏ</w:t>
+      </w:r>
+      <w:r>
+        <w:t xml:space="preserve"> hơn.</w:t>
       </w:r>
     </w:p>
     <w:p>
@@ -7696,20 +8046,139 @@
     <w:p>
       <w:pPr>
         <w:pStyle w:val="Nidungvnbn"/>
-      </w:pPr>
-      <w:r>
-        <w:t>…</w:t>
+        <w:numPr>
+          <w:ilvl w:val="0"/>
+          <w:numId w:val="34"/>
+        </w:numPr>
+      </w:pPr>
+      <w:r>
+        <w:t>Ưu điểm</w:t>
+      </w:r>
+    </w:p>
+    <w:p>
+      <w:pPr>
+        <w:pStyle w:val="Nidungvnbn"/>
+        <w:numPr>
+          <w:ilvl w:val="0"/>
+          <w:numId w:val="35"/>
+        </w:numPr>
+      </w:pPr>
+      <w:r>
+        <w:t>Dễ học, dễ sử dụng.</w:t>
+      </w:r>
+    </w:p>
+    <w:p>
+      <w:pPr>
+        <w:pStyle w:val="Nidungvnbn"/>
+        <w:numPr>
+          <w:ilvl w:val="0"/>
+          <w:numId w:val="35"/>
+        </w:numPr>
+      </w:pPr>
+      <w:r>
+        <w:t>Tạo web động (dynamic) dễ dàng hơn.</w:t>
+      </w:r>
+    </w:p>
+    <w:p>
+      <w:pPr>
+        <w:pStyle w:val="Nidungvnbn"/>
+        <w:numPr>
+          <w:ilvl w:val="0"/>
+          <w:numId w:val="35"/>
+        </w:numPr>
+      </w:pPr>
+      <w:r>
+        <w:t>Các tái sử dụng component.</w:t>
+      </w:r>
+    </w:p>
+    <w:p>
+      <w:pPr>
+        <w:pStyle w:val="Nidungvnbn"/>
+        <w:numPr>
+          <w:ilvl w:val="0"/>
+          <w:numId w:val="35"/>
+        </w:numPr>
+      </w:pPr>
+      <w:r>
+        <w:t>Cải t</w:t>
+      </w:r>
+      <w:r>
+        <w:t>h</w:t>
+      </w:r>
+      <w:r>
+        <w:t>iện</w:t>
+      </w:r>
+      <w:r>
+        <w:t xml:space="preserve"> hiệu suất (performance) do virtual DOM. </w:t>
+      </w:r>
+      <w:r>
+        <w:t xml:space="preserve"> </w:t>
+      </w:r>
+    </w:p>
+    <w:p>
+      <w:pPr>
+        <w:pStyle w:val="Nidungvnbn"/>
+        <w:numPr>
+          <w:ilvl w:val="0"/>
+          <w:numId w:val="34"/>
+        </w:numPr>
+      </w:pPr>
+      <w:r>
+        <w:lastRenderedPageBreak/>
+        <w:t>Nhược điểm</w:t>
+      </w:r>
+    </w:p>
+    <w:p>
+      <w:pPr>
+        <w:pStyle w:val="Nidungvnbn"/>
+        <w:numPr>
+          <w:ilvl w:val="0"/>
+          <w:numId w:val="36"/>
+        </w:numPr>
+      </w:pPr>
+      <w:r>
+        <w:t>Docum</w:t>
+      </w:r>
+      <w:r>
+        <w:t>entation (tài liệu)</w:t>
+      </w:r>
+      <w:r>
+        <w:t xml:space="preserve"> còn ít.</w:t>
+      </w:r>
+    </w:p>
+    <w:p>
+      <w:pPr>
+        <w:pStyle w:val="Nidungvnbn"/>
+        <w:numPr>
+          <w:ilvl w:val="0"/>
+          <w:numId w:val="36"/>
+        </w:numPr>
+      </w:pPr>
+      <w:r>
+        <w:t>Sự khó khăn</w:t>
+      </w:r>
+      <w:r>
+        <w:t xml:space="preserve"> với người mới do ReactJS sử dụng JSX (</w:t>
+      </w:r>
+      <w:r>
+        <w:t xml:space="preserve">điều này </w:t>
+      </w:r>
+      <w:r>
+        <w:t>sự kết hợp giữa</w:t>
+      </w:r>
+      <w:r>
+        <w:t xml:space="preserve"> JSX và HTML).</w:t>
       </w:r>
     </w:p>
     <w:p>
       <w:pPr>
         <w:pStyle w:val="Heading3"/>
       </w:pPr>
-      <w:bookmarkStart w:id="30" w:name="_Toc160220972"/>
+      <w:bookmarkStart w:id="32" w:name="_Toc161069525"/>
       <w:r>
         <w:t>NodeJS</w:t>
       </w:r>
-      <w:bookmarkEnd w:id="30"/>
+      <w:bookmarkEnd w:id="32"/>
     </w:p>
     <w:p>
       <w:pPr>
@@ -7724,7 +8193,10 @@
         <w:pStyle w:val="Nidungvnbn"/>
       </w:pPr>
       <w:r>
-        <w:t>…</w:t>
+        <w:t xml:space="preserve">NodeJS </w:t>
+      </w:r>
+      <w:r>
+        <w:t>là môi trường thời gian chạy (runtime environment) JavaScript đa nền tảng và mã nguồn mở. NodeJS cho phép các lập trình viên tạo cả ứng dụng front-end và back-end bằng JavaScript.</w:t>
       </w:r>
     </w:p>
     <w:p>
@@ -7738,9 +8210,184 @@
     <w:p>
       <w:pPr>
         <w:pStyle w:val="Nidungvnbn"/>
-      </w:pPr>
-      <w:r>
-        <w:t>…</w:t>
+        <w:numPr>
+          <w:ilvl w:val="0"/>
+          <w:numId w:val="37"/>
+        </w:numPr>
+      </w:pPr>
+      <w:r>
+        <w:t>Ưu điểm</w:t>
+      </w:r>
+    </w:p>
+    <w:p>
+      <w:pPr>
+        <w:pStyle w:val="Nidungvnbn"/>
+        <w:numPr>
+          <w:ilvl w:val="0"/>
+          <w:numId w:val="38"/>
+        </w:numPr>
+      </w:pPr>
+      <w:r>
+        <w:t>Mã nguồn mở.</w:t>
+      </w:r>
+    </w:p>
+    <w:p>
+      <w:pPr>
+        <w:pStyle w:val="Nidungvnbn"/>
+        <w:numPr>
+          <w:ilvl w:val="0"/>
+          <w:numId w:val="38"/>
+        </w:numPr>
+      </w:pPr>
+      <w:r>
+        <w:t>Hỗ trợ đa nền tảng.</w:t>
+      </w:r>
+    </w:p>
+    <w:p>
+      <w:pPr>
+        <w:pStyle w:val="Nidungvnbn"/>
+        <w:numPr>
+          <w:ilvl w:val="0"/>
+          <w:numId w:val="38"/>
+        </w:numPr>
+      </w:pPr>
+      <w:r>
+        <w:t>Dễ dàng mở rộng.</w:t>
+      </w:r>
+    </w:p>
+    <w:p>
+      <w:pPr>
+        <w:pStyle w:val="Nidungvnbn"/>
+        <w:numPr>
+          <w:ilvl w:val="0"/>
+          <w:numId w:val="38"/>
+        </w:numPr>
+      </w:pPr>
+      <w:r>
+        <w:t>Tốc độ thực thi nhanh.</w:t>
+      </w:r>
+    </w:p>
+    <w:p>
+      <w:pPr>
+        <w:pStyle w:val="Nidungvnbn"/>
+        <w:numPr>
+          <w:ilvl w:val="0"/>
+          <w:numId w:val="38"/>
+        </w:numPr>
+      </w:pPr>
+      <w:r>
+        <w:t>Truyền dữ liệu nhanh.</w:t>
+      </w:r>
+    </w:p>
+    <w:p>
+      <w:pPr>
+        <w:pStyle w:val="Nidungvnbn"/>
+        <w:numPr>
+          <w:ilvl w:val="0"/>
+          <w:numId w:val="38"/>
+        </w:numPr>
+      </w:pPr>
+      <w:r>
+        <w:t>Không có bộ nhớ đệm.</w:t>
+      </w:r>
+    </w:p>
+    <w:p>
+      <w:pPr>
+        <w:pStyle w:val="Nidungvnbn"/>
+        <w:numPr>
+          <w:ilvl w:val="0"/>
+          <w:numId w:val="38"/>
+        </w:numPr>
+      </w:pPr>
+      <w:r>
+        <w:t>Cộng đồng, tài liệu lớn.</w:t>
+      </w:r>
+    </w:p>
+    <w:p>
+      <w:pPr>
+        <w:pStyle w:val="Nidungvnbn"/>
+        <w:numPr>
+          <w:ilvl w:val="0"/>
+          <w:numId w:val="38"/>
+        </w:numPr>
+      </w:pPr>
+      <w:r>
+        <w:t>Tiết kiệm thời gian, chi phí, công sức.</w:t>
+      </w:r>
+    </w:p>
+    <w:p>
+      <w:pPr>
+        <w:pStyle w:val="Nidungvnbn"/>
+        <w:numPr>
+          <w:ilvl w:val="0"/>
+          <w:numId w:val="37"/>
+        </w:numPr>
+      </w:pPr>
+      <w:r>
+        <w:t>Nhược điểm</w:t>
+      </w:r>
+    </w:p>
+    <w:p>
+      <w:pPr>
+        <w:pStyle w:val="Nidungvnbn"/>
+        <w:numPr>
+          <w:ilvl w:val="0"/>
+          <w:numId w:val="39"/>
+        </w:numPr>
+      </w:pPr>
+      <w:r>
+        <w:t>Chỉ có đơn luồng (single-threaded).</w:t>
+      </w:r>
+    </w:p>
+    <w:p>
+      <w:pPr>
+        <w:pStyle w:val="Nidungvnbn"/>
+        <w:numPr>
+          <w:ilvl w:val="0"/>
+          <w:numId w:val="39"/>
+        </w:numPr>
+      </w:pPr>
+      <w:r>
+        <w:t>Có khả năng gây bottleneck cho CPU.</w:t>
+      </w:r>
+    </w:p>
+    <w:p>
+      <w:pPr>
+        <w:pStyle w:val="Nidungvnbn"/>
+        <w:numPr>
+          <w:ilvl w:val="0"/>
+          <w:numId w:val="39"/>
+        </w:numPr>
+      </w:pPr>
+      <w:r>
+        <w:t>Các vấn đề phức tạp với bất đồng bộ (asynchr</w:t>
+      </w:r>
+      <w:r>
+        <w:t>on</w:t>
+      </w:r>
+      <w:r>
+        <w:t>ous</w:t>
+      </w:r>
+      <w:r>
+        <w:t>).</w:t>
+      </w:r>
+    </w:p>
+    <w:p>
+      <w:pPr>
+        <w:pStyle w:val="Nidungvnbn"/>
+        <w:numPr>
+          <w:ilvl w:val="0"/>
+          <w:numId w:val="39"/>
+        </w:numPr>
+      </w:pPr>
+      <w:r>
+        <w:t>Phụ thuộc nhiều vào các bên thứ 3</w:t>
+      </w:r>
+      <w:r>
+        <w:t xml:space="preserve"> (các thư viện bên ngoài)</w:t>
+      </w:r>
+      <w:r>
+        <w:t>.</w:t>
       </w:r>
     </w:p>
     <w:p>
@@ -7759,7 +8406,7 @@
           <w:lang w:val="en-US"/>
         </w:rPr>
       </w:pPr>
-      <w:bookmarkStart w:id="31" w:name="_Toc160220973"/>
+      <w:bookmarkStart w:id="33" w:name="_Toc161069526"/>
       <w:r>
         <w:rPr>
           <w:lang w:val="en-US"/>
@@ -7767,20 +8414,20 @@
         <w:lastRenderedPageBreak/>
         <w:t>DỮ LIỆU</w:t>
       </w:r>
-      <w:bookmarkEnd w:id="31"/>
+      <w:bookmarkEnd w:id="33"/>
     </w:p>
     <w:p>
       <w:pPr>
         <w:pStyle w:val="Heading2"/>
       </w:pPr>
-      <w:bookmarkStart w:id="32" w:name="_Toc160220974"/>
+      <w:bookmarkStart w:id="34" w:name="_Toc161069527"/>
       <w:r>
         <w:rPr>
           <w:lang w:val="en-US"/>
         </w:rPr>
         <w:t>…Mai làm</w:t>
       </w:r>
-      <w:bookmarkEnd w:id="32"/>
+      <w:bookmarkEnd w:id="34"/>
     </w:p>
     <w:p>
       <w:pPr>
@@ -7789,20 +8436,20 @@
           <w:lang w:val="en-US"/>
         </w:rPr>
       </w:pPr>
-      <w:bookmarkStart w:id="33" w:name="_Toc160220975"/>
+      <w:bookmarkStart w:id="35" w:name="_Toc161069528"/>
       <w:r>
         <w:rPr>
           <w:lang w:val="en-US"/>
         </w:rPr>
         <w:t>MÔ HÌNH ĐỀ XUẤT</w:t>
       </w:r>
-      <w:bookmarkEnd w:id="33"/>
+      <w:bookmarkEnd w:id="35"/>
     </w:p>
     <w:p>
       <w:pPr>
         <w:pStyle w:val="Heading2"/>
       </w:pPr>
-      <w:bookmarkStart w:id="34" w:name="_Toc160220976"/>
+      <w:bookmarkStart w:id="36" w:name="_Toc161069529"/>
       <w:r>
         <w:rPr>
           <w:lang w:val="en-US"/>
@@ -7815,7 +8462,7 @@
         </w:rPr>
         <w:t>Mô hình + thực nghiệm của mỗi mô hình</w:t>
       </w:r>
-      <w:bookmarkEnd w:id="34"/>
+      <w:bookmarkEnd w:id="36"/>
     </w:p>
     <w:p>
       <w:pPr>
@@ -7824,20 +8471,20 @@
           <w:lang w:val="en-US"/>
         </w:rPr>
       </w:pPr>
-      <w:bookmarkStart w:id="35" w:name="_Toc160220977"/>
+      <w:bookmarkStart w:id="37" w:name="_Toc161069530"/>
       <w:r>
         <w:rPr>
           <w:lang w:val="en-US"/>
         </w:rPr>
         <w:t>KẾT QUẢ ĐẠT ĐƯỢC</w:t>
       </w:r>
-      <w:bookmarkEnd w:id="35"/>
+      <w:bookmarkEnd w:id="37"/>
     </w:p>
     <w:p>
       <w:pPr>
         <w:pStyle w:val="Heading2"/>
       </w:pPr>
-      <w:bookmarkStart w:id="36" w:name="_Toc160220978"/>
+      <w:bookmarkStart w:id="38" w:name="_Toc161069531"/>
       <w:r>
         <w:rPr>
           <w:lang w:val="en-US"/>
@@ -7850,27 +8497,27 @@
         </w:rPr>
         <w:t>Mấy cái UI</w:t>
       </w:r>
-      <w:bookmarkEnd w:id="36"/>
+      <w:bookmarkEnd w:id="38"/>
     </w:p>
     <w:p>
       <w:pPr>
         <w:pStyle w:val="Heading1"/>
       </w:pPr>
-      <w:bookmarkStart w:id="37" w:name="_Toc160220979"/>
+      <w:bookmarkStart w:id="39" w:name="_Toc161069532"/>
       <w:r>
         <w:t>KẾT LUẬN</w:t>
       </w:r>
-      <w:bookmarkEnd w:id="37"/>
+      <w:bookmarkEnd w:id="39"/>
     </w:p>
     <w:p>
       <w:pPr>
         <w:pStyle w:val="Heading2"/>
       </w:pPr>
-      <w:bookmarkStart w:id="38" w:name="_Toc160220980"/>
+      <w:bookmarkStart w:id="40" w:name="_Toc161069533"/>
       <w:r>
         <w:t>Kết luận</w:t>
       </w:r>
-      <w:bookmarkEnd w:id="38"/>
+      <w:bookmarkEnd w:id="40"/>
     </w:p>
     <w:p>
       <w:pPr>
@@ -7890,11 +8537,11 @@
       <w:pPr>
         <w:pStyle w:val="Heading2"/>
       </w:pPr>
-      <w:bookmarkStart w:id="39" w:name="_Toc160220981"/>
+      <w:bookmarkStart w:id="41" w:name="_Toc161069534"/>
       <w:r>
         <w:t>Hướng phát triển</w:t>
       </w:r>
-      <w:bookmarkEnd w:id="39"/>
+      <w:bookmarkEnd w:id="41"/>
     </w:p>
     <w:p>
       <w:pPr>
@@ -7934,12 +8581,12 @@
         </w:numPr>
         <w:jc w:val="center"/>
       </w:pPr>
-      <w:bookmarkStart w:id="40" w:name="_Toc160220982"/>
+      <w:bookmarkStart w:id="42" w:name="_Toc161069535"/>
       <w:r>
         <w:lastRenderedPageBreak/>
         <w:t>TÀI LIỆU THAM KHẢO</w:t>
       </w:r>
-      <w:bookmarkEnd w:id="40"/>
+      <w:bookmarkEnd w:id="42"/>
     </w:p>
     <w:p>
       <w:pPr>
@@ -7970,6 +8617,22 @@
       <w:r>
         <w:t>https://viblo.asia/p/mongoose-cho-mongodb-nodejs-Qbq5QWvJZD8</w:t>
       </w:r>
+    </w:p>
+    <w:p>
+      <w:pPr>
+        <w:pStyle w:val="Nidungvnbn"/>
+      </w:pPr>
+      <w:r>
+        <w:t xml:space="preserve">Tuong Uyen (2023), </w:t>
+      </w:r>
+      <w:r>
+        <w:t>https://itviec.com/blog/nodejs-la-gi/</w:t>
+      </w:r>
+    </w:p>
+    <w:p>
+      <w:pPr>
+        <w:pStyle w:val="Nidungvnbn"/>
+      </w:pPr>
     </w:p>
     <w:p>
       <w:pPr>
@@ -8050,8 +8713,58 @@
         <w:pStyle w:val="Nidungvnbn"/>
       </w:pPr>
       <w:r>
+        <w:t xml:space="preserve">Express (2024), </w:t>
+      </w:r>
+      <w:r>
+        <w:t>https://expressjs.com/</w:t>
+      </w:r>
+    </w:p>
+    <w:p>
+      <w:pPr>
+        <w:pStyle w:val="Nidungvnbn"/>
+      </w:pPr>
+      <w:r>
+        <w:t>Kevin Kononenko</w:t>
+      </w:r>
+      <w:r>
+        <w:t xml:space="preserve"> (2017), </w:t>
+      </w:r>
+      <w:r>
+        <w:t>https://www.freecodecamp.org/news/going-out-to-eat-and-understanding-the-basics-of-express-js-f034a029fb66</w:t>
+      </w:r>
+    </w:p>
+    <w:p>
+      <w:pPr>
+        <w:pStyle w:val="Nidungvnbn"/>
+      </w:pPr>
+      <w:r>
         <w:fldChar w:fldCharType="end"/>
       </w:r>
+      <w:r>
+        <w:t xml:space="preserve">DataFlair contributor (2023), </w:t>
+      </w:r>
+      <w:r>
+        <w:t>https://data-flair.training/blogs/expressjs-advantages-and-disadvantages/</w:t>
+      </w:r>
+    </w:p>
+    <w:p>
+      <w:pPr>
+        <w:pStyle w:val="Nidungvnbn"/>
+      </w:pPr>
+      <w:r>
+        <w:t xml:space="preserve">EPAM Anywhere Editorial </w:t>
+      </w:r>
+      <w:r>
+        <w:t xml:space="preserve">(2024), </w:t>
+      </w:r>
+      <w:r>
+        <w:t>https://anywhere.epam.com/en/blog/node-js-pros-and-cons</w:t>
+      </w:r>
+    </w:p>
+    <w:p>
+      <w:pPr>
+        <w:pStyle w:val="Nidungvnbn"/>
+      </w:pPr>
     </w:p>
     <w:sectPr>
       <w:pgSz w:w="11906" w:h="16838"/>
@@ -8162,7 +8875,7 @@
       </w:r>
     </w:p>
   </w:comment>
-  <w:comment w:id="25" w:author="Huy Công" w:date="2024-03-01T21:13:00Z" w:initials="HC">
+  <w:comment w:id="26" w:author="Huy Công" w:date="2024-03-01T21:13:00Z" w:initials="HC">
     <w:p>
       <w:pPr>
         <w:pStyle w:val="CommentText"/>
@@ -8606,6 +9319,208 @@
     </w:lvl>
   </w:abstractNum>
   <w:abstractNum w:abstractNumId="3" w15:restartNumberingAfterBreak="0">
+    <w:nsid w:val="0D8555AA"/>
+    <w:multiLevelType w:val="hybridMultilevel"/>
+    <w:tmpl w:val="23C6E094"/>
+    <w:lvl w:ilvl="0" w:tplc="D44850F0">
+      <w:start w:val="1"/>
+      <w:numFmt w:val="lowerLetter"/>
+      <w:lvlText w:val="%1."/>
+      <w:lvlJc w:val="left"/>
+      <w:pPr>
+        <w:ind w:left="644" w:hanging="360"/>
+      </w:pPr>
+      <w:rPr>
+        <w:rFonts w:hint="default"/>
+      </w:rPr>
+    </w:lvl>
+    <w:lvl w:ilvl="1" w:tplc="04090019" w:tentative="1">
+      <w:start w:val="1"/>
+      <w:numFmt w:val="lowerLetter"/>
+      <w:lvlText w:val="%2."/>
+      <w:lvlJc w:val="left"/>
+      <w:pPr>
+        <w:ind w:left="1004" w:hanging="360"/>
+      </w:pPr>
+    </w:lvl>
+    <w:lvl w:ilvl="2" w:tplc="0409001B" w:tentative="1">
+      <w:start w:val="1"/>
+      <w:numFmt w:val="lowerRoman"/>
+      <w:lvlText w:val="%3."/>
+      <w:lvlJc w:val="right"/>
+      <w:pPr>
+        <w:ind w:left="1724" w:hanging="180"/>
+      </w:pPr>
+    </w:lvl>
+    <w:lvl w:ilvl="3" w:tplc="0409000F" w:tentative="1">
+      <w:start w:val="1"/>
+      <w:numFmt w:val="decimal"/>
+      <w:lvlText w:val="%4."/>
+      <w:lvlJc w:val="left"/>
+      <w:pPr>
+        <w:ind w:left="2444" w:hanging="360"/>
+      </w:pPr>
+    </w:lvl>
+    <w:lvl w:ilvl="4" w:tplc="04090019" w:tentative="1">
+      <w:start w:val="1"/>
+      <w:numFmt w:val="lowerLetter"/>
+      <w:lvlText w:val="%5."/>
+      <w:lvlJc w:val="left"/>
+      <w:pPr>
+        <w:ind w:left="3164" w:hanging="360"/>
+      </w:pPr>
+    </w:lvl>
+    <w:lvl w:ilvl="5" w:tplc="0409001B" w:tentative="1">
+      <w:start w:val="1"/>
+      <w:numFmt w:val="lowerRoman"/>
+      <w:lvlText w:val="%6."/>
+      <w:lvlJc w:val="right"/>
+      <w:pPr>
+        <w:ind w:left="3884" w:hanging="180"/>
+      </w:pPr>
+    </w:lvl>
+    <w:lvl w:ilvl="6" w:tplc="0409000F" w:tentative="1">
+      <w:start w:val="1"/>
+      <w:numFmt w:val="decimal"/>
+      <w:lvlText w:val="%7."/>
+      <w:lvlJc w:val="left"/>
+      <w:pPr>
+        <w:ind w:left="4604" w:hanging="360"/>
+      </w:pPr>
+    </w:lvl>
+    <w:lvl w:ilvl="7" w:tplc="04090019" w:tentative="1">
+      <w:start w:val="1"/>
+      <w:numFmt w:val="lowerLetter"/>
+      <w:lvlText w:val="%8."/>
+      <w:lvlJc w:val="left"/>
+      <w:pPr>
+        <w:ind w:left="5324" w:hanging="360"/>
+      </w:pPr>
+    </w:lvl>
+    <w:lvl w:ilvl="8" w:tplc="0409001B" w:tentative="1">
+      <w:start w:val="1"/>
+      <w:numFmt w:val="lowerRoman"/>
+      <w:lvlText w:val="%9."/>
+      <w:lvlJc w:val="right"/>
+      <w:pPr>
+        <w:ind w:left="6044" w:hanging="180"/>
+      </w:pPr>
+    </w:lvl>
+  </w:abstractNum>
+  <w:abstractNum w:abstractNumId="4" w15:restartNumberingAfterBreak="0">
+    <w:nsid w:val="0FA1415A"/>
+    <w:multiLevelType w:val="hybridMultilevel"/>
+    <w:tmpl w:val="BD142854"/>
+    <w:lvl w:ilvl="0" w:tplc="04090001">
+      <w:start w:val="1"/>
+      <w:numFmt w:val="bullet"/>
+      <w:lvlText w:val=""/>
+      <w:lvlJc w:val="left"/>
+      <w:pPr>
+        <w:ind w:left="1080" w:hanging="360"/>
+      </w:pPr>
+      <w:rPr>
+        <w:rFonts w:ascii="Symbol" w:hAnsi="Symbol" w:hint="default"/>
+      </w:rPr>
+    </w:lvl>
+    <w:lvl w:ilvl="1" w:tplc="04090003" w:tentative="1">
+      <w:start w:val="1"/>
+      <w:numFmt w:val="bullet"/>
+      <w:lvlText w:val="o"/>
+      <w:lvlJc w:val="left"/>
+      <w:pPr>
+        <w:ind w:left="1800" w:hanging="360"/>
+      </w:pPr>
+      <w:rPr>
+        <w:rFonts w:ascii="Courier New" w:hAnsi="Courier New" w:cs="Courier New" w:hint="default"/>
+      </w:rPr>
+    </w:lvl>
+    <w:lvl w:ilvl="2" w:tplc="04090005" w:tentative="1">
+      <w:start w:val="1"/>
+      <w:numFmt w:val="bullet"/>
+      <w:lvlText w:val=""/>
+      <w:lvlJc w:val="left"/>
+      <w:pPr>
+        <w:ind w:left="2520" w:hanging="360"/>
+      </w:pPr>
+      <w:rPr>
+        <w:rFonts w:ascii="Wingdings" w:hAnsi="Wingdings" w:hint="default"/>
+      </w:rPr>
+    </w:lvl>
+    <w:lvl w:ilvl="3" w:tplc="04090001" w:tentative="1">
+      <w:start w:val="1"/>
+      <w:numFmt w:val="bullet"/>
+      <w:lvlText w:val=""/>
+      <w:lvlJc w:val="left"/>
+      <w:pPr>
+        <w:ind w:left="3240" w:hanging="360"/>
+      </w:pPr>
+      <w:rPr>
+        <w:rFonts w:ascii="Symbol" w:hAnsi="Symbol" w:hint="default"/>
+      </w:rPr>
+    </w:lvl>
+    <w:lvl w:ilvl="4" w:tplc="04090003" w:tentative="1">
+      <w:start w:val="1"/>
+      <w:numFmt w:val="bullet"/>
+      <w:lvlText w:val="o"/>
+      <w:lvlJc w:val="left"/>
+      <w:pPr>
+        <w:ind w:left="3960" w:hanging="360"/>
+      </w:pPr>
+      <w:rPr>
+        <w:rFonts w:ascii="Courier New" w:hAnsi="Courier New" w:cs="Courier New" w:hint="default"/>
+      </w:rPr>
+    </w:lvl>
+    <w:lvl w:ilvl="5" w:tplc="04090005" w:tentative="1">
+      <w:start w:val="1"/>
+      <w:numFmt w:val="bullet"/>
+      <w:lvlText w:val=""/>
+      <w:lvlJc w:val="left"/>
+      <w:pPr>
+        <w:ind w:left="4680" w:hanging="360"/>
+      </w:pPr>
+      <w:rPr>
+        <w:rFonts w:ascii="Wingdings" w:hAnsi="Wingdings" w:hint="default"/>
+      </w:rPr>
+    </w:lvl>
+    <w:lvl w:ilvl="6" w:tplc="04090001" w:tentative="1">
+      <w:start w:val="1"/>
+      <w:numFmt w:val="bullet"/>
+      <w:lvlText w:val=""/>
+      <w:lvlJc w:val="left"/>
+      <w:pPr>
+        <w:ind w:left="5400" w:hanging="360"/>
+      </w:pPr>
+      <w:rPr>
+        <w:rFonts w:ascii="Symbol" w:hAnsi="Symbol" w:hint="default"/>
+      </w:rPr>
+    </w:lvl>
+    <w:lvl w:ilvl="7" w:tplc="04090003" w:tentative="1">
+      <w:start w:val="1"/>
+      <w:numFmt w:val="bullet"/>
+      <w:lvlText w:val="o"/>
+      <w:lvlJc w:val="left"/>
+      <w:pPr>
+        <w:ind w:left="6120" w:hanging="360"/>
+      </w:pPr>
+      <w:rPr>
+        <w:rFonts w:ascii="Courier New" w:hAnsi="Courier New" w:cs="Courier New" w:hint="default"/>
+      </w:rPr>
+    </w:lvl>
+    <w:lvl w:ilvl="8" w:tplc="04090005" w:tentative="1">
+      <w:start w:val="1"/>
+      <w:numFmt w:val="bullet"/>
+      <w:lvlText w:val=""/>
+      <w:lvlJc w:val="left"/>
+      <w:pPr>
+        <w:ind w:left="6840" w:hanging="360"/>
+      </w:pPr>
+      <w:rPr>
+        <w:rFonts w:ascii="Wingdings" w:hAnsi="Wingdings" w:hint="default"/>
+      </w:rPr>
+    </w:lvl>
+  </w:abstractNum>
+  <w:abstractNum w:abstractNumId="5" w15:restartNumberingAfterBreak="0">
     <w:nsid w:val="121724AE"/>
     <w:multiLevelType w:val="multilevel"/>
     <w:tmpl w:val="121724AE"/>
@@ -8731,7 +9646,96 @@
       </w:rPr>
     </w:lvl>
   </w:abstractNum>
-  <w:abstractNum w:abstractNumId="4" w15:restartNumberingAfterBreak="0">
+  <w:abstractNum w:abstractNumId="6" w15:restartNumberingAfterBreak="0">
+    <w:nsid w:val="12F6291F"/>
+    <w:multiLevelType w:val="hybridMultilevel"/>
+    <w:tmpl w:val="96D87854"/>
+    <w:lvl w:ilvl="0" w:tplc="0D9EA2B2">
+      <w:start w:val="1"/>
+      <w:numFmt w:val="lowerLetter"/>
+      <w:lvlText w:val="%1."/>
+      <w:lvlJc w:val="left"/>
+      <w:pPr>
+        <w:ind w:left="644" w:hanging="360"/>
+      </w:pPr>
+      <w:rPr>
+        <w:rFonts w:hint="default"/>
+      </w:rPr>
+    </w:lvl>
+    <w:lvl w:ilvl="1" w:tplc="04090019" w:tentative="1">
+      <w:start w:val="1"/>
+      <w:numFmt w:val="lowerLetter"/>
+      <w:lvlText w:val="%2."/>
+      <w:lvlJc w:val="left"/>
+      <w:pPr>
+        <w:ind w:left="1004" w:hanging="360"/>
+      </w:pPr>
+    </w:lvl>
+    <w:lvl w:ilvl="2" w:tplc="0409001B" w:tentative="1">
+      <w:start w:val="1"/>
+      <w:numFmt w:val="lowerRoman"/>
+      <w:lvlText w:val="%3."/>
+      <w:lvlJc w:val="right"/>
+      <w:pPr>
+        <w:ind w:left="1724" w:hanging="180"/>
+      </w:pPr>
+    </w:lvl>
+    <w:lvl w:ilvl="3" w:tplc="0409000F" w:tentative="1">
+      <w:start w:val="1"/>
+      <w:numFmt w:val="decimal"/>
+      <w:lvlText w:val="%4."/>
+      <w:lvlJc w:val="left"/>
+      <w:pPr>
+        <w:ind w:left="2444" w:hanging="360"/>
+      </w:pPr>
+    </w:lvl>
+    <w:lvl w:ilvl="4" w:tplc="04090019" w:tentative="1">
+      <w:start w:val="1"/>
+      <w:numFmt w:val="lowerLetter"/>
+      <w:lvlText w:val="%5."/>
+      <w:lvlJc w:val="left"/>
+      <w:pPr>
+        <w:ind w:left="3164" w:hanging="360"/>
+      </w:pPr>
+    </w:lvl>
+    <w:lvl w:ilvl="5" w:tplc="0409001B" w:tentative="1">
+      <w:start w:val="1"/>
+      <w:numFmt w:val="lowerRoman"/>
+      <w:lvlText w:val="%6."/>
+      <w:lvlJc w:val="right"/>
+      <w:pPr>
+        <w:ind w:left="3884" w:hanging="180"/>
+      </w:pPr>
+    </w:lvl>
+    <w:lvl w:ilvl="6" w:tplc="0409000F" w:tentative="1">
+      <w:start w:val="1"/>
+      <w:numFmt w:val="decimal"/>
+      <w:lvlText w:val="%7."/>
+      <w:lvlJc w:val="left"/>
+      <w:pPr>
+        <w:ind w:left="4604" w:hanging="360"/>
+      </w:pPr>
+    </w:lvl>
+    <w:lvl w:ilvl="7" w:tplc="04090019" w:tentative="1">
+      <w:start w:val="1"/>
+      <w:numFmt w:val="lowerLetter"/>
+      <w:lvlText w:val="%8."/>
+      <w:lvlJc w:val="left"/>
+      <w:pPr>
+        <w:ind w:left="5324" w:hanging="360"/>
+      </w:pPr>
+    </w:lvl>
+    <w:lvl w:ilvl="8" w:tplc="0409001B" w:tentative="1">
+      <w:start w:val="1"/>
+      <w:numFmt w:val="lowerRoman"/>
+      <w:lvlText w:val="%9."/>
+      <w:lvlJc w:val="right"/>
+      <w:pPr>
+        <w:ind w:left="6044" w:hanging="180"/>
+      </w:pPr>
+    </w:lvl>
+  </w:abstractNum>
+  <w:abstractNum w:abstractNumId="7" w15:restartNumberingAfterBreak="0">
     <w:nsid w:val="1AAD1C70"/>
     <w:multiLevelType w:val="hybridMultilevel"/>
     <w:tmpl w:val="7A7ED852"/>
@@ -8844,7 +9848,7 @@
       </w:rPr>
     </w:lvl>
   </w:abstractNum>
-  <w:abstractNum w:abstractNumId="5" w15:restartNumberingAfterBreak="0">
+  <w:abstractNum w:abstractNumId="8" w15:restartNumberingAfterBreak="0">
     <w:nsid w:val="1B793A41"/>
     <w:multiLevelType w:val="hybridMultilevel"/>
     <w:tmpl w:val="10806C14"/>
@@ -8957,7 +9961,120 @@
       </w:rPr>
     </w:lvl>
   </w:abstractNum>
-  <w:abstractNum w:abstractNumId="6" w15:restartNumberingAfterBreak="0">
+  <w:abstractNum w:abstractNumId="9" w15:restartNumberingAfterBreak="0">
+    <w:nsid w:val="1C9008DD"/>
+    <w:multiLevelType w:val="hybridMultilevel"/>
+    <w:tmpl w:val="7D58F74E"/>
+    <w:lvl w:ilvl="0" w:tplc="04090001">
+      <w:start w:val="1"/>
+      <w:numFmt w:val="bullet"/>
+      <w:lvlText w:val=""/>
+      <w:lvlJc w:val="left"/>
+      <w:pPr>
+        <w:ind w:left="1080" w:hanging="360"/>
+      </w:pPr>
+      <w:rPr>
+        <w:rFonts w:ascii="Symbol" w:hAnsi="Symbol" w:hint="default"/>
+      </w:rPr>
+    </w:lvl>
+    <w:lvl w:ilvl="1" w:tplc="04090003" w:tentative="1">
+      <w:start w:val="1"/>
+      <w:numFmt w:val="bullet"/>
+      <w:lvlText w:val="o"/>
+      <w:lvlJc w:val="left"/>
+      <w:pPr>
+        <w:ind w:left="1800" w:hanging="360"/>
+      </w:pPr>
+      <w:rPr>
+        <w:rFonts w:ascii="Courier New" w:hAnsi="Courier New" w:cs="Courier New" w:hint="default"/>
+      </w:rPr>
+    </w:lvl>
+    <w:lvl w:ilvl="2" w:tplc="04090005" w:tentative="1">
+      <w:start w:val="1"/>
+      <w:numFmt w:val="bullet"/>
+      <w:lvlText w:val=""/>
+      <w:lvlJc w:val="left"/>
+      <w:pPr>
+        <w:ind w:left="2520" w:hanging="360"/>
+      </w:pPr>
+      <w:rPr>
+        <w:rFonts w:ascii="Wingdings" w:hAnsi="Wingdings" w:hint="default"/>
+      </w:rPr>
+    </w:lvl>
+    <w:lvl w:ilvl="3" w:tplc="04090001" w:tentative="1">
+      <w:start w:val="1"/>
+      <w:numFmt w:val="bullet"/>
+      <w:lvlText w:val=""/>
+      <w:lvlJc w:val="left"/>
+      <w:pPr>
+        <w:ind w:left="3240" w:hanging="360"/>
+      </w:pPr>
+      <w:rPr>
+        <w:rFonts w:ascii="Symbol" w:hAnsi="Symbol" w:hint="default"/>
+      </w:rPr>
+    </w:lvl>
+    <w:lvl w:ilvl="4" w:tplc="04090003" w:tentative="1">
+      <w:start w:val="1"/>
+      <w:numFmt w:val="bullet"/>
+      <w:lvlText w:val="o"/>
+      <w:lvlJc w:val="left"/>
+      <w:pPr>
+        <w:ind w:left="3960" w:hanging="360"/>
+      </w:pPr>
+      <w:rPr>
+        <w:rFonts w:ascii="Courier New" w:hAnsi="Courier New" w:cs="Courier New" w:hint="default"/>
+      </w:rPr>
+    </w:lvl>
+    <w:lvl w:ilvl="5" w:tplc="04090005" w:tentative="1">
+      <w:start w:val="1"/>
+      <w:numFmt w:val="bullet"/>
+      <w:lvlText w:val=""/>
+      <w:lvlJc w:val="left"/>
+      <w:pPr>
+        <w:ind w:left="4680" w:hanging="360"/>
+      </w:pPr>
+      <w:rPr>
+        <w:rFonts w:ascii="Wingdings" w:hAnsi="Wingdings" w:hint="default"/>
+      </w:rPr>
+    </w:lvl>
+    <w:lvl w:ilvl="6" w:tplc="04090001" w:tentative="1">
+      <w:start w:val="1"/>
+      <w:numFmt w:val="bullet"/>
+      <w:lvlText w:val=""/>
+      <w:lvlJc w:val="left"/>
+      <w:pPr>
+        <w:ind w:left="5400" w:hanging="360"/>
+      </w:pPr>
+      <w:rPr>
+        <w:rFonts w:ascii="Symbol" w:hAnsi="Symbol" w:hint="default"/>
+      </w:rPr>
+    </w:lvl>
+    <w:lvl w:ilvl="7" w:tplc="04090003" w:tentative="1">
+      <w:start w:val="1"/>
+      <w:numFmt w:val="bullet"/>
+      <w:lvlText w:val="o"/>
+      <w:lvlJc w:val="left"/>
+      <w:pPr>
+        <w:ind w:left="6120" w:hanging="360"/>
+      </w:pPr>
+      <w:rPr>
+        <w:rFonts w:ascii="Courier New" w:hAnsi="Courier New" w:cs="Courier New" w:hint="default"/>
+      </w:rPr>
+    </w:lvl>
+    <w:lvl w:ilvl="8" w:tplc="04090005" w:tentative="1">
+      <w:start w:val="1"/>
+      <w:numFmt w:val="bullet"/>
+      <w:lvlText w:val=""/>
+      <w:lvlJc w:val="left"/>
+      <w:pPr>
+        <w:ind w:left="6840" w:hanging="360"/>
+      </w:pPr>
+      <w:rPr>
+        <w:rFonts w:ascii="Wingdings" w:hAnsi="Wingdings" w:hint="default"/>
+      </w:rPr>
+    </w:lvl>
+  </w:abstractNum>
+  <w:abstractNum w:abstractNumId="10" w15:restartNumberingAfterBreak="0">
     <w:nsid w:val="1CB2144A"/>
     <w:multiLevelType w:val="hybridMultilevel"/>
     <w:tmpl w:val="02EA15C8"/>
@@ -9070,10 +10187,10 @@
       </w:rPr>
     </w:lvl>
   </w:abstractNum>
-  <w:abstractNum w:abstractNumId="7" w15:restartNumberingAfterBreak="0">
+  <w:abstractNum w:abstractNumId="11" w15:restartNumberingAfterBreak="0">
     <w:nsid w:val="241F5F99"/>
     <w:multiLevelType w:val="hybridMultilevel"/>
-    <w:tmpl w:val="002A92E6"/>
+    <w:tmpl w:val="C14063B0"/>
     <w:lvl w:ilvl="0" w:tplc="04090019">
       <w:start w:val="1"/>
       <w:numFmt w:val="lowerLetter"/>
@@ -9156,7 +10273,7 @@
       </w:pPr>
     </w:lvl>
   </w:abstractNum>
-  <w:abstractNum w:abstractNumId="8" w15:restartNumberingAfterBreak="0">
+  <w:abstractNum w:abstractNumId="12" w15:restartNumberingAfterBreak="0">
     <w:nsid w:val="24A61D4D"/>
     <w:multiLevelType w:val="hybridMultilevel"/>
     <w:tmpl w:val="89D66F00"/>
@@ -9269,7 +10386,7 @@
       </w:rPr>
     </w:lvl>
   </w:abstractNum>
-  <w:abstractNum w:abstractNumId="9" w15:restartNumberingAfterBreak="0">
+  <w:abstractNum w:abstractNumId="13" w15:restartNumberingAfterBreak="0">
     <w:nsid w:val="268746A2"/>
     <w:multiLevelType w:val="hybridMultilevel"/>
     <w:tmpl w:val="D91CC920"/>
@@ -9355,7 +10472,7 @@
       </w:pPr>
     </w:lvl>
   </w:abstractNum>
-  <w:abstractNum w:abstractNumId="10" w15:restartNumberingAfterBreak="0">
+  <w:abstractNum w:abstractNumId="14" w15:restartNumberingAfterBreak="0">
     <w:nsid w:val="26874DF4"/>
     <w:multiLevelType w:val="hybridMultilevel"/>
     <w:tmpl w:val="C2EA4672"/>
@@ -9444,7 +10561,7 @@
       </w:pPr>
     </w:lvl>
   </w:abstractNum>
-  <w:abstractNum w:abstractNumId="11" w15:restartNumberingAfterBreak="0">
+  <w:abstractNum w:abstractNumId="15" w15:restartNumberingAfterBreak="0">
     <w:nsid w:val="29B369A5"/>
     <w:multiLevelType w:val="hybridMultilevel"/>
     <w:tmpl w:val="503A46C4"/>
@@ -9533,7 +10650,7 @@
       </w:pPr>
     </w:lvl>
   </w:abstractNum>
-  <w:abstractNum w:abstractNumId="12" w15:restartNumberingAfterBreak="0">
+  <w:abstractNum w:abstractNumId="16" w15:restartNumberingAfterBreak="0">
     <w:nsid w:val="2C311548"/>
     <w:multiLevelType w:val="hybridMultilevel"/>
     <w:tmpl w:val="4E2C60D0"/>
@@ -9646,7 +10763,120 @@
       </w:rPr>
     </w:lvl>
   </w:abstractNum>
-  <w:abstractNum w:abstractNumId="13" w15:restartNumberingAfterBreak="0">
+  <w:abstractNum w:abstractNumId="17" w15:restartNumberingAfterBreak="0">
+    <w:nsid w:val="2EA110E8"/>
+    <w:multiLevelType w:val="hybridMultilevel"/>
+    <w:tmpl w:val="8C16959A"/>
+    <w:lvl w:ilvl="0" w:tplc="04090001">
+      <w:start w:val="1"/>
+      <w:numFmt w:val="bullet"/>
+      <w:lvlText w:val=""/>
+      <w:lvlJc w:val="left"/>
+      <w:pPr>
+        <w:ind w:left="1080" w:hanging="360"/>
+      </w:pPr>
+      <w:rPr>
+        <w:rFonts w:ascii="Symbol" w:hAnsi="Symbol" w:hint="default"/>
+      </w:rPr>
+    </w:lvl>
+    <w:lvl w:ilvl="1" w:tplc="04090003" w:tentative="1">
+      <w:start w:val="1"/>
+      <w:numFmt w:val="bullet"/>
+      <w:lvlText w:val="o"/>
+      <w:lvlJc w:val="left"/>
+      <w:pPr>
+        <w:ind w:left="1800" w:hanging="360"/>
+      </w:pPr>
+      <w:rPr>
+        <w:rFonts w:ascii="Courier New" w:hAnsi="Courier New" w:cs="Courier New" w:hint="default"/>
+      </w:rPr>
+    </w:lvl>
+    <w:lvl w:ilvl="2" w:tplc="04090005" w:tentative="1">
+      <w:start w:val="1"/>
+      <w:numFmt w:val="bullet"/>
+      <w:lvlText w:val=""/>
+      <w:lvlJc w:val="left"/>
+      <w:pPr>
+        <w:ind w:left="2520" w:hanging="360"/>
+      </w:pPr>
+      <w:rPr>
+        <w:rFonts w:ascii="Wingdings" w:hAnsi="Wingdings" w:hint="default"/>
+      </w:rPr>
+    </w:lvl>
+    <w:lvl w:ilvl="3" w:tplc="04090001" w:tentative="1">
+      <w:start w:val="1"/>
+      <w:numFmt w:val="bullet"/>
+      <w:lvlText w:val=""/>
+      <w:lvlJc w:val="left"/>
+      <w:pPr>
+        <w:ind w:left="3240" w:hanging="360"/>
+      </w:pPr>
+      <w:rPr>
+        <w:rFonts w:ascii="Symbol" w:hAnsi="Symbol" w:hint="default"/>
+      </w:rPr>
+    </w:lvl>
+    <w:lvl w:ilvl="4" w:tplc="04090003" w:tentative="1">
+      <w:start w:val="1"/>
+      <w:numFmt w:val="bullet"/>
+      <w:lvlText w:val="o"/>
+      <w:lvlJc w:val="left"/>
+      <w:pPr>
+        <w:ind w:left="3960" w:hanging="360"/>
+      </w:pPr>
+      <w:rPr>
+        <w:rFonts w:ascii="Courier New" w:hAnsi="Courier New" w:cs="Courier New" w:hint="default"/>
+      </w:rPr>
+    </w:lvl>
+    <w:lvl w:ilvl="5" w:tplc="04090005" w:tentative="1">
+      <w:start w:val="1"/>
+      <w:numFmt w:val="bullet"/>
+      <w:lvlText w:val=""/>
+      <w:lvlJc w:val="left"/>
+      <w:pPr>
+        <w:ind w:left="4680" w:hanging="360"/>
+      </w:pPr>
+      <w:rPr>
+        <w:rFonts w:ascii="Wingdings" w:hAnsi="Wingdings" w:hint="default"/>
+      </w:rPr>
+    </w:lvl>
+    <w:lvl w:ilvl="6" w:tplc="04090001" w:tentative="1">
+      <w:start w:val="1"/>
+      <w:numFmt w:val="bullet"/>
+      <w:lvlText w:val=""/>
+      <w:lvlJc w:val="left"/>
+      <w:pPr>
+        <w:ind w:left="5400" w:hanging="360"/>
+      </w:pPr>
+      <w:rPr>
+        <w:rFonts w:ascii="Symbol" w:hAnsi="Symbol" w:hint="default"/>
+      </w:rPr>
+    </w:lvl>
+    <w:lvl w:ilvl="7" w:tplc="04090003" w:tentative="1">
+      <w:start w:val="1"/>
+      <w:numFmt w:val="bullet"/>
+      <w:lvlText w:val="o"/>
+      <w:lvlJc w:val="left"/>
+      <w:pPr>
+        <w:ind w:left="6120" w:hanging="360"/>
+      </w:pPr>
+      <w:rPr>
+        <w:rFonts w:ascii="Courier New" w:hAnsi="Courier New" w:cs="Courier New" w:hint="default"/>
+      </w:rPr>
+    </w:lvl>
+    <w:lvl w:ilvl="8" w:tplc="04090005" w:tentative="1">
+      <w:start w:val="1"/>
+      <w:numFmt w:val="bullet"/>
+      <w:lvlText w:val=""/>
+      <w:lvlJc w:val="left"/>
+      <w:pPr>
+        <w:ind w:left="6840" w:hanging="360"/>
+      </w:pPr>
+      <w:rPr>
+        <w:rFonts w:ascii="Wingdings" w:hAnsi="Wingdings" w:hint="default"/>
+      </w:rPr>
+    </w:lvl>
+  </w:abstractNum>
+  <w:abstractNum w:abstractNumId="18" w15:restartNumberingAfterBreak="0">
     <w:nsid w:val="30CE19D7"/>
     <w:multiLevelType w:val="hybridMultilevel"/>
     <w:tmpl w:val="075E0B7C"/>
@@ -9656,7 +10886,7 @@
       <w:lvlText w:val=""/>
       <w:lvlJc w:val="left"/>
       <w:pPr>
-        <w:ind w:left="1800" w:hanging="360"/>
+        <w:ind w:left="1516" w:hanging="360"/>
       </w:pPr>
       <w:rPr>
         <w:rFonts w:ascii="Symbol" w:hAnsi="Symbol" w:hint="default"/>
@@ -9668,7 +10898,7 @@
       <w:lvlText w:val="o"/>
       <w:lvlJc w:val="left"/>
       <w:pPr>
-        <w:ind w:left="2520" w:hanging="360"/>
+        <w:ind w:left="2236" w:hanging="360"/>
       </w:pPr>
       <w:rPr>
         <w:rFonts w:ascii="Courier New" w:hAnsi="Courier New" w:cs="Courier New" w:hint="default"/>
@@ -9680,7 +10910,7 @@
       <w:lvlText w:val=""/>
       <w:lvlJc w:val="left"/>
       <w:pPr>
-        <w:ind w:left="3240" w:hanging="360"/>
+        <w:ind w:left="2956" w:hanging="360"/>
       </w:pPr>
       <w:rPr>
         <w:rFonts w:ascii="Wingdings" w:hAnsi="Wingdings" w:hint="default"/>
@@ -9692,7 +10922,7 @@
       <w:lvlText w:val=""/>
       <w:lvlJc w:val="left"/>
       <w:pPr>
-        <w:ind w:left="3960" w:hanging="360"/>
+        <w:ind w:left="3676" w:hanging="360"/>
       </w:pPr>
       <w:rPr>
         <w:rFonts w:ascii="Symbol" w:hAnsi="Symbol" w:hint="default"/>
@@ -9704,7 +10934,7 @@
       <w:lvlText w:val="o"/>
       <w:lvlJc w:val="left"/>
       <w:pPr>
-        <w:ind w:left="4680" w:hanging="360"/>
+        <w:ind w:left="4396" w:hanging="360"/>
       </w:pPr>
       <w:rPr>
         <w:rFonts w:ascii="Courier New" w:hAnsi="Courier New" w:cs="Courier New" w:hint="default"/>
@@ -9716,7 +10946,7 @@
       <w:lvlText w:val=""/>
       <w:lvlJc w:val="left"/>
       <w:pPr>
-        <w:ind w:left="5400" w:hanging="360"/>
+        <w:ind w:left="5116" w:hanging="360"/>
       </w:pPr>
       <w:rPr>
         <w:rFonts w:ascii="Wingdings" w:hAnsi="Wingdings" w:hint="default"/>
@@ -9728,7 +10958,7 @@
       <w:lvlText w:val=""/>
       <w:lvlJc w:val="left"/>
       <w:pPr>
-        <w:ind w:left="6120" w:hanging="360"/>
+        <w:ind w:left="5836" w:hanging="360"/>
       </w:pPr>
       <w:rPr>
         <w:rFonts w:ascii="Symbol" w:hAnsi="Symbol" w:hint="default"/>
@@ -9740,7 +10970,7 @@
       <w:lvlText w:val="o"/>
       <w:lvlJc w:val="left"/>
       <w:pPr>
-        <w:ind w:left="6840" w:hanging="360"/>
+        <w:ind w:left="6556" w:hanging="360"/>
       </w:pPr>
       <w:rPr>
         <w:rFonts w:ascii="Courier New" w:hAnsi="Courier New" w:cs="Courier New" w:hint="default"/>
@@ -9752,14 +10982,14 @@
       <w:lvlText w:val=""/>
       <w:lvlJc w:val="left"/>
       <w:pPr>
-        <w:ind w:left="7560" w:hanging="360"/>
+        <w:ind w:left="7276" w:hanging="360"/>
       </w:pPr>
       <w:rPr>
         <w:rFonts w:ascii="Wingdings" w:hAnsi="Wingdings" w:hint="default"/>
       </w:rPr>
     </w:lvl>
   </w:abstractNum>
-  <w:abstractNum w:abstractNumId="14" w15:restartNumberingAfterBreak="0">
+  <w:abstractNum w:abstractNumId="19" w15:restartNumberingAfterBreak="0">
     <w:nsid w:val="359F4BCE"/>
     <w:multiLevelType w:val="hybridMultilevel"/>
     <w:tmpl w:val="E506C33E"/>
@@ -9872,7 +11102,120 @@
       </w:rPr>
     </w:lvl>
   </w:abstractNum>
-  <w:abstractNum w:abstractNumId="15" w15:restartNumberingAfterBreak="0">
+  <w:abstractNum w:abstractNumId="20" w15:restartNumberingAfterBreak="0">
+    <w:nsid w:val="3AF058E8"/>
+    <w:multiLevelType w:val="hybridMultilevel"/>
+    <w:tmpl w:val="0890BBAA"/>
+    <w:lvl w:ilvl="0" w:tplc="04090001">
+      <w:start w:val="1"/>
+      <w:numFmt w:val="bullet"/>
+      <w:lvlText w:val=""/>
+      <w:lvlJc w:val="left"/>
+      <w:pPr>
+        <w:ind w:left="1080" w:hanging="360"/>
+      </w:pPr>
+      <w:rPr>
+        <w:rFonts w:ascii="Symbol" w:hAnsi="Symbol" w:hint="default"/>
+      </w:rPr>
+    </w:lvl>
+    <w:lvl w:ilvl="1" w:tplc="04090003" w:tentative="1">
+      <w:start w:val="1"/>
+      <w:numFmt w:val="bullet"/>
+      <w:lvlText w:val="o"/>
+      <w:lvlJc w:val="left"/>
+      <w:pPr>
+        <w:ind w:left="1800" w:hanging="360"/>
+      </w:pPr>
+      <w:rPr>
+        <w:rFonts w:ascii="Courier New" w:hAnsi="Courier New" w:cs="Courier New" w:hint="default"/>
+      </w:rPr>
+    </w:lvl>
+    <w:lvl w:ilvl="2" w:tplc="04090005" w:tentative="1">
+      <w:start w:val="1"/>
+      <w:numFmt w:val="bullet"/>
+      <w:lvlText w:val=""/>
+      <w:lvlJc w:val="left"/>
+      <w:pPr>
+        <w:ind w:left="2520" w:hanging="360"/>
+      </w:pPr>
+      <w:rPr>
+        <w:rFonts w:ascii="Wingdings" w:hAnsi="Wingdings" w:hint="default"/>
+      </w:rPr>
+    </w:lvl>
+    <w:lvl w:ilvl="3" w:tplc="04090001" w:tentative="1">
+      <w:start w:val="1"/>
+      <w:numFmt w:val="bullet"/>
+      <w:lvlText w:val=""/>
+      <w:lvlJc w:val="left"/>
+      <w:pPr>
+        <w:ind w:left="3240" w:hanging="360"/>
+      </w:pPr>
+      <w:rPr>
+        <w:rFonts w:ascii="Symbol" w:hAnsi="Symbol" w:hint="default"/>
+      </w:rPr>
+    </w:lvl>
+    <w:lvl w:ilvl="4" w:tplc="04090003" w:tentative="1">
+      <w:start w:val="1"/>
+      <w:numFmt w:val="bullet"/>
+      <w:lvlText w:val="o"/>
+      <w:lvlJc w:val="left"/>
+      <w:pPr>
+        <w:ind w:left="3960" w:hanging="360"/>
+      </w:pPr>
+      <w:rPr>
+        <w:rFonts w:ascii="Courier New" w:hAnsi="Courier New" w:cs="Courier New" w:hint="default"/>
+      </w:rPr>
+    </w:lvl>
+    <w:lvl w:ilvl="5" w:tplc="04090005" w:tentative="1">
+      <w:start w:val="1"/>
+      <w:numFmt w:val="bullet"/>
+      <w:lvlText w:val=""/>
+      <w:lvlJc w:val="left"/>
+      <w:pPr>
+        <w:ind w:left="4680" w:hanging="360"/>
+      </w:pPr>
+      <w:rPr>
+        <w:rFonts w:ascii="Wingdings" w:hAnsi="Wingdings" w:hint="default"/>
+      </w:rPr>
+    </w:lvl>
+    <w:lvl w:ilvl="6" w:tplc="04090001" w:tentative="1">
+      <w:start w:val="1"/>
+      <w:numFmt w:val="bullet"/>
+      <w:lvlText w:val=""/>
+      <w:lvlJc w:val="left"/>
+      <w:pPr>
+        <w:ind w:left="5400" w:hanging="360"/>
+      </w:pPr>
+      <w:rPr>
+        <w:rFonts w:ascii="Symbol" w:hAnsi="Symbol" w:hint="default"/>
+      </w:rPr>
+    </w:lvl>
+    <w:lvl w:ilvl="7" w:tplc="04090003" w:tentative="1">
+      <w:start w:val="1"/>
+      <w:numFmt w:val="bullet"/>
+      <w:lvlText w:val="o"/>
+      <w:lvlJc w:val="left"/>
+      <w:pPr>
+        <w:ind w:left="6120" w:hanging="360"/>
+      </w:pPr>
+      <w:rPr>
+        <w:rFonts w:ascii="Courier New" w:hAnsi="Courier New" w:cs="Courier New" w:hint="default"/>
+      </w:rPr>
+    </w:lvl>
+    <w:lvl w:ilvl="8" w:tplc="04090005" w:tentative="1">
+      <w:start w:val="1"/>
+      <w:numFmt w:val="bullet"/>
+      <w:lvlText w:val=""/>
+      <w:lvlJc w:val="left"/>
+      <w:pPr>
+        <w:ind w:left="6840" w:hanging="360"/>
+      </w:pPr>
+      <w:rPr>
+        <w:rFonts w:ascii="Wingdings" w:hAnsi="Wingdings" w:hint="default"/>
+      </w:rPr>
+    </w:lvl>
+  </w:abstractNum>
+  <w:abstractNum w:abstractNumId="21" w15:restartNumberingAfterBreak="0">
     <w:nsid w:val="3E580210"/>
     <w:multiLevelType w:val="hybridMultilevel"/>
     <w:tmpl w:val="8BE42C1C"/>
@@ -9985,7 +11328,7 @@
       </w:rPr>
     </w:lvl>
   </w:abstractNum>
-  <w:abstractNum w:abstractNumId="16" w15:restartNumberingAfterBreak="0">
+  <w:abstractNum w:abstractNumId="22" w15:restartNumberingAfterBreak="0">
     <w:nsid w:val="42707489"/>
     <w:multiLevelType w:val="hybridMultilevel"/>
     <w:tmpl w:val="D3F27722"/>
@@ -10098,7 +11441,7 @@
       </w:rPr>
     </w:lvl>
   </w:abstractNum>
-  <w:abstractNum w:abstractNumId="17" w15:restartNumberingAfterBreak="0">
+  <w:abstractNum w:abstractNumId="23" w15:restartNumberingAfterBreak="0">
     <w:nsid w:val="42934858"/>
     <w:multiLevelType w:val="hybridMultilevel"/>
     <w:tmpl w:val="2C1A5652"/>
@@ -10190,7 +11533,7 @@
       </w:pPr>
     </w:lvl>
   </w:abstractNum>
-  <w:abstractNum w:abstractNumId="18" w15:restartNumberingAfterBreak="0">
+  <w:abstractNum w:abstractNumId="24" w15:restartNumberingAfterBreak="0">
     <w:nsid w:val="43705A56"/>
     <w:multiLevelType w:val="hybridMultilevel"/>
     <w:tmpl w:val="790A19E6"/>
@@ -10279,7 +11622,96 @@
       </w:pPr>
     </w:lvl>
   </w:abstractNum>
-  <w:abstractNum w:abstractNumId="19" w15:restartNumberingAfterBreak="0">
+  <w:abstractNum w:abstractNumId="25" w15:restartNumberingAfterBreak="0">
+    <w:nsid w:val="4AD63B18"/>
+    <w:multiLevelType w:val="hybridMultilevel"/>
+    <w:tmpl w:val="A71C624A"/>
+    <w:lvl w:ilvl="0" w:tplc="DD2A4C2E">
+      <w:start w:val="1"/>
+      <w:numFmt w:val="lowerLetter"/>
+      <w:lvlText w:val="%1."/>
+      <w:lvlJc w:val="left"/>
+      <w:pPr>
+        <w:ind w:left="1080" w:hanging="360"/>
+      </w:pPr>
+      <w:rPr>
+        <w:rFonts w:hint="default"/>
+      </w:rPr>
+    </w:lvl>
+    <w:lvl w:ilvl="1" w:tplc="04090019" w:tentative="1">
+      <w:start w:val="1"/>
+      <w:numFmt w:val="lowerLetter"/>
+      <w:lvlText w:val="%2."/>
+      <w:lvlJc w:val="left"/>
+      <w:pPr>
+        <w:ind w:left="1440" w:hanging="360"/>
+      </w:pPr>
+    </w:lvl>
+    <w:lvl w:ilvl="2" w:tplc="0409001B" w:tentative="1">
+      <w:start w:val="1"/>
+      <w:numFmt w:val="lowerRoman"/>
+      <w:lvlText w:val="%3."/>
+      <w:lvlJc w:val="right"/>
+      <w:pPr>
+        <w:ind w:left="2160" w:hanging="180"/>
+      </w:pPr>
+    </w:lvl>
+    <w:lvl w:ilvl="3" w:tplc="0409000F" w:tentative="1">
+      <w:start w:val="1"/>
+      <w:numFmt w:val="decimal"/>
+      <w:lvlText w:val="%4."/>
+      <w:lvlJc w:val="left"/>
+      <w:pPr>
+        <w:ind w:left="2880" w:hanging="360"/>
+      </w:pPr>
+    </w:lvl>
+    <w:lvl w:ilvl="4" w:tplc="04090019" w:tentative="1">
+      <w:start w:val="1"/>
+      <w:numFmt w:val="lowerLetter"/>
+      <w:lvlText w:val="%5."/>
+      <w:lvlJc w:val="left"/>
+      <w:pPr>
+        <w:ind w:left="3600" w:hanging="360"/>
+      </w:pPr>
+    </w:lvl>
+    <w:lvl w:ilvl="5" w:tplc="0409001B" w:tentative="1">
+      <w:start w:val="1"/>
+      <w:numFmt w:val="lowerRoman"/>
+      <w:lvlText w:val="%6."/>
+      <w:lvlJc w:val="right"/>
+      <w:pPr>
+        <w:ind w:left="4320" w:hanging="180"/>
+      </w:pPr>
+    </w:lvl>
+    <w:lvl w:ilvl="6" w:tplc="0409000F" w:tentative="1">
+      <w:start w:val="1"/>
+      <w:numFmt w:val="decimal"/>
+      <w:lvlText w:val="%7."/>
+      <w:lvlJc w:val="left"/>
+      <w:pPr>
+        <w:ind w:left="5040" w:hanging="360"/>
+      </w:pPr>
+    </w:lvl>
+    <w:lvl w:ilvl="7" w:tplc="04090019" w:tentative="1">
+      <w:start w:val="1"/>
+      <w:numFmt w:val="lowerLetter"/>
+      <w:lvlText w:val="%8."/>
+      <w:lvlJc w:val="left"/>
+      <w:pPr>
+        <w:ind w:left="5760" w:hanging="360"/>
+      </w:pPr>
+    </w:lvl>
+    <w:lvl w:ilvl="8" w:tplc="0409001B" w:tentative="1">
+      <w:start w:val="1"/>
+      <w:numFmt w:val="lowerRoman"/>
+      <w:lvlText w:val="%9."/>
+      <w:lvlJc w:val="right"/>
+      <w:pPr>
+        <w:ind w:left="6480" w:hanging="180"/>
+      </w:pPr>
+    </w:lvl>
+  </w:abstractNum>
+  <w:abstractNum w:abstractNumId="26" w15:restartNumberingAfterBreak="0">
     <w:nsid w:val="4DE75CE3"/>
     <w:multiLevelType w:val="hybridMultilevel"/>
     <w:tmpl w:val="92E87C7C"/>
@@ -10392,7 +11824,7 @@
       </w:rPr>
     </w:lvl>
   </w:abstractNum>
-  <w:abstractNum w:abstractNumId="20" w15:restartNumberingAfterBreak="0">
+  <w:abstractNum w:abstractNumId="27" w15:restartNumberingAfterBreak="0">
     <w:nsid w:val="51BC5315"/>
     <w:multiLevelType w:val="hybridMultilevel"/>
     <w:tmpl w:val="13840776"/>
@@ -10481,7 +11913,7 @@
       </w:pPr>
     </w:lvl>
   </w:abstractNum>
-  <w:abstractNum w:abstractNumId="21" w15:restartNumberingAfterBreak="0">
+  <w:abstractNum w:abstractNumId="28" w15:restartNumberingAfterBreak="0">
     <w:nsid w:val="61BE0D9D"/>
     <w:multiLevelType w:val="hybridMultilevel"/>
     <w:tmpl w:val="E6EEB4CC"/>
@@ -10594,7 +12026,7 @@
       </w:rPr>
     </w:lvl>
   </w:abstractNum>
-  <w:abstractNum w:abstractNumId="22" w15:restartNumberingAfterBreak="0">
+  <w:abstractNum w:abstractNumId="29" w15:restartNumberingAfterBreak="0">
     <w:nsid w:val="66CB4413"/>
     <w:multiLevelType w:val="hybridMultilevel"/>
     <w:tmpl w:val="B47A534E"/>
@@ -10686,7 +12118,7 @@
       </w:pPr>
     </w:lvl>
   </w:abstractNum>
-  <w:abstractNum w:abstractNumId="23" w15:restartNumberingAfterBreak="0">
+  <w:abstractNum w:abstractNumId="30" w15:restartNumberingAfterBreak="0">
     <w:nsid w:val="691A6097"/>
     <w:multiLevelType w:val="hybridMultilevel"/>
     <w:tmpl w:val="97A402A8"/>
@@ -10702,13 +12134,126 @@
         <w:rFonts w:ascii="Symbol" w:hAnsi="Symbol" w:hint="default"/>
       </w:rPr>
     </w:lvl>
+    <w:lvl w:ilvl="1" w:tplc="04090003">
+      <w:start w:val="1"/>
+      <w:numFmt w:val="bullet"/>
+      <w:lvlText w:val="o"/>
+      <w:lvlJc w:val="left"/>
+      <w:pPr>
+        <w:ind w:left="2160" w:hanging="360"/>
+      </w:pPr>
+      <w:rPr>
+        <w:rFonts w:ascii="Courier New" w:hAnsi="Courier New" w:cs="Courier New" w:hint="default"/>
+      </w:rPr>
+    </w:lvl>
+    <w:lvl w:ilvl="2" w:tplc="04090005" w:tentative="1">
+      <w:start w:val="1"/>
+      <w:numFmt w:val="bullet"/>
+      <w:lvlText w:val=""/>
+      <w:lvlJc w:val="left"/>
+      <w:pPr>
+        <w:ind w:left="2880" w:hanging="360"/>
+      </w:pPr>
+      <w:rPr>
+        <w:rFonts w:ascii="Wingdings" w:hAnsi="Wingdings" w:hint="default"/>
+      </w:rPr>
+    </w:lvl>
+    <w:lvl w:ilvl="3" w:tplc="04090001" w:tentative="1">
+      <w:start w:val="1"/>
+      <w:numFmt w:val="bullet"/>
+      <w:lvlText w:val=""/>
+      <w:lvlJc w:val="left"/>
+      <w:pPr>
+        <w:ind w:left="3600" w:hanging="360"/>
+      </w:pPr>
+      <w:rPr>
+        <w:rFonts w:ascii="Symbol" w:hAnsi="Symbol" w:hint="default"/>
+      </w:rPr>
+    </w:lvl>
+    <w:lvl w:ilvl="4" w:tplc="04090003" w:tentative="1">
+      <w:start w:val="1"/>
+      <w:numFmt w:val="bullet"/>
+      <w:lvlText w:val="o"/>
+      <w:lvlJc w:val="left"/>
+      <w:pPr>
+        <w:ind w:left="4320" w:hanging="360"/>
+      </w:pPr>
+      <w:rPr>
+        <w:rFonts w:ascii="Courier New" w:hAnsi="Courier New" w:cs="Courier New" w:hint="default"/>
+      </w:rPr>
+    </w:lvl>
+    <w:lvl w:ilvl="5" w:tplc="04090005" w:tentative="1">
+      <w:start w:val="1"/>
+      <w:numFmt w:val="bullet"/>
+      <w:lvlText w:val=""/>
+      <w:lvlJc w:val="left"/>
+      <w:pPr>
+        <w:ind w:left="5040" w:hanging="360"/>
+      </w:pPr>
+      <w:rPr>
+        <w:rFonts w:ascii="Wingdings" w:hAnsi="Wingdings" w:hint="default"/>
+      </w:rPr>
+    </w:lvl>
+    <w:lvl w:ilvl="6" w:tplc="04090001" w:tentative="1">
+      <w:start w:val="1"/>
+      <w:numFmt w:val="bullet"/>
+      <w:lvlText w:val=""/>
+      <w:lvlJc w:val="left"/>
+      <w:pPr>
+        <w:ind w:left="5760" w:hanging="360"/>
+      </w:pPr>
+      <w:rPr>
+        <w:rFonts w:ascii="Symbol" w:hAnsi="Symbol" w:hint="default"/>
+      </w:rPr>
+    </w:lvl>
+    <w:lvl w:ilvl="7" w:tplc="04090003" w:tentative="1">
+      <w:start w:val="1"/>
+      <w:numFmt w:val="bullet"/>
+      <w:lvlText w:val="o"/>
+      <w:lvlJc w:val="left"/>
+      <w:pPr>
+        <w:ind w:left="6480" w:hanging="360"/>
+      </w:pPr>
+      <w:rPr>
+        <w:rFonts w:ascii="Courier New" w:hAnsi="Courier New" w:cs="Courier New" w:hint="default"/>
+      </w:rPr>
+    </w:lvl>
+    <w:lvl w:ilvl="8" w:tplc="04090005" w:tentative="1">
+      <w:start w:val="1"/>
+      <w:numFmt w:val="bullet"/>
+      <w:lvlText w:val=""/>
+      <w:lvlJc w:val="left"/>
+      <w:pPr>
+        <w:ind w:left="7200" w:hanging="360"/>
+      </w:pPr>
+      <w:rPr>
+        <w:rFonts w:ascii="Wingdings" w:hAnsi="Wingdings" w:hint="default"/>
+      </w:rPr>
+    </w:lvl>
+  </w:abstractNum>
+  <w:abstractNum w:abstractNumId="31" w15:restartNumberingAfterBreak="0">
+    <w:nsid w:val="72D949ED"/>
+    <w:multiLevelType w:val="hybridMultilevel"/>
+    <w:tmpl w:val="7626F6E0"/>
+    <w:lvl w:ilvl="0" w:tplc="04090001">
+      <w:start w:val="1"/>
+      <w:numFmt w:val="bullet"/>
+      <w:lvlText w:val=""/>
+      <w:lvlJc w:val="left"/>
+      <w:pPr>
+        <w:ind w:left="1080" w:hanging="360"/>
+      </w:pPr>
+      <w:rPr>
+        <w:rFonts w:ascii="Symbol" w:hAnsi="Symbol" w:hint="default"/>
+      </w:rPr>
+    </w:lvl>
     <w:lvl w:ilvl="1" w:tplc="04090003" w:tentative="1">
       <w:start w:val="1"/>
       <w:numFmt w:val="bullet"/>
       <w:lvlText w:val="o"/>
       <w:lvlJc w:val="left"/>
       <w:pPr>
-        <w:ind w:left="2160" w:hanging="360"/>
+        <w:ind w:left="1800" w:hanging="360"/>
       </w:pPr>
       <w:rPr>
         <w:rFonts w:ascii="Courier New" w:hAnsi="Courier New" w:cs="Courier New" w:hint="default"/>
@@ -10720,7 +12265,7 @@
       <w:lvlText w:val=""/>
       <w:lvlJc w:val="left"/>
       <w:pPr>
-        <w:ind w:left="2880" w:hanging="360"/>
+        <w:ind w:left="2520" w:hanging="360"/>
       </w:pPr>
       <w:rPr>
         <w:rFonts w:ascii="Wingdings" w:hAnsi="Wingdings" w:hint="default"/>
@@ -10732,7 +12277,7 @@
       <w:lvlText w:val=""/>
       <w:lvlJc w:val="left"/>
       <w:pPr>
-        <w:ind w:left="3600" w:hanging="360"/>
+        <w:ind w:left="3240" w:hanging="360"/>
       </w:pPr>
       <w:rPr>
         <w:rFonts w:ascii="Symbol" w:hAnsi="Symbol" w:hint="default"/>
@@ -10744,7 +12289,7 @@
       <w:lvlText w:val="o"/>
       <w:lvlJc w:val="left"/>
       <w:pPr>
-        <w:ind w:left="4320" w:hanging="360"/>
+        <w:ind w:left="3960" w:hanging="360"/>
       </w:pPr>
       <w:rPr>
         <w:rFonts w:ascii="Courier New" w:hAnsi="Courier New" w:cs="Courier New" w:hint="default"/>
@@ -10756,7 +12301,7 @@
       <w:lvlText w:val=""/>
       <w:lvlJc w:val="left"/>
       <w:pPr>
-        <w:ind w:left="5040" w:hanging="360"/>
+        <w:ind w:left="4680" w:hanging="360"/>
       </w:pPr>
       <w:rPr>
         <w:rFonts w:ascii="Wingdings" w:hAnsi="Wingdings" w:hint="default"/>
@@ -10768,7 +12313,7 @@
       <w:lvlText w:val=""/>
       <w:lvlJc w:val="left"/>
       <w:pPr>
-        <w:ind w:left="5760" w:hanging="360"/>
+        <w:ind w:left="5400" w:hanging="360"/>
       </w:pPr>
       <w:rPr>
         <w:rFonts w:ascii="Symbol" w:hAnsi="Symbol" w:hint="default"/>
@@ -10780,7 +12325,7 @@
       <w:lvlText w:val="o"/>
       <w:lvlJc w:val="left"/>
       <w:pPr>
-        <w:ind w:left="6480" w:hanging="360"/>
+        <w:ind w:left="6120" w:hanging="360"/>
       </w:pPr>
       <w:rPr>
         <w:rFonts w:ascii="Courier New" w:hAnsi="Courier New" w:cs="Courier New" w:hint="default"/>
@@ -10792,14 +12337,14 @@
       <w:lvlText w:val=""/>
       <w:lvlJc w:val="left"/>
       <w:pPr>
-        <w:ind w:left="7200" w:hanging="360"/>
+        <w:ind w:left="6840" w:hanging="360"/>
       </w:pPr>
       <w:rPr>
         <w:rFonts w:ascii="Wingdings" w:hAnsi="Wingdings" w:hint="default"/>
       </w:rPr>
     </w:lvl>
   </w:abstractNum>
-  <w:abstractNum w:abstractNumId="24" w15:restartNumberingAfterBreak="0">
+  <w:abstractNum w:abstractNumId="32" w15:restartNumberingAfterBreak="0">
     <w:nsid w:val="76FC6170"/>
     <w:multiLevelType w:val="hybridMultilevel"/>
     <w:tmpl w:val="7E7AAE36"/>
@@ -10912,7 +12457,7 @@
       </w:rPr>
     </w:lvl>
   </w:abstractNum>
-  <w:abstractNum w:abstractNumId="25" w15:restartNumberingAfterBreak="0">
+  <w:abstractNum w:abstractNumId="33" w15:restartNumberingAfterBreak="0">
     <w:nsid w:val="78FF9956"/>
     <w:multiLevelType w:val="singleLevel"/>
     <w:tmpl w:val="78FF9956"/>
@@ -10932,7 +12477,7 @@
       </w:rPr>
     </w:lvl>
   </w:abstractNum>
-  <w:abstractNum w:abstractNumId="26" w15:restartNumberingAfterBreak="0">
+  <w:abstractNum w:abstractNumId="34" w15:restartNumberingAfterBreak="0">
     <w:nsid w:val="79B15159"/>
     <w:multiLevelType w:val="hybridMultilevel"/>
     <w:tmpl w:val="F5A6A756"/>
@@ -11045,7 +12590,7 @@
       </w:rPr>
     </w:lvl>
   </w:abstractNum>
-  <w:abstractNum w:abstractNumId="27" w15:restartNumberingAfterBreak="0">
+  <w:abstractNum w:abstractNumId="35" w15:restartNumberingAfterBreak="0">
     <w:nsid w:val="7ABA027C"/>
     <w:multiLevelType w:val="hybridMultilevel"/>
     <w:tmpl w:val="08AAA5EC"/>
@@ -11158,7 +12703,7 @@
       </w:rPr>
     </w:lvl>
   </w:abstractNum>
-  <w:abstractNum w:abstractNumId="28" w15:restartNumberingAfterBreak="0">
+  <w:abstractNum w:abstractNumId="36" w15:restartNumberingAfterBreak="0">
     <w:nsid w:val="7B332BF6"/>
     <w:multiLevelType w:val="hybridMultilevel"/>
     <w:tmpl w:val="38BCEA2E"/>
@@ -11244,7 +12789,120 @@
       </w:pPr>
     </w:lvl>
   </w:abstractNum>
-  <w:abstractNum w:abstractNumId="29" w15:restartNumberingAfterBreak="0">
+  <w:abstractNum w:abstractNumId="37" w15:restartNumberingAfterBreak="0">
+    <w:nsid w:val="7DC66082"/>
+    <w:multiLevelType w:val="hybridMultilevel"/>
+    <w:tmpl w:val="3D8A5A10"/>
+    <w:lvl w:ilvl="0" w:tplc="04090001">
+      <w:start w:val="1"/>
+      <w:numFmt w:val="bullet"/>
+      <w:lvlText w:val=""/>
+      <w:lvlJc w:val="left"/>
+      <w:pPr>
+        <w:ind w:left="1080" w:hanging="360"/>
+      </w:pPr>
+      <w:rPr>
+        <w:rFonts w:ascii="Symbol" w:hAnsi="Symbol" w:hint="default"/>
+      </w:rPr>
+    </w:lvl>
+    <w:lvl w:ilvl="1" w:tplc="04090003" w:tentative="1">
+      <w:start w:val="1"/>
+      <w:numFmt w:val="bullet"/>
+      <w:lvlText w:val="o"/>
+      <w:lvlJc w:val="left"/>
+      <w:pPr>
+        <w:ind w:left="1800" w:hanging="360"/>
+      </w:pPr>
+      <w:rPr>
+        <w:rFonts w:ascii="Courier New" w:hAnsi="Courier New" w:cs="Courier New" w:hint="default"/>
+      </w:rPr>
+    </w:lvl>
+    <w:lvl w:ilvl="2" w:tplc="04090005" w:tentative="1">
+      <w:start w:val="1"/>
+      <w:numFmt w:val="bullet"/>
+      <w:lvlText w:val=""/>
+      <w:lvlJc w:val="left"/>
+      <w:pPr>
+        <w:ind w:left="2520" w:hanging="360"/>
+      </w:pPr>
+      <w:rPr>
+        <w:rFonts w:ascii="Wingdings" w:hAnsi="Wingdings" w:hint="default"/>
+      </w:rPr>
+    </w:lvl>
+    <w:lvl w:ilvl="3" w:tplc="04090001" w:tentative="1">
+      <w:start w:val="1"/>
+      <w:numFmt w:val="bullet"/>
+      <w:lvlText w:val=""/>
+      <w:lvlJc w:val="left"/>
+      <w:pPr>
+        <w:ind w:left="3240" w:hanging="360"/>
+      </w:pPr>
+      <w:rPr>
+        <w:rFonts w:ascii="Symbol" w:hAnsi="Symbol" w:hint="default"/>
+      </w:rPr>
+    </w:lvl>
+    <w:lvl w:ilvl="4" w:tplc="04090003" w:tentative="1">
+      <w:start w:val="1"/>
+      <w:numFmt w:val="bullet"/>
+      <w:lvlText w:val="o"/>
+      <w:lvlJc w:val="left"/>
+      <w:pPr>
+        <w:ind w:left="3960" w:hanging="360"/>
+      </w:pPr>
+      <w:rPr>
+        <w:rFonts w:ascii="Courier New" w:hAnsi="Courier New" w:cs="Courier New" w:hint="default"/>
+      </w:rPr>
+    </w:lvl>
+    <w:lvl w:ilvl="5" w:tplc="04090005" w:tentative="1">
+      <w:start w:val="1"/>
+      <w:numFmt w:val="bullet"/>
+      <w:lvlText w:val=""/>
+      <w:lvlJc w:val="left"/>
+      <w:pPr>
+        <w:ind w:left="4680" w:hanging="360"/>
+      </w:pPr>
+      <w:rPr>
+        <w:rFonts w:ascii="Wingdings" w:hAnsi="Wingdings" w:hint="default"/>
+      </w:rPr>
+    </w:lvl>
+    <w:lvl w:ilvl="6" w:tplc="04090001" w:tentative="1">
+      <w:start w:val="1"/>
+      <w:numFmt w:val="bullet"/>
+      <w:lvlText w:val=""/>
+      <w:lvlJc w:val="left"/>
+      <w:pPr>
+        <w:ind w:left="5400" w:hanging="360"/>
+      </w:pPr>
+      <w:rPr>
+        <w:rFonts w:ascii="Symbol" w:hAnsi="Symbol" w:hint="default"/>
+      </w:rPr>
+    </w:lvl>
+    <w:lvl w:ilvl="7" w:tplc="04090003" w:tentative="1">
+      <w:start w:val="1"/>
+      <w:numFmt w:val="bullet"/>
+      <w:lvlText w:val="o"/>
+      <w:lvlJc w:val="left"/>
+      <w:pPr>
+        <w:ind w:left="6120" w:hanging="360"/>
+      </w:pPr>
+      <w:rPr>
+        <w:rFonts w:ascii="Courier New" w:hAnsi="Courier New" w:cs="Courier New" w:hint="default"/>
+      </w:rPr>
+    </w:lvl>
+    <w:lvl w:ilvl="8" w:tplc="04090005" w:tentative="1">
+      <w:start w:val="1"/>
+      <w:numFmt w:val="bullet"/>
+      <w:lvlText w:val=""/>
+      <w:lvlJc w:val="left"/>
+      <w:pPr>
+        <w:ind w:left="6840" w:hanging="360"/>
+      </w:pPr>
+      <w:rPr>
+        <w:rFonts w:ascii="Wingdings" w:hAnsi="Wingdings" w:hint="default"/>
+      </w:rPr>
+    </w:lvl>
+  </w:abstractNum>
+  <w:abstractNum w:abstractNumId="38" w15:restartNumberingAfterBreak="0">
     <w:nsid w:val="7FA070F5"/>
     <w:multiLevelType w:val="hybridMultilevel"/>
     <w:tmpl w:val="4F501E06"/>
@@ -11358,94 +13016,121 @@
     </w:lvl>
   </w:abstractNum>
   <w:num w:numId="1" w16cid:durableId="1334603044">
-    <w:abstractNumId w:val="3"/>
+    <w:abstractNumId w:val="5"/>
   </w:num>
   <w:num w:numId="2" w16cid:durableId="1334258344">
-    <w:abstractNumId w:val="25"/>
+    <w:abstractNumId w:val="33"/>
   </w:num>
   <w:num w:numId="3" w16cid:durableId="690648115">
-    <w:abstractNumId w:val="12"/>
+    <w:abstractNumId w:val="16"/>
   </w:num>
   <w:num w:numId="4" w16cid:durableId="635139934">
-    <w:abstractNumId w:val="9"/>
+    <w:abstractNumId w:val="13"/>
   </w:num>
   <w:num w:numId="5" w16cid:durableId="1671444509">
-    <w:abstractNumId w:val="28"/>
+    <w:abstractNumId w:val="36"/>
   </w:num>
   <w:num w:numId="6" w16cid:durableId="238559061">
-    <w:abstractNumId w:val="14"/>
+    <w:abstractNumId w:val="19"/>
   </w:num>
   <w:num w:numId="7" w16cid:durableId="974413864">
-    <w:abstractNumId w:val="6"/>
+    <w:abstractNumId w:val="10"/>
   </w:num>
   <w:num w:numId="8" w16cid:durableId="267087575">
-    <w:abstractNumId w:val="27"/>
+    <w:abstractNumId w:val="35"/>
   </w:num>
   <w:num w:numId="9" w16cid:durableId="1949654676">
-    <w:abstractNumId w:val="10"/>
+    <w:abstractNumId w:val="14"/>
   </w:num>
   <w:num w:numId="10" w16cid:durableId="403335444">
     <w:abstractNumId w:val="0"/>
   </w:num>
   <w:num w:numId="11" w16cid:durableId="704987833">
-    <w:abstractNumId w:val="26"/>
+    <w:abstractNumId w:val="34"/>
   </w:num>
   <w:num w:numId="12" w16cid:durableId="846284381">
+    <w:abstractNumId w:val="12"/>
+  </w:num>
+  <w:num w:numId="13" w16cid:durableId="139159753">
+    <w:abstractNumId w:val="23"/>
+  </w:num>
+  <w:num w:numId="14" w16cid:durableId="426462592">
+    <w:abstractNumId w:val="32"/>
+  </w:num>
+  <w:num w:numId="15" w16cid:durableId="1534346059">
+    <w:abstractNumId w:val="28"/>
+  </w:num>
+  <w:num w:numId="16" w16cid:durableId="1438021640">
     <w:abstractNumId w:val="8"/>
   </w:num>
-  <w:num w:numId="13" w16cid:durableId="139159753">
-    <w:abstractNumId w:val="17"/>
-  </w:num>
-  <w:num w:numId="14" w16cid:durableId="426462592">
-    <w:abstractNumId w:val="24"/>
-  </w:num>
-  <w:num w:numId="15" w16cid:durableId="1534346059">
-    <w:abstractNumId w:val="21"/>
-  </w:num>
-  <w:num w:numId="16" w16cid:durableId="1438021640">
-    <w:abstractNumId w:val="5"/>
-  </w:num>
   <w:num w:numId="17" w16cid:durableId="1968926992">
-    <w:abstractNumId w:val="16"/>
+    <w:abstractNumId w:val="22"/>
   </w:num>
   <w:num w:numId="18" w16cid:durableId="588277944">
     <w:abstractNumId w:val="2"/>
   </w:num>
   <w:num w:numId="19" w16cid:durableId="1431463541">
-    <w:abstractNumId w:val="22"/>
+    <w:abstractNumId w:val="29"/>
   </w:num>
   <w:num w:numId="20" w16cid:durableId="1946304382">
-    <w:abstractNumId w:val="29"/>
+    <w:abstractNumId w:val="38"/>
   </w:num>
   <w:num w:numId="21" w16cid:durableId="1028600796">
+    <w:abstractNumId w:val="21"/>
+  </w:num>
+  <w:num w:numId="22" w16cid:durableId="1234312224">
     <w:abstractNumId w:val="15"/>
   </w:num>
-  <w:num w:numId="22" w16cid:durableId="1234312224">
+  <w:num w:numId="23" w16cid:durableId="2083718582">
+    <w:abstractNumId w:val="24"/>
+  </w:num>
+  <w:num w:numId="24" w16cid:durableId="1519194163">
     <w:abstractNumId w:val="11"/>
   </w:num>
-  <w:num w:numId="23" w16cid:durableId="2083718582">
-    <w:abstractNumId w:val="18"/>
-  </w:num>
-  <w:num w:numId="24" w16cid:durableId="1519194163">
-    <w:abstractNumId w:val="7"/>
-  </w:num>
   <w:num w:numId="25" w16cid:durableId="1922446351">
-    <w:abstractNumId w:val="23"/>
+    <w:abstractNumId w:val="30"/>
   </w:num>
   <w:num w:numId="26" w16cid:durableId="947200705">
     <w:abstractNumId w:val="1"/>
   </w:num>
   <w:num w:numId="27" w16cid:durableId="736706000">
+    <w:abstractNumId w:val="7"/>
+  </w:num>
+  <w:num w:numId="28" w16cid:durableId="609776979">
+    <w:abstractNumId w:val="27"/>
+  </w:num>
+  <w:num w:numId="29" w16cid:durableId="1148322800">
+    <w:abstractNumId w:val="26"/>
+  </w:num>
+  <w:num w:numId="30" w16cid:durableId="780344659">
+    <w:abstractNumId w:val="18"/>
+  </w:num>
+  <w:num w:numId="31" w16cid:durableId="1903370860">
+    <w:abstractNumId w:val="25"/>
+  </w:num>
+  <w:num w:numId="32" w16cid:durableId="2066486844">
+    <w:abstractNumId w:val="17"/>
+  </w:num>
+  <w:num w:numId="33" w16cid:durableId="251624442">
+    <w:abstractNumId w:val="31"/>
+  </w:num>
+  <w:num w:numId="34" w16cid:durableId="311296456">
+    <w:abstractNumId w:val="6"/>
+  </w:num>
+  <w:num w:numId="35" w16cid:durableId="1490362743">
     <w:abstractNumId w:val="4"/>
   </w:num>
-  <w:num w:numId="28" w16cid:durableId="609776979">
+  <w:num w:numId="36" w16cid:durableId="587007753">
+    <w:abstractNumId w:val="9"/>
+  </w:num>
+  <w:num w:numId="37" w16cid:durableId="901863583">
+    <w:abstractNumId w:val="3"/>
+  </w:num>
+  <w:num w:numId="38" w16cid:durableId="2065444587">
     <w:abstractNumId w:val="20"/>
   </w:num>
-  <w:num w:numId="29" w16cid:durableId="1148322800">
-    <w:abstractNumId w:val="19"/>
-  </w:num>
-  <w:num w:numId="30" w16cid:durableId="780344659">
-    <w:abstractNumId w:val="13"/>
+  <w:num w:numId="39" w16cid:durableId="647827503">
+    <w:abstractNumId w:val="37"/>
   </w:num>
 </w:numbering>
 </file>
@@ -12079,7 +13764,6 @@
   <w:style w:type="character" w:default="1" w:styleId="DefaultParagraphFont">
     <w:name w:val="Default Paragraph Font"/>
     <w:uiPriority w:val="1"/>
-    <w:semiHidden/>
     <w:unhideWhenUsed/>
   </w:style>
   <w:style w:type="table" w:default="1" w:styleId="TableNormal">
@@ -13206,6 +14890,10 @@
 </file>
 
 <file path=customXml/item1.xml><?xml version="1.0" encoding="utf-8"?>
+<b:Sources xmlns:b="http://schemas.openxmlformats.org/officeDocument/2006/bibliography" xmlns="http://schemas.openxmlformats.org/officeDocument/2006/bibliography" SelectedStyle="\APASixthEditionOfficeOnline.xsl" StyleName="APA" Version="6"/>
+</file>
+
+<file path=customXml/item2.xml><?xml version="1.0" encoding="utf-8"?>
 <s:customData xmlns="http://www.wps.cn/officeDocument/2013/wpsCustomData" xmlns:s="http://www.wps.cn/officeDocument/2013/wpsCustomData">
   <customSectProps>
     <customSectPr/>
@@ -13217,22 +14905,18 @@
 </s:customData>
 </file>
 
-<file path=customXml/item2.xml><?xml version="1.0" encoding="utf-8"?>
-<b:Sources xmlns:b="http://schemas.openxmlformats.org/officeDocument/2006/bibliography" xmlns="http://schemas.openxmlformats.org/officeDocument/2006/bibliography" SelectedStyle="\APASixthEditionOfficeOnline.xsl" StyleName="APA" Version="6"/>
+<file path=customXml/itemProps1.xml><?xml version="1.0" encoding="utf-8"?>
+<ds:datastoreItem xmlns:ds="http://schemas.openxmlformats.org/officeDocument/2006/customXml" ds:itemID="{F67778B5-2A34-4F75-A554-E1A94546F5C8}">
+  <ds:schemaRefs>
+    <ds:schemaRef ds:uri="http://schemas.openxmlformats.org/officeDocument/2006/bibliography"/>
+  </ds:schemaRefs>
+</ds:datastoreItem>
 </file>
 
-<file path=customXml/itemProps1.xml><?xml version="1.0" encoding="utf-8"?>
+<file path=customXml/itemProps2.xml><?xml version="1.0" encoding="utf-8"?>
 <ds:datastoreItem xmlns:ds="http://schemas.openxmlformats.org/officeDocument/2006/customXml" ds:itemID="{B1977F7D-205B-4081-913C-38D41E755F92}">
   <ds:schemaRefs>
     <ds:schemaRef ds:uri="http://www.wps.cn/officeDocument/2013/wpsCustomData"/>
   </ds:schemaRefs>
 </ds:datastoreItem>
-</file>
-
-<file path=customXml/itemProps2.xml><?xml version="1.0" encoding="utf-8"?>
-<ds:datastoreItem xmlns:ds="http://schemas.openxmlformats.org/officeDocument/2006/customXml" ds:itemID="{F67778B5-2A34-4F75-A554-E1A94546F5C8}">
-  <ds:schemaRefs>
-    <ds:schemaRef ds:uri="http://schemas.openxmlformats.org/officeDocument/2006/bibliography"/>
-  </ds:schemaRefs>
-</ds:datastoreItem>
 </file>
</xml_diff>

<commit_message>
*Cập nhật báo cáo
</commit_message>
<xml_diff>
--- a/report/report.docx
+++ b/report/report.docx
@@ -5129,21 +5129,7 @@
             <w:rStyle w:val="Hyperlink"/>
             <w:noProof/>
           </w:rPr>
-          <w:t>Hình 2.5: Cấu trúc project</w:t>
-        </w:r>
-        <w:r>
-          <w:rPr>
-            <w:rStyle w:val="Hyperlink"/>
-            <w:noProof/>
-          </w:rPr>
-          <w:t xml:space="preserve"> </w:t>
-        </w:r>
-        <w:r>
-          <w:rPr>
-            <w:rStyle w:val="Hyperlink"/>
-            <w:noProof/>
-          </w:rPr>
-          <w:t>sử dụng Express</w:t>
+          <w:t>Hình 2.5: Cấu trúc project sử dụng Express</w:t>
         </w:r>
         <w:r>
           <w:rPr>
@@ -7697,6 +7683,9 @@
         <w:keepNext/>
       </w:pPr>
       <w:r>
+        <w:rPr>
+          <w:noProof/>
+        </w:rPr>
         <w:drawing>
           <wp:inline distT="0" distB="0" distL="0" distR="0" wp14:anchorId="052BE463" wp14:editId="1EC2551E">
             <wp:extent cx="5579745" cy="3252470"/>
@@ -7795,13 +7784,7 @@
         <w:fldChar w:fldCharType="end"/>
       </w:r>
       <w:r>
-        <w:t xml:space="preserve">: </w:t>
-      </w:r>
-      <w:r>
-        <w:t xml:space="preserve">Cấu trúc project sử dụng </w:t>
-      </w:r>
-      <w:r>
-        <w:t>Express</w:t>
+        <w:t>: Cấu trúc project sử dụng Express</w:t>
       </w:r>
       <w:bookmarkEnd w:id="30"/>
     </w:p>
@@ -7985,22 +7968,7 @@
         <w:t>J</w:t>
       </w:r>
       <w:r>
-        <w:t xml:space="preserve">S </w:t>
-      </w:r>
-      <w:r>
-        <w:t xml:space="preserve">một thư viện JavaScript mã nguồn mở được thiết kế bởi Facebook để tạo ra những ứng dụng web </w:t>
-      </w:r>
-      <w:r>
-        <w:t xml:space="preserve">một cách </w:t>
-      </w:r>
-      <w:r>
-        <w:t>nhanh</w:t>
-      </w:r>
-      <w:r>
-        <w:t xml:space="preserve"> chóng</w:t>
-      </w:r>
-      <w:r>
-        <w:t xml:space="preserve"> và hiệu quả. Mục đích cốt lõi của ReactJS không chỉ khiến cho trang web phải thật mượt mà còn phải nhanh, khả năng mở rộng cao và đơn giản.</w:t>
+        <w:t>S một thư viện JavaScript mã nguồn mở được thiết kế bởi Facebook để tạo ra những ứng dụng web một cách nhanh chóng và hiệu quả. Mục đích cốt lõi của ReactJS không chỉ khiến cho trang web phải thật mượt mà còn phải nhanh, khả năng mở rộng cao và đơn giản.</w:t>
       </w:r>
     </w:p>
     <w:p>
@@ -8026,10 +7994,7 @@
         <w:t xml:space="preserve">riêng lẻ. Chính vì vậy, thay vì làm việc trên toàn bộ ứng dụng web, ReactJS cho phép một developer có thể phá vỡ giao diện người dùng phức tạp thành các </w:t>
       </w:r>
       <w:r>
-        <w:t>component</w:t>
-      </w:r>
-      <w:r>
-        <w:t xml:space="preserve"> nhỏ</w:t>
+        <w:t>component nhỏ</w:t>
       </w:r>
       <w:r>
         <w:t xml:space="preserve"> hơn.</w:t>
@@ -8483,39 +8448,346 @@
     <w:p>
       <w:pPr>
         <w:pStyle w:val="Heading2"/>
-      </w:pPr>
-      <w:bookmarkStart w:id="38" w:name="_Toc161069531"/>
-      <w:r>
         <w:rPr>
           <w:lang w:val="en-US"/>
         </w:rPr>
+      </w:pPr>
+      <w:r>
+        <w:rPr>
+          <w:lang w:val="en-US"/>
+        </w:rPr>
+        <w:t>EndUser website module</w:t>
+      </w:r>
+    </w:p>
+    <w:p>
+      <w:pPr>
+        <w:pStyle w:val="Heading3"/>
+      </w:pPr>
+      <w:r>
+        <w:t>Trang chủ</w:t>
+      </w:r>
+    </w:p>
+    <w:p>
+      <w:pPr>
+        <w:pStyle w:val="Caption"/>
+        <w:keepNext/>
+      </w:pPr>
+      <w:r>
+        <w:drawing>
+          <wp:inline distT="0" distB="0" distL="0" distR="0" wp14:anchorId="14B18D24" wp14:editId="4FEA9ADB">
+            <wp:extent cx="5579745" cy="2954020"/>
+            <wp:effectExtent l="0" t="0" r="1905" b="0"/>
+            <wp:docPr id="1265166394" name="Picture 1"/>
+            <wp:cNvGraphicFramePr>
+              <a:graphicFrameLocks xmlns:a="http://schemas.openxmlformats.org/drawingml/2006/main" noChangeAspect="1"/>
+            </wp:cNvGraphicFramePr>
+            <a:graphic xmlns:a="http://schemas.openxmlformats.org/drawingml/2006/main">
+              <a:graphicData uri="http://schemas.openxmlformats.org/drawingml/2006/picture">
+                <pic:pic xmlns:pic="http://schemas.openxmlformats.org/drawingml/2006/picture">
+                  <pic:nvPicPr>
+                    <pic:cNvPr id="1265166394" name=""/>
+                    <pic:cNvPicPr/>
+                  </pic:nvPicPr>
+                  <pic:blipFill>
+                    <a:blip r:embed="rId22"/>
+                    <a:stretch>
+                      <a:fillRect/>
+                    </a:stretch>
+                  </pic:blipFill>
+                  <pic:spPr>
+                    <a:xfrm>
+                      <a:off x="0" y="0"/>
+                      <a:ext cx="5579745" cy="2954020"/>
+                    </a:xfrm>
+                    <a:prstGeom prst="rect">
+                      <a:avLst/>
+                    </a:prstGeom>
+                  </pic:spPr>
+                </pic:pic>
+              </a:graphicData>
+            </a:graphic>
+          </wp:inline>
+        </w:drawing>
+      </w:r>
+    </w:p>
+    <w:p>
+      <w:pPr>
+        <w:pStyle w:val="Caption"/>
+      </w:pPr>
+      <w:r>
+        <w:t xml:space="preserve">Hình </w:t>
+      </w:r>
+      <w:r>
+        <w:fldChar w:fldCharType="begin"/>
+      </w:r>
+      <w:r>
+        <w:instrText xml:space="preserve"> STYLEREF 1 \s </w:instrText>
+      </w:r>
+      <w:r>
+        <w:fldChar w:fldCharType="separate"/>
+      </w:r>
+      <w:r>
+        <w:rPr>
+          <w:noProof/>
+        </w:rPr>
+        <w:t>5</w:t>
+      </w:r>
+      <w:r>
+        <w:fldChar w:fldCharType="end"/>
+      </w:r>
+      <w:r>
+        <w:t>.</w:t>
+      </w:r>
+      <w:r>
+        <w:fldChar w:fldCharType="begin"/>
+      </w:r>
+      <w:r>
+        <w:instrText xml:space="preserve"> SEQ Hình \* ARABIC \s 1 </w:instrText>
+      </w:r>
+      <w:r>
+        <w:fldChar w:fldCharType="separate"/>
+      </w:r>
+      <w:r>
+        <w:rPr>
+          <w:noProof/>
+        </w:rPr>
+        <w:t>1</w:t>
+      </w:r>
+      <w:r>
+        <w:fldChar w:fldCharType="end"/>
+      </w:r>
+      <w:r>
+        <w:t>: …</w:t>
+      </w:r>
+    </w:p>
+    <w:p>
+      <w:pPr>
+        <w:pStyle w:val="Caption"/>
+        <w:keepNext/>
+      </w:pPr>
+      <w:r>
+        <w:lastRenderedPageBreak/>
+        <w:drawing>
+          <wp:inline distT="0" distB="0" distL="0" distR="0" wp14:anchorId="474977B6" wp14:editId="3430B284">
+            <wp:extent cx="5579745" cy="2945130"/>
+            <wp:effectExtent l="0" t="0" r="1905" b="7620"/>
+            <wp:docPr id="1158640009" name="Picture 1"/>
+            <wp:cNvGraphicFramePr>
+              <a:graphicFrameLocks xmlns:a="http://schemas.openxmlformats.org/drawingml/2006/main" noChangeAspect="1"/>
+            </wp:cNvGraphicFramePr>
+            <a:graphic xmlns:a="http://schemas.openxmlformats.org/drawingml/2006/main">
+              <a:graphicData uri="http://schemas.openxmlformats.org/drawingml/2006/picture">
+                <pic:pic xmlns:pic="http://schemas.openxmlformats.org/drawingml/2006/picture">
+                  <pic:nvPicPr>
+                    <pic:cNvPr id="1158640009" name=""/>
+                    <pic:cNvPicPr/>
+                  </pic:nvPicPr>
+                  <pic:blipFill>
+                    <a:blip r:embed="rId23"/>
+                    <a:stretch>
+                      <a:fillRect/>
+                    </a:stretch>
+                  </pic:blipFill>
+                  <pic:spPr>
+                    <a:xfrm>
+                      <a:off x="0" y="0"/>
+                      <a:ext cx="5579745" cy="2945130"/>
+                    </a:xfrm>
+                    <a:prstGeom prst="rect">
+                      <a:avLst/>
+                    </a:prstGeom>
+                  </pic:spPr>
+                </pic:pic>
+              </a:graphicData>
+            </a:graphic>
+          </wp:inline>
+        </w:drawing>
+      </w:r>
+    </w:p>
+    <w:p>
+      <w:pPr>
+        <w:pStyle w:val="Caption"/>
+      </w:pPr>
+      <w:r>
+        <w:t xml:space="preserve">Hình </w:t>
+      </w:r>
+      <w:r>
+        <w:fldChar w:fldCharType="begin"/>
+      </w:r>
+      <w:r>
+        <w:instrText xml:space="preserve"> STYLEREF 1 \s </w:instrText>
+      </w:r>
+      <w:r>
+        <w:fldChar w:fldCharType="separate"/>
+      </w:r>
+      <w:r>
+        <w:rPr>
+          <w:noProof/>
+        </w:rPr>
+        <w:t>5</w:t>
+      </w:r>
+      <w:r>
+        <w:fldChar w:fldCharType="end"/>
+      </w:r>
+      <w:r>
+        <w:t>.</w:t>
+      </w:r>
+      <w:r>
+        <w:fldChar w:fldCharType="begin"/>
+      </w:r>
+      <w:r>
+        <w:instrText xml:space="preserve"> SEQ Hình \* ARABIC \s 1 </w:instrText>
+      </w:r>
+      <w:r>
+        <w:fldChar w:fldCharType="separate"/>
+      </w:r>
+      <w:r>
+        <w:rPr>
+          <w:noProof/>
+        </w:rPr>
+        <w:t>2</w:t>
+      </w:r>
+      <w:r>
+        <w:fldChar w:fldCharType="end"/>
+      </w:r>
+      <w:r>
+        <w:t>: …</w:t>
+      </w:r>
+    </w:p>
+    <w:p>
+      <w:pPr>
+        <w:pStyle w:val="Caption"/>
+        <w:keepNext/>
+      </w:pPr>
+      <w:r>
+        <w:drawing>
+          <wp:inline distT="0" distB="0" distL="0" distR="0" wp14:anchorId="2E7CC88A" wp14:editId="11043517">
+            <wp:extent cx="5579745" cy="2962910"/>
+            <wp:effectExtent l="0" t="0" r="1905" b="8890"/>
+            <wp:docPr id="1934859690" name="Picture 1"/>
+            <wp:cNvGraphicFramePr>
+              <a:graphicFrameLocks xmlns:a="http://schemas.openxmlformats.org/drawingml/2006/main" noChangeAspect="1"/>
+            </wp:cNvGraphicFramePr>
+            <a:graphic xmlns:a="http://schemas.openxmlformats.org/drawingml/2006/main">
+              <a:graphicData uri="http://schemas.openxmlformats.org/drawingml/2006/picture">
+                <pic:pic xmlns:pic="http://schemas.openxmlformats.org/drawingml/2006/picture">
+                  <pic:nvPicPr>
+                    <pic:cNvPr id="1934859690" name=""/>
+                    <pic:cNvPicPr/>
+                  </pic:nvPicPr>
+                  <pic:blipFill>
+                    <a:blip r:embed="rId24"/>
+                    <a:stretch>
+                      <a:fillRect/>
+                    </a:stretch>
+                  </pic:blipFill>
+                  <pic:spPr>
+                    <a:xfrm>
+                      <a:off x="0" y="0"/>
+                      <a:ext cx="5579745" cy="2962910"/>
+                    </a:xfrm>
+                    <a:prstGeom prst="rect">
+                      <a:avLst/>
+                    </a:prstGeom>
+                  </pic:spPr>
+                </pic:pic>
+              </a:graphicData>
+            </a:graphic>
+          </wp:inline>
+        </w:drawing>
+      </w:r>
+    </w:p>
+    <w:p>
+      <w:pPr>
+        <w:pStyle w:val="Caption"/>
+      </w:pPr>
+      <w:r>
+        <w:t xml:space="preserve">Hình </w:t>
+      </w:r>
+      <w:r>
+        <w:fldChar w:fldCharType="begin"/>
+      </w:r>
+      <w:r>
+        <w:instrText xml:space="preserve"> STYLEREF 1 \s </w:instrText>
+      </w:r>
+      <w:r>
+        <w:fldChar w:fldCharType="separate"/>
+      </w:r>
+      <w:r>
+        <w:rPr>
+          <w:noProof/>
+        </w:rPr>
+        <w:t>5</w:t>
+      </w:r>
+      <w:r>
+        <w:fldChar w:fldCharType="end"/>
+      </w:r>
+      <w:r>
+        <w:t>.</w:t>
+      </w:r>
+      <w:r>
+        <w:fldChar w:fldCharType="begin"/>
+      </w:r>
+      <w:r>
+        <w:instrText xml:space="preserve"> SEQ Hình \* ARABIC \s 1 </w:instrText>
+      </w:r>
+      <w:r>
+        <w:fldChar w:fldCharType="separate"/>
+      </w:r>
+      <w:r>
+        <w:rPr>
+          <w:noProof/>
+        </w:rPr>
+        <w:t>3</w:t>
+      </w:r>
+      <w:r>
+        <w:fldChar w:fldCharType="end"/>
+      </w:r>
+      <w:r>
+        <w:t>: …</w:t>
+      </w:r>
+    </w:p>
+    <w:p>
+      <w:pPr>
+        <w:pStyle w:val="Heading1"/>
+      </w:pPr>
+      <w:bookmarkStart w:id="38" w:name="_Toc161069532"/>
+      <w:r>
+        <w:t>KẾT LUẬN</w:t>
+      </w:r>
+      <w:bookmarkEnd w:id="38"/>
+    </w:p>
+    <w:p>
+      <w:pPr>
+        <w:pStyle w:val="Heading2"/>
+      </w:pPr>
+      <w:bookmarkStart w:id="39" w:name="_Toc161069533"/>
+      <w:r>
+        <w:t>Kết luận</w:t>
+      </w:r>
+      <w:bookmarkEnd w:id="39"/>
+    </w:p>
+    <w:p>
+      <w:pPr>
+        <w:pStyle w:val="Nidungvnbn"/>
+        <w:rPr>
+          <w:lang w:val="vi-VN"/>
+        </w:rPr>
+      </w:pPr>
+      <w:r>
+        <w:rPr>
+          <w:lang w:val="vi-VN"/>
+        </w:rPr>
         <w:t>…</w:t>
       </w:r>
-      <w:r>
-        <w:rPr>
-          <w:lang w:val="en-US"/>
-        </w:rPr>
-        <w:t>Mấy cái UI</w:t>
-      </w:r>
-      <w:bookmarkEnd w:id="38"/>
-    </w:p>
-    <w:p>
-      <w:pPr>
-        <w:pStyle w:val="Heading1"/>
-      </w:pPr>
-      <w:bookmarkStart w:id="39" w:name="_Toc161069532"/>
-      <w:r>
-        <w:t>KẾT LUẬN</w:t>
-      </w:r>
-      <w:bookmarkEnd w:id="39"/>
     </w:p>
     <w:p>
       <w:pPr>
         <w:pStyle w:val="Heading2"/>
       </w:pPr>
-      <w:bookmarkStart w:id="40" w:name="_Toc161069533"/>
-      <w:r>
-        <w:t>Kết luận</w:t>
+      <w:bookmarkStart w:id="40" w:name="_Toc161069534"/>
+      <w:r>
+        <w:t>Hướng phát triển</w:t>
       </w:r>
       <w:bookmarkEnd w:id="40"/>
     </w:p>
@@ -8530,30 +8802,7 @@
         <w:rPr>
           <w:lang w:val="vi-VN"/>
         </w:rPr>
-        <w:t>…</w:t>
-      </w:r>
-    </w:p>
-    <w:p>
-      <w:pPr>
-        <w:pStyle w:val="Heading2"/>
-      </w:pPr>
-      <w:bookmarkStart w:id="41" w:name="_Toc161069534"/>
-      <w:r>
-        <w:t>Hướng phát triển</w:t>
-      </w:r>
-      <w:bookmarkEnd w:id="41"/>
-    </w:p>
-    <w:p>
-      <w:pPr>
-        <w:pStyle w:val="Nidungvnbn"/>
-        <w:rPr>
-          <w:lang w:val="vi-VN"/>
-        </w:rPr>
-      </w:pPr>
-      <w:r>
-        <w:rPr>
-          <w:lang w:val="vi-VN"/>
-        </w:rPr>
+        <w:lastRenderedPageBreak/>
         <w:t>….</w:t>
       </w:r>
     </w:p>
@@ -8581,12 +8830,12 @@
         </w:numPr>
         <w:jc w:val="center"/>
       </w:pPr>
-      <w:bookmarkStart w:id="42" w:name="_Toc161069535"/>
+      <w:bookmarkStart w:id="41" w:name="_Toc161069535"/>
       <w:r>
         <w:lastRenderedPageBreak/>
         <w:t>TÀI LIỆU THAM KHẢO</w:t>
       </w:r>
-      <w:bookmarkEnd w:id="42"/>
+      <w:bookmarkEnd w:id="41"/>
     </w:p>
     <w:p>
       <w:pPr>
@@ -13764,6 +14013,7 @@
   <w:style w:type="character" w:default="1" w:styleId="DefaultParagraphFont">
     <w:name w:val="Default Paragraph Font"/>
     <w:uiPriority w:val="1"/>
+    <w:semiHidden/>
     <w:unhideWhenUsed/>
   </w:style>
   <w:style w:type="table" w:default="1" w:styleId="TableNormal">
@@ -14890,10 +15140,6 @@
 </file>
 
 <file path=customXml/item1.xml><?xml version="1.0" encoding="utf-8"?>
-<b:Sources xmlns:b="http://schemas.openxmlformats.org/officeDocument/2006/bibliography" xmlns="http://schemas.openxmlformats.org/officeDocument/2006/bibliography" SelectedStyle="\APASixthEditionOfficeOnline.xsl" StyleName="APA" Version="6"/>
-</file>
-
-<file path=customXml/item2.xml><?xml version="1.0" encoding="utf-8"?>
 <s:customData xmlns="http://www.wps.cn/officeDocument/2013/wpsCustomData" xmlns:s="http://www.wps.cn/officeDocument/2013/wpsCustomData">
   <customSectProps>
     <customSectPr/>
@@ -14905,18 +15151,22 @@
 </s:customData>
 </file>
 
+<file path=customXml/item2.xml><?xml version="1.0" encoding="utf-8"?>
+<b:Sources xmlns:b="http://schemas.openxmlformats.org/officeDocument/2006/bibliography" xmlns="http://schemas.openxmlformats.org/officeDocument/2006/bibliography" SelectedStyle="\APASixthEditionOfficeOnline.xsl" StyleName="APA" Version="6"/>
+</file>
+
 <file path=customXml/itemProps1.xml><?xml version="1.0" encoding="utf-8"?>
+<ds:datastoreItem xmlns:ds="http://schemas.openxmlformats.org/officeDocument/2006/customXml" ds:itemID="{B1977F7D-205B-4081-913C-38D41E755F92}">
+  <ds:schemaRefs>
+    <ds:schemaRef ds:uri="http://www.wps.cn/officeDocument/2013/wpsCustomData"/>
+  </ds:schemaRefs>
+</ds:datastoreItem>
+</file>
+
+<file path=customXml/itemProps2.xml><?xml version="1.0" encoding="utf-8"?>
 <ds:datastoreItem xmlns:ds="http://schemas.openxmlformats.org/officeDocument/2006/customXml" ds:itemID="{F67778B5-2A34-4F75-A554-E1A94546F5C8}">
   <ds:schemaRefs>
     <ds:schemaRef ds:uri="http://schemas.openxmlformats.org/officeDocument/2006/bibliography"/>
   </ds:schemaRefs>
 </ds:datastoreItem>
-</file>
-
-<file path=customXml/itemProps2.xml><?xml version="1.0" encoding="utf-8"?>
-<ds:datastoreItem xmlns:ds="http://schemas.openxmlformats.org/officeDocument/2006/customXml" ds:itemID="{B1977F7D-205B-4081-913C-38D41E755F92}">
-  <ds:schemaRefs>
-    <ds:schemaRef ds:uri="http://www.wps.cn/officeDocument/2013/wpsCustomData"/>
-  </ds:schemaRefs>
-</ds:datastoreItem>
 </file>
</xml_diff>